<commit_message>
Added register table for Motorola Old Style 6502
</commit_message>
<xml_diff>
--- a/MP1/CS401_FP1_Julia_Abbott.docx
+++ b/MP1/CS401_FP1_Julia_Abbott.docx
@@ -2535,7 +2535,35 @@
         <w:rPr>
           <w:rFonts w:ascii="Calibri" w:hAnsi="Calibri"/>
         </w:rPr>
-        <w:t xml:space="preserve"> a.i., dsp,</w:t>
+        <w:t xml:space="preserve"> </w:t>
+      </w:r>
+      <w:proofErr w:type="spellStart"/>
+      <w:r>
+        <w:rPr>
+          <w:rFonts w:ascii="Calibri" w:hAnsi="Calibri"/>
+        </w:rPr>
+        <w:t>a.i</w:t>
+      </w:r>
+      <w:proofErr w:type="spellEnd"/>
+      <w:r>
+        <w:rPr>
+          <w:rFonts w:ascii="Calibri" w:hAnsi="Calibri"/>
+        </w:rPr>
+        <w:t xml:space="preserve">., </w:t>
+      </w:r>
+      <w:proofErr w:type="spellStart"/>
+      <w:r>
+        <w:rPr>
+          <w:rFonts w:ascii="Calibri" w:hAnsi="Calibri"/>
+        </w:rPr>
+        <w:t>dsp</w:t>
+      </w:r>
+      <w:proofErr w:type="spellEnd"/>
+      <w:r>
+        <w:rPr>
+          <w:rFonts w:ascii="Calibri" w:hAnsi="Calibri"/>
+        </w:rPr>
+        <w:t>,</w:t>
       </w:r>
       <w:r>
         <w:rPr>
@@ -3036,7 +3064,79 @@
           <w:b w:val="0"/>
           <w:color w:val="auto"/>
         </w:rPr>
-        <w:t xml:space="preserve">Decide on the specific application area you want your processor to focus on. Are you interested in general purpose? audio? graphics? encryption? security? </w:t>
+        <w:t xml:space="preserve">Decide on the specific application area you want your processor to focus on. Are you interested in general purpose? </w:t>
+      </w:r>
+      <w:proofErr w:type="gramStart"/>
+      <w:r>
+        <w:rPr>
+          <w:rFonts w:ascii="Calibri" w:hAnsi="Calibri"/>
+          <w:b w:val="0"/>
+          <w:color w:val="auto"/>
+        </w:rPr>
+        <w:t>audio</w:t>
+      </w:r>
+      <w:proofErr w:type="gramEnd"/>
+      <w:r>
+        <w:rPr>
+          <w:rFonts w:ascii="Calibri" w:hAnsi="Calibri"/>
+          <w:b w:val="0"/>
+          <w:color w:val="auto"/>
+        </w:rPr>
+        <w:t xml:space="preserve">? </w:t>
+      </w:r>
+      <w:proofErr w:type="gramStart"/>
+      <w:r>
+        <w:rPr>
+          <w:rFonts w:ascii="Calibri" w:hAnsi="Calibri"/>
+          <w:b w:val="0"/>
+          <w:color w:val="auto"/>
+        </w:rPr>
+        <w:t>graphics</w:t>
+      </w:r>
+      <w:proofErr w:type="gramEnd"/>
+      <w:r>
+        <w:rPr>
+          <w:rFonts w:ascii="Calibri" w:hAnsi="Calibri"/>
+          <w:b w:val="0"/>
+          <w:color w:val="auto"/>
+        </w:rPr>
+        <w:t xml:space="preserve">? </w:t>
+      </w:r>
+      <w:proofErr w:type="gramStart"/>
+      <w:r>
+        <w:rPr>
+          <w:rFonts w:ascii="Calibri" w:hAnsi="Calibri"/>
+          <w:b w:val="0"/>
+          <w:color w:val="auto"/>
+        </w:rPr>
+        <w:t>encryption</w:t>
+      </w:r>
+      <w:proofErr w:type="gramEnd"/>
+      <w:r>
+        <w:rPr>
+          <w:rFonts w:ascii="Calibri" w:hAnsi="Calibri"/>
+          <w:b w:val="0"/>
+          <w:color w:val="auto"/>
+        </w:rPr>
+        <w:t xml:space="preserve">? </w:t>
+      </w:r>
+      <w:proofErr w:type="gramStart"/>
+      <w:r>
+        <w:rPr>
+          <w:rFonts w:ascii="Calibri" w:hAnsi="Calibri"/>
+          <w:b w:val="0"/>
+          <w:color w:val="auto"/>
+        </w:rPr>
+        <w:t>security</w:t>
+      </w:r>
+      <w:proofErr w:type="gramEnd"/>
+      <w:r>
+        <w:rPr>
+          <w:rFonts w:ascii="Calibri" w:hAnsi="Calibri"/>
+          <w:b w:val="0"/>
+          <w:color w:val="auto"/>
+        </w:rPr>
+        <w:t xml:space="preserve">? </w:t>
       </w:r>
       <w:r>
         <w:rPr>
@@ -3334,7 +3434,23 @@
             <w:rFonts w:ascii="Calibri" w:hAnsi="Calibri"/>
             <w:color w:val="auto"/>
           </w:rPr>
-          <w:t>http://opencores.org/project,t65</w:t>
+          <w:t>http://open</w:t>
+        </w:r>
+        <w:r>
+          <w:rPr>
+            <w:rStyle w:val="Hyperlink"/>
+            <w:rFonts w:ascii="Calibri" w:hAnsi="Calibri"/>
+            <w:color w:val="auto"/>
+          </w:rPr>
+          <w:t>c</w:t>
+        </w:r>
+        <w:r>
+          <w:rPr>
+            <w:rStyle w:val="Hyperlink"/>
+            <w:rFonts w:ascii="Calibri" w:hAnsi="Calibri"/>
+            <w:color w:val="auto"/>
+          </w:rPr>
+          <w:t>ores.org/project,t65</w:t>
         </w:r>
       </w:hyperlink>
     </w:p>
@@ -3659,13 +3775,37 @@
     <w:p>
       <w:pPr>
         <w:pStyle w:val="KEYSTROKES"/>
-        <w:ind w:left="720"/>
-        <w:rPr>
-          <w:rFonts w:ascii="Calibri" w:hAnsi="Calibri"/>
-          <w:b w:val="0"/>
-          <w:color w:val="auto"/>
-        </w:rPr>
-      </w:pPr>
+        <w:ind w:left="1440"/>
+        <w:rPr>
+          <w:rFonts w:ascii="Calibri" w:hAnsi="Calibri"/>
+          <w:b w:val="0"/>
+          <w:color w:val="auto"/>
+        </w:rPr>
+      </w:pPr>
+      <w:r>
+        <w:rPr>
+          <w:rFonts w:ascii="Calibri" w:hAnsi="Calibri"/>
+          <w:b w:val="0"/>
+          <w:color w:val="auto"/>
+        </w:rPr>
+        <w:t xml:space="preserve">Julia: </w:t>
+      </w:r>
+      <w:r>
+        <w:rPr>
+          <w:rFonts w:ascii="Calibri" w:hAnsi="Calibri"/>
+          <w:b w:val="0"/>
+          <w:color w:val="auto"/>
+        </w:rPr>
+        <w:t>Old Style Motorola 6502 Architecture</w:t>
+      </w:r>
+      <w:r>
+        <w:rPr>
+          <w:rFonts w:ascii="Calibri" w:hAnsi="Calibri"/>
+          <w:b w:val="0"/>
+          <w:color w:val="auto"/>
+        </w:rPr>
+        <w:t xml:space="preserve">, </w:t>
+      </w:r>
     </w:p>
     <w:p>
       <w:pPr>
@@ -3851,6 +3991,519 @@
           <w:color w:val="auto"/>
         </w:rPr>
       </w:pPr>
+      <w:r>
+        <w:rPr>
+          <w:rFonts w:ascii="Calibri" w:hAnsi="Calibri"/>
+          <w:color w:val="auto"/>
+        </w:rPr>
+        <w:t xml:space="preserve">Old Style Motorola 6502 </w:t>
+      </w:r>
+    </w:p>
+    <w:tbl>
+      <w:tblPr>
+        <w:tblW w:w="6600" w:type="dxa"/>
+        <w:tblInd w:w="-5" w:type="dxa"/>
+        <w:tblLook w:val="04A0" w:firstRow="1" w:lastRow="0" w:firstColumn="1" w:lastColumn="0" w:noHBand="0" w:noVBand="1"/>
+      </w:tblPr>
+      <w:tblGrid>
+        <w:gridCol w:w="2480"/>
+        <w:gridCol w:w="2360"/>
+        <w:gridCol w:w="1760"/>
+      </w:tblGrid>
+      <w:tr>
+        <w:trPr>
+          <w:trHeight w:val="300"/>
+        </w:trPr>
+        <w:tc>
+          <w:tcPr>
+            <w:tcW w:w="2480" w:type="dxa"/>
+            <w:tcBorders>
+              <w:top w:val="single" w:sz="4" w:space="0" w:color="auto"/>
+              <w:left w:val="single" w:sz="4" w:space="0" w:color="auto"/>
+              <w:bottom w:val="single" w:sz="4" w:space="0" w:color="auto"/>
+              <w:right w:val="single" w:sz="4" w:space="0" w:color="auto"/>
+            </w:tcBorders>
+            <w:shd w:val="clear" w:color="auto" w:fill="auto"/>
+            <w:noWrap/>
+            <w:vAlign w:val="bottom"/>
+            <w:hideMark/>
+          </w:tcPr>
+          <w:p>
+            <w:pPr>
+              <w:rPr>
+                <w:rFonts w:ascii="Calibri" w:hAnsi="Calibri" w:cs="Calibri"/>
+                <w:color w:val="000000"/>
+                <w:sz w:val="22"/>
+                <w:szCs w:val="22"/>
+              </w:rPr>
+            </w:pPr>
+            <w:r>
+              <w:rPr>
+                <w:rFonts w:ascii="Calibri" w:hAnsi="Calibri" w:cs="Calibri"/>
+                <w:color w:val="000000"/>
+                <w:sz w:val="22"/>
+                <w:szCs w:val="22"/>
+              </w:rPr>
+              <w:t>Main Registers</w:t>
+            </w:r>
+          </w:p>
+        </w:tc>
+        <w:tc>
+          <w:tcPr>
+            <w:tcW w:w="2360" w:type="dxa"/>
+            <w:tcBorders>
+              <w:top w:val="single" w:sz="4" w:space="0" w:color="auto"/>
+              <w:left w:val="nil"/>
+              <w:bottom w:val="single" w:sz="4" w:space="0" w:color="auto"/>
+              <w:right w:val="single" w:sz="4" w:space="0" w:color="auto"/>
+            </w:tcBorders>
+            <w:shd w:val="clear" w:color="auto" w:fill="auto"/>
+            <w:noWrap/>
+            <w:vAlign w:val="bottom"/>
+            <w:hideMark/>
+          </w:tcPr>
+          <w:p>
+            <w:pPr>
+              <w:rPr>
+                <w:rFonts w:ascii="Calibri" w:hAnsi="Calibri" w:cs="Calibri"/>
+                <w:color w:val="000000"/>
+                <w:sz w:val="22"/>
+                <w:szCs w:val="22"/>
+              </w:rPr>
+            </w:pPr>
+            <w:r>
+              <w:rPr>
+                <w:rFonts w:ascii="Calibri" w:hAnsi="Calibri" w:cs="Calibri"/>
+                <w:color w:val="000000"/>
+                <w:sz w:val="22"/>
+                <w:szCs w:val="22"/>
+              </w:rPr>
+              <w:t>A -</w:t>
+            </w:r>
+            <w:proofErr w:type="spellStart"/>
+            <w:r>
+              <w:rPr>
+                <w:rFonts w:ascii="Calibri" w:hAnsi="Calibri" w:cs="Calibri"/>
+                <w:color w:val="000000"/>
+                <w:sz w:val="22"/>
+                <w:szCs w:val="22"/>
+              </w:rPr>
+              <w:t>Accumuator</w:t>
+            </w:r>
+            <w:proofErr w:type="spellEnd"/>
+            <w:r>
+              <w:rPr>
+                <w:rFonts w:ascii="Calibri" w:hAnsi="Calibri" w:cs="Calibri"/>
+                <w:color w:val="000000"/>
+                <w:sz w:val="22"/>
+                <w:szCs w:val="22"/>
+              </w:rPr>
+              <w:t xml:space="preserve"> (8 bits)</w:t>
+            </w:r>
+          </w:p>
+        </w:tc>
+        <w:tc>
+          <w:tcPr>
+            <w:tcW w:w="1760" w:type="dxa"/>
+            <w:tcBorders>
+              <w:top w:val="single" w:sz="4" w:space="0" w:color="auto"/>
+              <w:left w:val="nil"/>
+              <w:bottom w:val="single" w:sz="4" w:space="0" w:color="auto"/>
+              <w:right w:val="single" w:sz="4" w:space="0" w:color="auto"/>
+            </w:tcBorders>
+            <w:shd w:val="clear" w:color="auto" w:fill="auto"/>
+            <w:noWrap/>
+            <w:vAlign w:val="bottom"/>
+            <w:hideMark/>
+          </w:tcPr>
+          <w:p>
+            <w:pPr>
+              <w:rPr>
+                <w:rFonts w:ascii="Calibri" w:hAnsi="Calibri" w:cs="Calibri"/>
+                <w:color w:val="000000"/>
+                <w:sz w:val="22"/>
+                <w:szCs w:val="22"/>
+              </w:rPr>
+            </w:pPr>
+            <w:r>
+              <w:rPr>
+                <w:rFonts w:ascii="Calibri" w:hAnsi="Calibri" w:cs="Calibri"/>
+                <w:color w:val="000000"/>
+                <w:sz w:val="22"/>
+                <w:szCs w:val="22"/>
+              </w:rPr>
+              <w:t> </w:t>
+            </w:r>
+          </w:p>
+        </w:tc>
+      </w:tr>
+      <w:tr>
+        <w:trPr>
+          <w:trHeight w:val="300"/>
+        </w:trPr>
+        <w:tc>
+          <w:tcPr>
+            <w:tcW w:w="2480" w:type="dxa"/>
+            <w:tcBorders>
+              <w:top w:val="nil"/>
+              <w:left w:val="single" w:sz="4" w:space="0" w:color="auto"/>
+              <w:bottom w:val="single" w:sz="4" w:space="0" w:color="auto"/>
+              <w:right w:val="single" w:sz="4" w:space="0" w:color="auto"/>
+            </w:tcBorders>
+            <w:shd w:val="clear" w:color="auto" w:fill="auto"/>
+            <w:noWrap/>
+            <w:vAlign w:val="bottom"/>
+            <w:hideMark/>
+          </w:tcPr>
+          <w:p>
+            <w:pPr>
+              <w:rPr>
+                <w:rFonts w:ascii="Calibri" w:hAnsi="Calibri" w:cs="Calibri"/>
+                <w:color w:val="000000"/>
+                <w:sz w:val="22"/>
+                <w:szCs w:val="22"/>
+              </w:rPr>
+            </w:pPr>
+            <w:r>
+              <w:rPr>
+                <w:rFonts w:ascii="Calibri" w:hAnsi="Calibri" w:cs="Calibri"/>
+                <w:color w:val="000000"/>
+                <w:sz w:val="22"/>
+                <w:szCs w:val="22"/>
+              </w:rPr>
+              <w:t>Index Registers</w:t>
+            </w:r>
+          </w:p>
+        </w:tc>
+        <w:tc>
+          <w:tcPr>
+            <w:tcW w:w="2360" w:type="dxa"/>
+            <w:tcBorders>
+              <w:top w:val="nil"/>
+              <w:left w:val="nil"/>
+              <w:bottom w:val="single" w:sz="4" w:space="0" w:color="auto"/>
+              <w:right w:val="single" w:sz="4" w:space="0" w:color="auto"/>
+            </w:tcBorders>
+            <w:shd w:val="clear" w:color="auto" w:fill="auto"/>
+            <w:noWrap/>
+            <w:vAlign w:val="bottom"/>
+            <w:hideMark/>
+          </w:tcPr>
+          <w:p>
+            <w:pPr>
+              <w:rPr>
+                <w:rFonts w:ascii="Calibri" w:hAnsi="Calibri" w:cs="Calibri"/>
+                <w:color w:val="000000"/>
+                <w:sz w:val="22"/>
+                <w:szCs w:val="22"/>
+              </w:rPr>
+            </w:pPr>
+            <w:r>
+              <w:rPr>
+                <w:rFonts w:ascii="Calibri" w:hAnsi="Calibri" w:cs="Calibri"/>
+                <w:color w:val="000000"/>
+                <w:sz w:val="22"/>
+                <w:szCs w:val="22"/>
+              </w:rPr>
+              <w:t xml:space="preserve">X [Index]  (8 </w:t>
+            </w:r>
+            <w:bookmarkStart w:id="0" w:name="_GoBack"/>
+            <w:bookmarkEnd w:id="0"/>
+            <w:r>
+              <w:rPr>
+                <w:rFonts w:ascii="Calibri" w:hAnsi="Calibri" w:cs="Calibri"/>
+                <w:color w:val="000000"/>
+                <w:sz w:val="22"/>
+                <w:szCs w:val="22"/>
+              </w:rPr>
+              <w:t>Bits)</w:t>
+            </w:r>
+          </w:p>
+        </w:tc>
+        <w:tc>
+          <w:tcPr>
+            <w:tcW w:w="1760" w:type="dxa"/>
+            <w:tcBorders>
+              <w:top w:val="nil"/>
+              <w:left w:val="nil"/>
+              <w:bottom w:val="single" w:sz="4" w:space="0" w:color="auto"/>
+              <w:right w:val="single" w:sz="4" w:space="0" w:color="auto"/>
+            </w:tcBorders>
+            <w:shd w:val="clear" w:color="auto" w:fill="auto"/>
+            <w:noWrap/>
+            <w:vAlign w:val="bottom"/>
+            <w:hideMark/>
+          </w:tcPr>
+          <w:p>
+            <w:pPr>
+              <w:rPr>
+                <w:rFonts w:ascii="Calibri" w:hAnsi="Calibri" w:cs="Calibri"/>
+                <w:color w:val="000000"/>
+                <w:sz w:val="22"/>
+                <w:szCs w:val="22"/>
+              </w:rPr>
+            </w:pPr>
+            <w:r>
+              <w:rPr>
+                <w:rFonts w:ascii="Calibri" w:hAnsi="Calibri" w:cs="Calibri"/>
+                <w:color w:val="000000"/>
+                <w:sz w:val="22"/>
+                <w:szCs w:val="22"/>
+              </w:rPr>
+              <w:t>Y [Index]  (8 Bits)</w:t>
+            </w:r>
+          </w:p>
+        </w:tc>
+      </w:tr>
+      <w:tr>
+        <w:trPr>
+          <w:trHeight w:val="300"/>
+        </w:trPr>
+        <w:tc>
+          <w:tcPr>
+            <w:tcW w:w="2480" w:type="dxa"/>
+            <w:tcBorders>
+              <w:top w:val="nil"/>
+              <w:left w:val="single" w:sz="4" w:space="0" w:color="auto"/>
+              <w:bottom w:val="single" w:sz="4" w:space="0" w:color="auto"/>
+              <w:right w:val="single" w:sz="4" w:space="0" w:color="auto"/>
+            </w:tcBorders>
+            <w:shd w:val="clear" w:color="auto" w:fill="auto"/>
+            <w:noWrap/>
+            <w:vAlign w:val="bottom"/>
+            <w:hideMark/>
+          </w:tcPr>
+          <w:p>
+            <w:pPr>
+              <w:rPr>
+                <w:rFonts w:ascii="Calibri" w:hAnsi="Calibri" w:cs="Calibri"/>
+                <w:color w:val="000000"/>
+                <w:sz w:val="22"/>
+                <w:szCs w:val="22"/>
+              </w:rPr>
+            </w:pPr>
+            <w:r>
+              <w:rPr>
+                <w:rFonts w:ascii="Calibri" w:hAnsi="Calibri" w:cs="Calibri"/>
+                <w:color w:val="000000"/>
+                <w:sz w:val="22"/>
+                <w:szCs w:val="22"/>
+              </w:rPr>
+              <w:t>Stack Pointer</w:t>
+            </w:r>
+          </w:p>
+        </w:tc>
+        <w:tc>
+          <w:tcPr>
+            <w:tcW w:w="2360" w:type="dxa"/>
+            <w:tcBorders>
+              <w:top w:val="nil"/>
+              <w:left w:val="nil"/>
+              <w:bottom w:val="single" w:sz="4" w:space="0" w:color="auto"/>
+              <w:right w:val="single" w:sz="4" w:space="0" w:color="auto"/>
+            </w:tcBorders>
+            <w:shd w:val="clear" w:color="auto" w:fill="auto"/>
+            <w:noWrap/>
+            <w:vAlign w:val="bottom"/>
+            <w:hideMark/>
+          </w:tcPr>
+          <w:p>
+            <w:pPr>
+              <w:rPr>
+                <w:rFonts w:ascii="Calibri" w:hAnsi="Calibri" w:cs="Calibri"/>
+                <w:color w:val="000000"/>
+                <w:sz w:val="22"/>
+                <w:szCs w:val="22"/>
+              </w:rPr>
+            </w:pPr>
+            <w:r>
+              <w:rPr>
+                <w:rFonts w:ascii="Calibri" w:hAnsi="Calibri" w:cs="Calibri"/>
+                <w:color w:val="000000"/>
+                <w:sz w:val="22"/>
+                <w:szCs w:val="22"/>
+              </w:rPr>
+              <w:t>SP (8 bits)*</w:t>
+            </w:r>
+          </w:p>
+        </w:tc>
+        <w:tc>
+          <w:tcPr>
+            <w:tcW w:w="1760" w:type="dxa"/>
+            <w:tcBorders>
+              <w:top w:val="nil"/>
+              <w:left w:val="nil"/>
+              <w:bottom w:val="single" w:sz="4" w:space="0" w:color="auto"/>
+              <w:right w:val="single" w:sz="4" w:space="0" w:color="auto"/>
+            </w:tcBorders>
+            <w:shd w:val="clear" w:color="auto" w:fill="auto"/>
+            <w:noWrap/>
+            <w:vAlign w:val="bottom"/>
+            <w:hideMark/>
+          </w:tcPr>
+          <w:p>
+            <w:pPr>
+              <w:rPr>
+                <w:rFonts w:ascii="Calibri" w:hAnsi="Calibri" w:cs="Calibri"/>
+                <w:color w:val="000000"/>
+                <w:sz w:val="22"/>
+                <w:szCs w:val="22"/>
+              </w:rPr>
+            </w:pPr>
+            <w:r>
+              <w:rPr>
+                <w:rFonts w:ascii="Calibri" w:hAnsi="Calibri" w:cs="Calibri"/>
+                <w:color w:val="000000"/>
+                <w:sz w:val="22"/>
+                <w:szCs w:val="22"/>
+              </w:rPr>
+              <w:t> </w:t>
+            </w:r>
+          </w:p>
+        </w:tc>
+      </w:tr>
+      <w:tr>
+        <w:trPr>
+          <w:trHeight w:val="300"/>
+        </w:trPr>
+        <w:tc>
+          <w:tcPr>
+            <w:tcW w:w="2480" w:type="dxa"/>
+            <w:tcBorders>
+              <w:top w:val="nil"/>
+              <w:left w:val="single" w:sz="4" w:space="0" w:color="auto"/>
+              <w:bottom w:val="single" w:sz="4" w:space="0" w:color="auto"/>
+              <w:right w:val="single" w:sz="4" w:space="0" w:color="auto"/>
+            </w:tcBorders>
+            <w:shd w:val="clear" w:color="auto" w:fill="auto"/>
+            <w:noWrap/>
+            <w:vAlign w:val="bottom"/>
+            <w:hideMark/>
+          </w:tcPr>
+          <w:p>
+            <w:pPr>
+              <w:rPr>
+                <w:rFonts w:ascii="Calibri" w:hAnsi="Calibri" w:cs="Calibri"/>
+                <w:color w:val="000000"/>
+                <w:sz w:val="22"/>
+                <w:szCs w:val="22"/>
+              </w:rPr>
+            </w:pPr>
+            <w:r>
+              <w:rPr>
+                <w:rFonts w:ascii="Calibri" w:hAnsi="Calibri" w:cs="Calibri"/>
+                <w:color w:val="000000"/>
+                <w:sz w:val="22"/>
+                <w:szCs w:val="22"/>
+              </w:rPr>
+              <w:t>Program Counter</w:t>
+            </w:r>
+          </w:p>
+        </w:tc>
+        <w:tc>
+          <w:tcPr>
+            <w:tcW w:w="2360" w:type="dxa"/>
+            <w:tcBorders>
+              <w:top w:val="nil"/>
+              <w:left w:val="nil"/>
+              <w:bottom w:val="single" w:sz="4" w:space="0" w:color="auto"/>
+              <w:right w:val="single" w:sz="4" w:space="0" w:color="auto"/>
+            </w:tcBorders>
+            <w:shd w:val="clear" w:color="auto" w:fill="auto"/>
+            <w:noWrap/>
+            <w:vAlign w:val="bottom"/>
+            <w:hideMark/>
+          </w:tcPr>
+          <w:p>
+            <w:pPr>
+              <w:rPr>
+                <w:rFonts w:ascii="Calibri" w:hAnsi="Calibri" w:cs="Calibri"/>
+                <w:color w:val="000000"/>
+                <w:sz w:val="22"/>
+                <w:szCs w:val="22"/>
+              </w:rPr>
+            </w:pPr>
+            <w:r>
+              <w:rPr>
+                <w:rFonts w:ascii="Calibri" w:hAnsi="Calibri" w:cs="Calibri"/>
+                <w:color w:val="000000"/>
+                <w:sz w:val="22"/>
+                <w:szCs w:val="22"/>
+              </w:rPr>
+              <w:t>PC (16 bits)</w:t>
+            </w:r>
+          </w:p>
+        </w:tc>
+        <w:tc>
+          <w:tcPr>
+            <w:tcW w:w="1760" w:type="dxa"/>
+            <w:tcBorders>
+              <w:top w:val="nil"/>
+              <w:left w:val="nil"/>
+              <w:bottom w:val="single" w:sz="4" w:space="0" w:color="auto"/>
+              <w:right w:val="single" w:sz="4" w:space="0" w:color="auto"/>
+            </w:tcBorders>
+            <w:shd w:val="clear" w:color="auto" w:fill="auto"/>
+            <w:noWrap/>
+            <w:vAlign w:val="bottom"/>
+            <w:hideMark/>
+          </w:tcPr>
+          <w:p>
+            <w:pPr>
+              <w:rPr>
+                <w:rFonts w:ascii="Calibri" w:hAnsi="Calibri" w:cs="Calibri"/>
+                <w:color w:val="000000"/>
+                <w:sz w:val="22"/>
+                <w:szCs w:val="22"/>
+              </w:rPr>
+            </w:pPr>
+            <w:r>
+              <w:rPr>
+                <w:rFonts w:ascii="Calibri" w:hAnsi="Calibri" w:cs="Calibri"/>
+                <w:color w:val="000000"/>
+                <w:sz w:val="22"/>
+                <w:szCs w:val="22"/>
+              </w:rPr>
+              <w:t> </w:t>
+            </w:r>
+          </w:p>
+        </w:tc>
+      </w:tr>
+    </w:tbl>
+    <w:p>
+      <w:pPr>
+        <w:pStyle w:val="KEYSTROKES"/>
+        <w:ind w:left="1440"/>
+        <w:rPr>
+          <w:rFonts w:ascii="Calibri" w:hAnsi="Calibri"/>
+          <w:b w:val="0"/>
+          <w:color w:val="auto"/>
+        </w:rPr>
+      </w:pPr>
+      <w:r>
+        <w:rPr>
+          <w:rFonts w:ascii="Calibri" w:hAnsi="Calibri"/>
+          <w:b w:val="0"/>
+          <w:color w:val="auto"/>
+        </w:rPr>
+        <w:t xml:space="preserve">*The Stack’s access memory is hardwired to its memory page, and has an address range of $0100 - $01FF (Source: </w:t>
+      </w:r>
+      <w:r>
+        <w:rPr>
+          <w:rFonts w:ascii="Calibri" w:hAnsi="Calibri"/>
+          <w:b w:val="0"/>
+          <w:color w:val="auto"/>
+        </w:rPr>
+        <w:t>https://en.wikipedia.org/wiki/MOS_Technology_6502#Registers</w:t>
+      </w:r>
+      <w:r>
+        <w:rPr>
+          <w:rFonts w:ascii="Calibri" w:hAnsi="Calibri"/>
+          <w:b w:val="0"/>
+          <w:color w:val="auto"/>
+        </w:rPr>
+        <w:t>)</w:t>
+      </w:r>
     </w:p>
     <w:p>
       <w:pPr>
@@ -3862,6 +4515,17 @@
           <w:color w:val="auto"/>
         </w:rPr>
       </w:pPr>
+    </w:p>
+    <w:p>
+      <w:pPr>
+        <w:pStyle w:val="KEYSTROKES"/>
+        <w:ind w:left="1080"/>
+        <w:rPr>
+          <w:rFonts w:ascii="Calibri" w:hAnsi="Calibri"/>
+          <w:b w:val="0"/>
+          <w:color w:val="auto"/>
+        </w:rPr>
+      </w:pPr>
       <w:r>
         <w:rPr>
           <w:rFonts w:ascii="Calibri" w:hAnsi="Calibri"/>
@@ -3936,7 +4600,23 @@
           <w:rFonts w:ascii="Calibri" w:hAnsi="Calibri"/>
           <w:color w:val="auto"/>
         </w:rPr>
-        <w:t xml:space="preserve">Table 1C: (groups of 3 only)  Processor C Register Set Table: Define the major registers and their names. </w:t>
+        <w:t>Table 1C: (groups of 3 only</w:t>
+      </w:r>
+      <w:proofErr w:type="gramStart"/>
+      <w:r>
+        <w:rPr>
+          <w:rFonts w:ascii="Calibri" w:hAnsi="Calibri"/>
+          <w:color w:val="auto"/>
+        </w:rPr>
+        <w:t>)  Processor</w:t>
+      </w:r>
+      <w:proofErr w:type="gramEnd"/>
+      <w:r>
+        <w:rPr>
+          <w:rFonts w:ascii="Calibri" w:hAnsi="Calibri"/>
+          <w:color w:val="auto"/>
+        </w:rPr>
+        <w:t xml:space="preserve"> C Register Set Table: Define the major registers and their names. </w:t>
       </w:r>
       <w:r>
         <w:rPr>
@@ -4333,6 +5013,1186 @@
         <w:t>: show the binary format and what the instruction does</w:t>
       </w:r>
     </w:p>
+    <w:tbl>
+      <w:tblPr>
+        <w:tblW w:w="4840" w:type="dxa"/>
+        <w:tblInd w:w="-5" w:type="dxa"/>
+        <w:tblLook w:val="04A0" w:firstRow="1" w:lastRow="0" w:firstColumn="1" w:lastColumn="0" w:noHBand="0" w:noVBand="1"/>
+      </w:tblPr>
+      <w:tblGrid>
+        <w:gridCol w:w="2480"/>
+        <w:gridCol w:w="2360"/>
+      </w:tblGrid>
+      <w:tr>
+        <w:trPr>
+          <w:trHeight w:val="300"/>
+        </w:trPr>
+        <w:tc>
+          <w:tcPr>
+            <w:tcW w:w="2480" w:type="dxa"/>
+            <w:tcBorders>
+              <w:top w:val="single" w:sz="4" w:space="0" w:color="auto"/>
+              <w:left w:val="single" w:sz="4" w:space="0" w:color="auto"/>
+              <w:bottom w:val="nil"/>
+              <w:right w:val="nil"/>
+            </w:tcBorders>
+            <w:shd w:val="clear" w:color="auto" w:fill="auto"/>
+            <w:noWrap/>
+            <w:vAlign w:val="bottom"/>
+            <w:hideMark/>
+          </w:tcPr>
+          <w:p>
+            <w:pPr>
+              <w:rPr>
+                <w:rFonts w:ascii="Calibri" w:hAnsi="Calibri" w:cs="Calibri"/>
+                <w:color w:val="000000"/>
+                <w:sz w:val="22"/>
+                <w:szCs w:val="22"/>
+              </w:rPr>
+            </w:pPr>
+            <w:r>
+              <w:rPr>
+                <w:rFonts w:ascii="Calibri" w:hAnsi="Calibri" w:cs="Calibri"/>
+                <w:color w:val="000000"/>
+                <w:sz w:val="22"/>
+                <w:szCs w:val="22"/>
+              </w:rPr>
+              <w:t> </w:t>
+            </w:r>
+          </w:p>
+        </w:tc>
+        <w:tc>
+          <w:tcPr>
+            <w:tcW w:w="2360" w:type="dxa"/>
+            <w:tcBorders>
+              <w:top w:val="single" w:sz="4" w:space="0" w:color="auto"/>
+              <w:left w:val="nil"/>
+              <w:bottom w:val="nil"/>
+              <w:right w:val="single" w:sz="4" w:space="0" w:color="auto"/>
+            </w:tcBorders>
+            <w:shd w:val="clear" w:color="auto" w:fill="auto"/>
+            <w:noWrap/>
+            <w:vAlign w:val="bottom"/>
+            <w:hideMark/>
+          </w:tcPr>
+          <w:p>
+            <w:pPr>
+              <w:rPr>
+                <w:rFonts w:ascii="Calibri" w:hAnsi="Calibri" w:cs="Calibri"/>
+                <w:color w:val="000000"/>
+                <w:sz w:val="22"/>
+                <w:szCs w:val="22"/>
+              </w:rPr>
+            </w:pPr>
+            <w:r>
+              <w:rPr>
+                <w:rFonts w:ascii="Calibri" w:hAnsi="Calibri" w:cs="Calibri"/>
+                <w:color w:val="000000"/>
+                <w:sz w:val="22"/>
+                <w:szCs w:val="22"/>
+              </w:rPr>
+              <w:t>Old Style Motorola 6502</w:t>
+            </w:r>
+          </w:p>
+        </w:tc>
+      </w:tr>
+      <w:tr>
+        <w:trPr>
+          <w:trHeight w:val="300"/>
+        </w:trPr>
+        <w:tc>
+          <w:tcPr>
+            <w:tcW w:w="2480" w:type="dxa"/>
+            <w:tcBorders>
+              <w:top w:val="single" w:sz="4" w:space="0" w:color="auto"/>
+              <w:left w:val="single" w:sz="4" w:space="0" w:color="auto"/>
+              <w:bottom w:val="single" w:sz="4" w:space="0" w:color="auto"/>
+              <w:right w:val="single" w:sz="4" w:space="0" w:color="auto"/>
+            </w:tcBorders>
+            <w:shd w:val="clear" w:color="auto" w:fill="auto"/>
+            <w:noWrap/>
+            <w:vAlign w:val="bottom"/>
+            <w:hideMark/>
+          </w:tcPr>
+          <w:p>
+            <w:pPr>
+              <w:rPr>
+                <w:rFonts w:ascii="Calibri" w:hAnsi="Calibri" w:cs="Calibri"/>
+                <w:color w:val="000000"/>
+                <w:sz w:val="22"/>
+                <w:szCs w:val="22"/>
+              </w:rPr>
+            </w:pPr>
+            <w:r>
+              <w:rPr>
+                <w:rFonts w:ascii="Calibri" w:hAnsi="Calibri" w:cs="Calibri"/>
+                <w:color w:val="000000"/>
+                <w:sz w:val="22"/>
+                <w:szCs w:val="22"/>
+              </w:rPr>
+              <w:t>Conditional Instruction</w:t>
+            </w:r>
+          </w:p>
+        </w:tc>
+        <w:tc>
+          <w:tcPr>
+            <w:tcW w:w="2360" w:type="dxa"/>
+            <w:tcBorders>
+              <w:top w:val="single" w:sz="4" w:space="0" w:color="auto"/>
+              <w:left w:val="nil"/>
+              <w:bottom w:val="single" w:sz="4" w:space="0" w:color="auto"/>
+              <w:right w:val="single" w:sz="4" w:space="0" w:color="auto"/>
+            </w:tcBorders>
+            <w:shd w:val="clear" w:color="auto" w:fill="auto"/>
+            <w:noWrap/>
+            <w:vAlign w:val="bottom"/>
+            <w:hideMark/>
+          </w:tcPr>
+          <w:p>
+            <w:pPr>
+              <w:rPr>
+                <w:rFonts w:ascii="Calibri" w:hAnsi="Calibri" w:cs="Calibri"/>
+                <w:color w:val="000000"/>
+                <w:sz w:val="22"/>
+                <w:szCs w:val="22"/>
+              </w:rPr>
+            </w:pPr>
+            <w:r>
+              <w:rPr>
+                <w:rFonts w:ascii="Calibri" w:hAnsi="Calibri" w:cs="Calibri"/>
+                <w:color w:val="000000"/>
+                <w:sz w:val="22"/>
+                <w:szCs w:val="22"/>
+              </w:rPr>
+              <w:t> </w:t>
+            </w:r>
+          </w:p>
+        </w:tc>
+      </w:tr>
+      <w:tr>
+        <w:trPr>
+          <w:trHeight w:val="300"/>
+        </w:trPr>
+        <w:tc>
+          <w:tcPr>
+            <w:tcW w:w="2480" w:type="dxa"/>
+            <w:tcBorders>
+              <w:top w:val="nil"/>
+              <w:left w:val="single" w:sz="4" w:space="0" w:color="auto"/>
+              <w:bottom w:val="single" w:sz="4" w:space="0" w:color="auto"/>
+              <w:right w:val="single" w:sz="4" w:space="0" w:color="auto"/>
+            </w:tcBorders>
+            <w:shd w:val="clear" w:color="auto" w:fill="auto"/>
+            <w:noWrap/>
+            <w:vAlign w:val="bottom"/>
+            <w:hideMark/>
+          </w:tcPr>
+          <w:p>
+            <w:pPr>
+              <w:rPr>
+                <w:rFonts w:ascii="Calibri" w:hAnsi="Calibri" w:cs="Calibri"/>
+                <w:color w:val="000000"/>
+                <w:sz w:val="22"/>
+                <w:szCs w:val="22"/>
+              </w:rPr>
+            </w:pPr>
+            <w:r>
+              <w:rPr>
+                <w:rFonts w:ascii="Calibri" w:hAnsi="Calibri" w:cs="Calibri"/>
+                <w:color w:val="000000"/>
+                <w:sz w:val="22"/>
+                <w:szCs w:val="22"/>
+              </w:rPr>
+              <w:t>Binary Format</w:t>
+            </w:r>
+          </w:p>
+        </w:tc>
+        <w:tc>
+          <w:tcPr>
+            <w:tcW w:w="2360" w:type="dxa"/>
+            <w:tcBorders>
+              <w:top w:val="nil"/>
+              <w:left w:val="nil"/>
+              <w:bottom w:val="single" w:sz="4" w:space="0" w:color="auto"/>
+              <w:right w:val="single" w:sz="4" w:space="0" w:color="auto"/>
+            </w:tcBorders>
+            <w:shd w:val="clear" w:color="auto" w:fill="auto"/>
+            <w:noWrap/>
+            <w:vAlign w:val="bottom"/>
+            <w:hideMark/>
+          </w:tcPr>
+          <w:p>
+            <w:pPr>
+              <w:rPr>
+                <w:rFonts w:ascii="Calibri" w:hAnsi="Calibri" w:cs="Calibri"/>
+                <w:color w:val="000000"/>
+                <w:sz w:val="22"/>
+                <w:szCs w:val="22"/>
+              </w:rPr>
+            </w:pPr>
+            <w:r>
+              <w:rPr>
+                <w:rFonts w:ascii="Calibri" w:hAnsi="Calibri" w:cs="Calibri"/>
+                <w:color w:val="000000"/>
+                <w:sz w:val="22"/>
+                <w:szCs w:val="22"/>
+              </w:rPr>
+              <w:t> </w:t>
+            </w:r>
+          </w:p>
+        </w:tc>
+      </w:tr>
+      <w:tr>
+        <w:trPr>
+          <w:trHeight w:val="300"/>
+        </w:trPr>
+        <w:tc>
+          <w:tcPr>
+            <w:tcW w:w="2480" w:type="dxa"/>
+            <w:tcBorders>
+              <w:top w:val="nil"/>
+              <w:left w:val="single" w:sz="4" w:space="0" w:color="auto"/>
+              <w:bottom w:val="single" w:sz="4" w:space="0" w:color="auto"/>
+              <w:right w:val="single" w:sz="4" w:space="0" w:color="auto"/>
+            </w:tcBorders>
+            <w:shd w:val="clear" w:color="auto" w:fill="auto"/>
+            <w:noWrap/>
+            <w:vAlign w:val="bottom"/>
+            <w:hideMark/>
+          </w:tcPr>
+          <w:p>
+            <w:pPr>
+              <w:rPr>
+                <w:rFonts w:ascii="Calibri" w:hAnsi="Calibri" w:cs="Calibri"/>
+                <w:color w:val="000000"/>
+                <w:sz w:val="22"/>
+                <w:szCs w:val="22"/>
+              </w:rPr>
+            </w:pPr>
+            <w:r>
+              <w:rPr>
+                <w:rFonts w:ascii="Calibri" w:hAnsi="Calibri" w:cs="Calibri"/>
+                <w:color w:val="000000"/>
+                <w:sz w:val="22"/>
+                <w:szCs w:val="22"/>
+              </w:rPr>
+              <w:t>Description</w:t>
+            </w:r>
+          </w:p>
+        </w:tc>
+        <w:tc>
+          <w:tcPr>
+            <w:tcW w:w="2360" w:type="dxa"/>
+            <w:tcBorders>
+              <w:top w:val="nil"/>
+              <w:left w:val="nil"/>
+              <w:bottom w:val="single" w:sz="4" w:space="0" w:color="auto"/>
+              <w:right w:val="single" w:sz="4" w:space="0" w:color="auto"/>
+            </w:tcBorders>
+            <w:shd w:val="clear" w:color="auto" w:fill="auto"/>
+            <w:noWrap/>
+            <w:vAlign w:val="bottom"/>
+            <w:hideMark/>
+          </w:tcPr>
+          <w:p>
+            <w:pPr>
+              <w:rPr>
+                <w:rFonts w:ascii="Calibri" w:hAnsi="Calibri" w:cs="Calibri"/>
+                <w:color w:val="000000"/>
+                <w:sz w:val="22"/>
+                <w:szCs w:val="22"/>
+              </w:rPr>
+            </w:pPr>
+            <w:r>
+              <w:rPr>
+                <w:rFonts w:ascii="Calibri" w:hAnsi="Calibri" w:cs="Calibri"/>
+                <w:color w:val="000000"/>
+                <w:sz w:val="22"/>
+                <w:szCs w:val="22"/>
+              </w:rPr>
+              <w:t> </w:t>
+            </w:r>
+          </w:p>
+        </w:tc>
+      </w:tr>
+      <w:tr>
+        <w:trPr>
+          <w:trHeight w:val="300"/>
+        </w:trPr>
+        <w:tc>
+          <w:tcPr>
+            <w:tcW w:w="2480" w:type="dxa"/>
+            <w:tcBorders>
+              <w:top w:val="nil"/>
+              <w:left w:val="single" w:sz="4" w:space="0" w:color="auto"/>
+              <w:bottom w:val="nil"/>
+              <w:right w:val="nil"/>
+            </w:tcBorders>
+            <w:shd w:val="clear" w:color="auto" w:fill="auto"/>
+            <w:noWrap/>
+            <w:vAlign w:val="bottom"/>
+            <w:hideMark/>
+          </w:tcPr>
+          <w:p>
+            <w:pPr>
+              <w:rPr>
+                <w:rFonts w:ascii="Calibri" w:hAnsi="Calibri" w:cs="Calibri"/>
+                <w:color w:val="000000"/>
+                <w:sz w:val="22"/>
+                <w:szCs w:val="22"/>
+              </w:rPr>
+            </w:pPr>
+            <w:r>
+              <w:rPr>
+                <w:rFonts w:ascii="Calibri" w:hAnsi="Calibri" w:cs="Calibri"/>
+                <w:color w:val="000000"/>
+                <w:sz w:val="22"/>
+                <w:szCs w:val="22"/>
+              </w:rPr>
+              <w:t> </w:t>
+            </w:r>
+          </w:p>
+        </w:tc>
+        <w:tc>
+          <w:tcPr>
+            <w:tcW w:w="2360" w:type="dxa"/>
+            <w:tcBorders>
+              <w:top w:val="nil"/>
+              <w:left w:val="nil"/>
+              <w:bottom w:val="nil"/>
+              <w:right w:val="single" w:sz="4" w:space="0" w:color="auto"/>
+            </w:tcBorders>
+            <w:shd w:val="clear" w:color="auto" w:fill="auto"/>
+            <w:noWrap/>
+            <w:vAlign w:val="bottom"/>
+            <w:hideMark/>
+          </w:tcPr>
+          <w:p>
+            <w:pPr>
+              <w:rPr>
+                <w:rFonts w:ascii="Calibri" w:hAnsi="Calibri" w:cs="Calibri"/>
+                <w:color w:val="000000"/>
+                <w:sz w:val="22"/>
+                <w:szCs w:val="22"/>
+              </w:rPr>
+            </w:pPr>
+            <w:r>
+              <w:rPr>
+                <w:rFonts w:ascii="Calibri" w:hAnsi="Calibri" w:cs="Calibri"/>
+                <w:color w:val="000000"/>
+                <w:sz w:val="22"/>
+                <w:szCs w:val="22"/>
+              </w:rPr>
+              <w:t> </w:t>
+            </w:r>
+          </w:p>
+        </w:tc>
+      </w:tr>
+      <w:tr>
+        <w:trPr>
+          <w:trHeight w:val="300"/>
+        </w:trPr>
+        <w:tc>
+          <w:tcPr>
+            <w:tcW w:w="2480" w:type="dxa"/>
+            <w:tcBorders>
+              <w:top w:val="single" w:sz="4" w:space="0" w:color="auto"/>
+              <w:left w:val="single" w:sz="4" w:space="0" w:color="auto"/>
+              <w:bottom w:val="single" w:sz="4" w:space="0" w:color="auto"/>
+              <w:right w:val="single" w:sz="4" w:space="0" w:color="auto"/>
+            </w:tcBorders>
+            <w:shd w:val="clear" w:color="auto" w:fill="auto"/>
+            <w:noWrap/>
+            <w:vAlign w:val="bottom"/>
+            <w:hideMark/>
+          </w:tcPr>
+          <w:p>
+            <w:pPr>
+              <w:rPr>
+                <w:rFonts w:ascii="Calibri" w:hAnsi="Calibri" w:cs="Calibri"/>
+                <w:color w:val="000000"/>
+                <w:sz w:val="22"/>
+                <w:szCs w:val="22"/>
+              </w:rPr>
+            </w:pPr>
+            <w:r>
+              <w:rPr>
+                <w:rFonts w:ascii="Calibri" w:hAnsi="Calibri" w:cs="Calibri"/>
+                <w:color w:val="000000"/>
+                <w:sz w:val="22"/>
+                <w:szCs w:val="22"/>
+              </w:rPr>
+              <w:t>Mathematical Instruction</w:t>
+            </w:r>
+          </w:p>
+        </w:tc>
+        <w:tc>
+          <w:tcPr>
+            <w:tcW w:w="2360" w:type="dxa"/>
+            <w:tcBorders>
+              <w:top w:val="single" w:sz="4" w:space="0" w:color="auto"/>
+              <w:left w:val="nil"/>
+              <w:bottom w:val="single" w:sz="4" w:space="0" w:color="auto"/>
+              <w:right w:val="single" w:sz="4" w:space="0" w:color="auto"/>
+            </w:tcBorders>
+            <w:shd w:val="clear" w:color="auto" w:fill="auto"/>
+            <w:noWrap/>
+            <w:vAlign w:val="bottom"/>
+            <w:hideMark/>
+          </w:tcPr>
+          <w:p>
+            <w:pPr>
+              <w:rPr>
+                <w:rFonts w:ascii="Calibri" w:hAnsi="Calibri" w:cs="Calibri"/>
+                <w:color w:val="000000"/>
+                <w:sz w:val="22"/>
+                <w:szCs w:val="22"/>
+              </w:rPr>
+            </w:pPr>
+            <w:r>
+              <w:rPr>
+                <w:rFonts w:ascii="Calibri" w:hAnsi="Calibri" w:cs="Calibri"/>
+                <w:color w:val="000000"/>
+                <w:sz w:val="22"/>
+                <w:szCs w:val="22"/>
+              </w:rPr>
+              <w:t> </w:t>
+            </w:r>
+          </w:p>
+        </w:tc>
+      </w:tr>
+      <w:tr>
+        <w:trPr>
+          <w:trHeight w:val="300"/>
+        </w:trPr>
+        <w:tc>
+          <w:tcPr>
+            <w:tcW w:w="2480" w:type="dxa"/>
+            <w:tcBorders>
+              <w:top w:val="nil"/>
+              <w:left w:val="single" w:sz="4" w:space="0" w:color="auto"/>
+              <w:bottom w:val="single" w:sz="4" w:space="0" w:color="auto"/>
+              <w:right w:val="single" w:sz="4" w:space="0" w:color="auto"/>
+            </w:tcBorders>
+            <w:shd w:val="clear" w:color="auto" w:fill="auto"/>
+            <w:noWrap/>
+            <w:vAlign w:val="bottom"/>
+            <w:hideMark/>
+          </w:tcPr>
+          <w:p>
+            <w:pPr>
+              <w:rPr>
+                <w:rFonts w:ascii="Calibri" w:hAnsi="Calibri" w:cs="Calibri"/>
+                <w:color w:val="000000"/>
+                <w:sz w:val="22"/>
+                <w:szCs w:val="22"/>
+              </w:rPr>
+            </w:pPr>
+            <w:r>
+              <w:rPr>
+                <w:rFonts w:ascii="Calibri" w:hAnsi="Calibri" w:cs="Calibri"/>
+                <w:color w:val="000000"/>
+                <w:sz w:val="22"/>
+                <w:szCs w:val="22"/>
+              </w:rPr>
+              <w:t>Binary Format</w:t>
+            </w:r>
+          </w:p>
+        </w:tc>
+        <w:tc>
+          <w:tcPr>
+            <w:tcW w:w="2360" w:type="dxa"/>
+            <w:tcBorders>
+              <w:top w:val="nil"/>
+              <w:left w:val="nil"/>
+              <w:bottom w:val="single" w:sz="4" w:space="0" w:color="auto"/>
+              <w:right w:val="single" w:sz="4" w:space="0" w:color="auto"/>
+            </w:tcBorders>
+            <w:shd w:val="clear" w:color="auto" w:fill="auto"/>
+            <w:noWrap/>
+            <w:vAlign w:val="bottom"/>
+            <w:hideMark/>
+          </w:tcPr>
+          <w:p>
+            <w:pPr>
+              <w:rPr>
+                <w:rFonts w:ascii="Calibri" w:hAnsi="Calibri" w:cs="Calibri"/>
+                <w:color w:val="000000"/>
+                <w:sz w:val="22"/>
+                <w:szCs w:val="22"/>
+              </w:rPr>
+            </w:pPr>
+            <w:r>
+              <w:rPr>
+                <w:rFonts w:ascii="Calibri" w:hAnsi="Calibri" w:cs="Calibri"/>
+                <w:color w:val="000000"/>
+                <w:sz w:val="22"/>
+                <w:szCs w:val="22"/>
+              </w:rPr>
+              <w:t> </w:t>
+            </w:r>
+          </w:p>
+        </w:tc>
+      </w:tr>
+      <w:tr>
+        <w:trPr>
+          <w:trHeight w:val="300"/>
+        </w:trPr>
+        <w:tc>
+          <w:tcPr>
+            <w:tcW w:w="2480" w:type="dxa"/>
+            <w:tcBorders>
+              <w:top w:val="nil"/>
+              <w:left w:val="single" w:sz="4" w:space="0" w:color="auto"/>
+              <w:bottom w:val="single" w:sz="4" w:space="0" w:color="auto"/>
+              <w:right w:val="single" w:sz="4" w:space="0" w:color="auto"/>
+            </w:tcBorders>
+            <w:shd w:val="clear" w:color="auto" w:fill="auto"/>
+            <w:noWrap/>
+            <w:vAlign w:val="bottom"/>
+            <w:hideMark/>
+          </w:tcPr>
+          <w:p>
+            <w:pPr>
+              <w:rPr>
+                <w:rFonts w:ascii="Calibri" w:hAnsi="Calibri" w:cs="Calibri"/>
+                <w:color w:val="000000"/>
+                <w:sz w:val="22"/>
+                <w:szCs w:val="22"/>
+              </w:rPr>
+            </w:pPr>
+            <w:r>
+              <w:rPr>
+                <w:rFonts w:ascii="Calibri" w:hAnsi="Calibri" w:cs="Calibri"/>
+                <w:color w:val="000000"/>
+                <w:sz w:val="22"/>
+                <w:szCs w:val="22"/>
+              </w:rPr>
+              <w:lastRenderedPageBreak/>
+              <w:t>Description</w:t>
+            </w:r>
+          </w:p>
+        </w:tc>
+        <w:tc>
+          <w:tcPr>
+            <w:tcW w:w="2360" w:type="dxa"/>
+            <w:tcBorders>
+              <w:top w:val="nil"/>
+              <w:left w:val="nil"/>
+              <w:bottom w:val="single" w:sz="4" w:space="0" w:color="auto"/>
+              <w:right w:val="single" w:sz="4" w:space="0" w:color="auto"/>
+            </w:tcBorders>
+            <w:shd w:val="clear" w:color="auto" w:fill="auto"/>
+            <w:noWrap/>
+            <w:vAlign w:val="bottom"/>
+            <w:hideMark/>
+          </w:tcPr>
+          <w:p>
+            <w:pPr>
+              <w:rPr>
+                <w:rFonts w:ascii="Calibri" w:hAnsi="Calibri" w:cs="Calibri"/>
+                <w:color w:val="000000"/>
+                <w:sz w:val="22"/>
+                <w:szCs w:val="22"/>
+              </w:rPr>
+            </w:pPr>
+            <w:r>
+              <w:rPr>
+                <w:rFonts w:ascii="Calibri" w:hAnsi="Calibri" w:cs="Calibri"/>
+                <w:color w:val="000000"/>
+                <w:sz w:val="22"/>
+                <w:szCs w:val="22"/>
+              </w:rPr>
+              <w:t> </w:t>
+            </w:r>
+          </w:p>
+        </w:tc>
+      </w:tr>
+      <w:tr>
+        <w:trPr>
+          <w:trHeight w:val="300"/>
+        </w:trPr>
+        <w:tc>
+          <w:tcPr>
+            <w:tcW w:w="2480" w:type="dxa"/>
+            <w:tcBorders>
+              <w:top w:val="nil"/>
+              <w:left w:val="single" w:sz="4" w:space="0" w:color="auto"/>
+              <w:bottom w:val="nil"/>
+              <w:right w:val="nil"/>
+            </w:tcBorders>
+            <w:shd w:val="clear" w:color="auto" w:fill="auto"/>
+            <w:noWrap/>
+            <w:vAlign w:val="bottom"/>
+            <w:hideMark/>
+          </w:tcPr>
+          <w:p>
+            <w:pPr>
+              <w:rPr>
+                <w:rFonts w:ascii="Calibri" w:hAnsi="Calibri" w:cs="Calibri"/>
+                <w:color w:val="000000"/>
+                <w:sz w:val="22"/>
+                <w:szCs w:val="22"/>
+              </w:rPr>
+            </w:pPr>
+            <w:r>
+              <w:rPr>
+                <w:rFonts w:ascii="Calibri" w:hAnsi="Calibri" w:cs="Calibri"/>
+                <w:color w:val="000000"/>
+                <w:sz w:val="22"/>
+                <w:szCs w:val="22"/>
+              </w:rPr>
+              <w:t> </w:t>
+            </w:r>
+          </w:p>
+        </w:tc>
+        <w:tc>
+          <w:tcPr>
+            <w:tcW w:w="2360" w:type="dxa"/>
+            <w:tcBorders>
+              <w:top w:val="nil"/>
+              <w:left w:val="nil"/>
+              <w:bottom w:val="nil"/>
+              <w:right w:val="single" w:sz="4" w:space="0" w:color="auto"/>
+            </w:tcBorders>
+            <w:shd w:val="clear" w:color="auto" w:fill="auto"/>
+            <w:noWrap/>
+            <w:vAlign w:val="bottom"/>
+            <w:hideMark/>
+          </w:tcPr>
+          <w:p>
+            <w:pPr>
+              <w:rPr>
+                <w:rFonts w:ascii="Calibri" w:hAnsi="Calibri" w:cs="Calibri"/>
+                <w:color w:val="000000"/>
+                <w:sz w:val="22"/>
+                <w:szCs w:val="22"/>
+              </w:rPr>
+            </w:pPr>
+            <w:r>
+              <w:rPr>
+                <w:rFonts w:ascii="Calibri" w:hAnsi="Calibri" w:cs="Calibri"/>
+                <w:color w:val="000000"/>
+                <w:sz w:val="22"/>
+                <w:szCs w:val="22"/>
+              </w:rPr>
+              <w:t> </w:t>
+            </w:r>
+          </w:p>
+        </w:tc>
+      </w:tr>
+      <w:tr>
+        <w:trPr>
+          <w:trHeight w:val="300"/>
+        </w:trPr>
+        <w:tc>
+          <w:tcPr>
+            <w:tcW w:w="2480" w:type="dxa"/>
+            <w:tcBorders>
+              <w:top w:val="single" w:sz="4" w:space="0" w:color="auto"/>
+              <w:left w:val="single" w:sz="4" w:space="0" w:color="auto"/>
+              <w:bottom w:val="single" w:sz="4" w:space="0" w:color="auto"/>
+              <w:right w:val="single" w:sz="4" w:space="0" w:color="auto"/>
+            </w:tcBorders>
+            <w:shd w:val="clear" w:color="auto" w:fill="auto"/>
+            <w:noWrap/>
+            <w:vAlign w:val="bottom"/>
+            <w:hideMark/>
+          </w:tcPr>
+          <w:p>
+            <w:pPr>
+              <w:rPr>
+                <w:rFonts w:ascii="Calibri" w:hAnsi="Calibri" w:cs="Calibri"/>
+                <w:color w:val="000000"/>
+                <w:sz w:val="22"/>
+                <w:szCs w:val="22"/>
+              </w:rPr>
+            </w:pPr>
+            <w:r>
+              <w:rPr>
+                <w:rFonts w:ascii="Calibri" w:hAnsi="Calibri" w:cs="Calibri"/>
+                <w:color w:val="000000"/>
+                <w:sz w:val="22"/>
+                <w:szCs w:val="22"/>
+              </w:rPr>
+              <w:t>Jump Instruction</w:t>
+            </w:r>
+          </w:p>
+        </w:tc>
+        <w:tc>
+          <w:tcPr>
+            <w:tcW w:w="2360" w:type="dxa"/>
+            <w:tcBorders>
+              <w:top w:val="single" w:sz="4" w:space="0" w:color="auto"/>
+              <w:left w:val="nil"/>
+              <w:bottom w:val="single" w:sz="4" w:space="0" w:color="auto"/>
+              <w:right w:val="single" w:sz="4" w:space="0" w:color="auto"/>
+            </w:tcBorders>
+            <w:shd w:val="clear" w:color="auto" w:fill="auto"/>
+            <w:noWrap/>
+            <w:vAlign w:val="bottom"/>
+            <w:hideMark/>
+          </w:tcPr>
+          <w:p>
+            <w:pPr>
+              <w:rPr>
+                <w:rFonts w:ascii="Calibri" w:hAnsi="Calibri" w:cs="Calibri"/>
+                <w:color w:val="000000"/>
+                <w:sz w:val="22"/>
+                <w:szCs w:val="22"/>
+              </w:rPr>
+            </w:pPr>
+            <w:r>
+              <w:rPr>
+                <w:rFonts w:ascii="Calibri" w:hAnsi="Calibri" w:cs="Calibri"/>
+                <w:color w:val="000000"/>
+                <w:sz w:val="22"/>
+                <w:szCs w:val="22"/>
+              </w:rPr>
+              <w:t> </w:t>
+            </w:r>
+          </w:p>
+        </w:tc>
+      </w:tr>
+      <w:tr>
+        <w:trPr>
+          <w:trHeight w:val="300"/>
+        </w:trPr>
+        <w:tc>
+          <w:tcPr>
+            <w:tcW w:w="2480" w:type="dxa"/>
+            <w:tcBorders>
+              <w:top w:val="nil"/>
+              <w:left w:val="single" w:sz="4" w:space="0" w:color="auto"/>
+              <w:bottom w:val="single" w:sz="4" w:space="0" w:color="auto"/>
+              <w:right w:val="single" w:sz="4" w:space="0" w:color="auto"/>
+            </w:tcBorders>
+            <w:shd w:val="clear" w:color="auto" w:fill="auto"/>
+            <w:noWrap/>
+            <w:vAlign w:val="bottom"/>
+            <w:hideMark/>
+          </w:tcPr>
+          <w:p>
+            <w:pPr>
+              <w:rPr>
+                <w:rFonts w:ascii="Calibri" w:hAnsi="Calibri" w:cs="Calibri"/>
+                <w:color w:val="000000"/>
+                <w:sz w:val="22"/>
+                <w:szCs w:val="22"/>
+              </w:rPr>
+            </w:pPr>
+            <w:r>
+              <w:rPr>
+                <w:rFonts w:ascii="Calibri" w:hAnsi="Calibri" w:cs="Calibri"/>
+                <w:color w:val="000000"/>
+                <w:sz w:val="22"/>
+                <w:szCs w:val="22"/>
+              </w:rPr>
+              <w:t>Binary Format</w:t>
+            </w:r>
+          </w:p>
+        </w:tc>
+        <w:tc>
+          <w:tcPr>
+            <w:tcW w:w="2360" w:type="dxa"/>
+            <w:tcBorders>
+              <w:top w:val="nil"/>
+              <w:left w:val="nil"/>
+              <w:bottom w:val="single" w:sz="4" w:space="0" w:color="auto"/>
+              <w:right w:val="single" w:sz="4" w:space="0" w:color="auto"/>
+            </w:tcBorders>
+            <w:shd w:val="clear" w:color="auto" w:fill="auto"/>
+            <w:noWrap/>
+            <w:vAlign w:val="bottom"/>
+            <w:hideMark/>
+          </w:tcPr>
+          <w:p>
+            <w:pPr>
+              <w:rPr>
+                <w:rFonts w:ascii="Calibri" w:hAnsi="Calibri" w:cs="Calibri"/>
+                <w:color w:val="000000"/>
+                <w:sz w:val="22"/>
+                <w:szCs w:val="22"/>
+              </w:rPr>
+            </w:pPr>
+            <w:r>
+              <w:rPr>
+                <w:rFonts w:ascii="Calibri" w:hAnsi="Calibri" w:cs="Calibri"/>
+                <w:color w:val="000000"/>
+                <w:sz w:val="22"/>
+                <w:szCs w:val="22"/>
+              </w:rPr>
+              <w:t> </w:t>
+            </w:r>
+          </w:p>
+        </w:tc>
+      </w:tr>
+      <w:tr>
+        <w:trPr>
+          <w:trHeight w:val="300"/>
+        </w:trPr>
+        <w:tc>
+          <w:tcPr>
+            <w:tcW w:w="2480" w:type="dxa"/>
+            <w:tcBorders>
+              <w:top w:val="nil"/>
+              <w:left w:val="single" w:sz="4" w:space="0" w:color="auto"/>
+              <w:bottom w:val="single" w:sz="4" w:space="0" w:color="auto"/>
+              <w:right w:val="single" w:sz="4" w:space="0" w:color="auto"/>
+            </w:tcBorders>
+            <w:shd w:val="clear" w:color="auto" w:fill="auto"/>
+            <w:noWrap/>
+            <w:vAlign w:val="bottom"/>
+            <w:hideMark/>
+          </w:tcPr>
+          <w:p>
+            <w:pPr>
+              <w:rPr>
+                <w:rFonts w:ascii="Calibri" w:hAnsi="Calibri" w:cs="Calibri"/>
+                <w:color w:val="000000"/>
+                <w:sz w:val="22"/>
+                <w:szCs w:val="22"/>
+              </w:rPr>
+            </w:pPr>
+            <w:r>
+              <w:rPr>
+                <w:rFonts w:ascii="Calibri" w:hAnsi="Calibri" w:cs="Calibri"/>
+                <w:color w:val="000000"/>
+                <w:sz w:val="22"/>
+                <w:szCs w:val="22"/>
+              </w:rPr>
+              <w:t>Description</w:t>
+            </w:r>
+          </w:p>
+        </w:tc>
+        <w:tc>
+          <w:tcPr>
+            <w:tcW w:w="2360" w:type="dxa"/>
+            <w:tcBorders>
+              <w:top w:val="nil"/>
+              <w:left w:val="nil"/>
+              <w:bottom w:val="single" w:sz="4" w:space="0" w:color="auto"/>
+              <w:right w:val="single" w:sz="4" w:space="0" w:color="auto"/>
+            </w:tcBorders>
+            <w:shd w:val="clear" w:color="auto" w:fill="auto"/>
+            <w:noWrap/>
+            <w:vAlign w:val="bottom"/>
+            <w:hideMark/>
+          </w:tcPr>
+          <w:p>
+            <w:pPr>
+              <w:rPr>
+                <w:rFonts w:ascii="Calibri" w:hAnsi="Calibri" w:cs="Calibri"/>
+                <w:color w:val="000000"/>
+                <w:sz w:val="22"/>
+                <w:szCs w:val="22"/>
+              </w:rPr>
+            </w:pPr>
+            <w:r>
+              <w:rPr>
+                <w:rFonts w:ascii="Calibri" w:hAnsi="Calibri" w:cs="Calibri"/>
+                <w:color w:val="000000"/>
+                <w:sz w:val="22"/>
+                <w:szCs w:val="22"/>
+              </w:rPr>
+              <w:t> </w:t>
+            </w:r>
+          </w:p>
+        </w:tc>
+      </w:tr>
+      <w:tr>
+        <w:trPr>
+          <w:trHeight w:val="300"/>
+        </w:trPr>
+        <w:tc>
+          <w:tcPr>
+            <w:tcW w:w="2480" w:type="dxa"/>
+            <w:tcBorders>
+              <w:top w:val="nil"/>
+              <w:left w:val="single" w:sz="4" w:space="0" w:color="auto"/>
+              <w:bottom w:val="nil"/>
+              <w:right w:val="nil"/>
+            </w:tcBorders>
+            <w:shd w:val="clear" w:color="auto" w:fill="auto"/>
+            <w:noWrap/>
+            <w:vAlign w:val="bottom"/>
+            <w:hideMark/>
+          </w:tcPr>
+          <w:p>
+            <w:pPr>
+              <w:rPr>
+                <w:rFonts w:ascii="Calibri" w:hAnsi="Calibri" w:cs="Calibri"/>
+                <w:color w:val="000000"/>
+                <w:sz w:val="22"/>
+                <w:szCs w:val="22"/>
+              </w:rPr>
+            </w:pPr>
+            <w:r>
+              <w:rPr>
+                <w:rFonts w:ascii="Calibri" w:hAnsi="Calibri" w:cs="Calibri"/>
+                <w:color w:val="000000"/>
+                <w:sz w:val="22"/>
+                <w:szCs w:val="22"/>
+              </w:rPr>
+              <w:t> </w:t>
+            </w:r>
+          </w:p>
+        </w:tc>
+        <w:tc>
+          <w:tcPr>
+            <w:tcW w:w="2360" w:type="dxa"/>
+            <w:tcBorders>
+              <w:top w:val="nil"/>
+              <w:left w:val="nil"/>
+              <w:bottom w:val="nil"/>
+              <w:right w:val="single" w:sz="4" w:space="0" w:color="auto"/>
+            </w:tcBorders>
+            <w:shd w:val="clear" w:color="auto" w:fill="auto"/>
+            <w:noWrap/>
+            <w:vAlign w:val="bottom"/>
+            <w:hideMark/>
+          </w:tcPr>
+          <w:p>
+            <w:pPr>
+              <w:rPr>
+                <w:rFonts w:ascii="Calibri" w:hAnsi="Calibri" w:cs="Calibri"/>
+                <w:color w:val="000000"/>
+                <w:sz w:val="22"/>
+                <w:szCs w:val="22"/>
+              </w:rPr>
+            </w:pPr>
+            <w:r>
+              <w:rPr>
+                <w:rFonts w:ascii="Calibri" w:hAnsi="Calibri" w:cs="Calibri"/>
+                <w:color w:val="000000"/>
+                <w:sz w:val="22"/>
+                <w:szCs w:val="22"/>
+              </w:rPr>
+              <w:t> </w:t>
+            </w:r>
+          </w:p>
+        </w:tc>
+      </w:tr>
+      <w:tr>
+        <w:trPr>
+          <w:trHeight w:val="300"/>
+        </w:trPr>
+        <w:tc>
+          <w:tcPr>
+            <w:tcW w:w="2480" w:type="dxa"/>
+            <w:tcBorders>
+              <w:top w:val="single" w:sz="4" w:space="0" w:color="auto"/>
+              <w:left w:val="single" w:sz="4" w:space="0" w:color="auto"/>
+              <w:bottom w:val="single" w:sz="4" w:space="0" w:color="auto"/>
+              <w:right w:val="single" w:sz="4" w:space="0" w:color="auto"/>
+            </w:tcBorders>
+            <w:shd w:val="clear" w:color="auto" w:fill="auto"/>
+            <w:noWrap/>
+            <w:vAlign w:val="bottom"/>
+            <w:hideMark/>
+          </w:tcPr>
+          <w:p>
+            <w:pPr>
+              <w:rPr>
+                <w:rFonts w:ascii="Calibri" w:hAnsi="Calibri" w:cs="Calibri"/>
+                <w:color w:val="000000"/>
+                <w:sz w:val="22"/>
+                <w:szCs w:val="22"/>
+              </w:rPr>
+            </w:pPr>
+            <w:r>
+              <w:rPr>
+                <w:rFonts w:ascii="Calibri" w:hAnsi="Calibri" w:cs="Calibri"/>
+                <w:color w:val="000000"/>
+                <w:sz w:val="22"/>
+                <w:szCs w:val="22"/>
+              </w:rPr>
+              <w:t>Other Instruction</w:t>
+            </w:r>
+          </w:p>
+        </w:tc>
+        <w:tc>
+          <w:tcPr>
+            <w:tcW w:w="2360" w:type="dxa"/>
+            <w:tcBorders>
+              <w:top w:val="single" w:sz="4" w:space="0" w:color="auto"/>
+              <w:left w:val="nil"/>
+              <w:bottom w:val="single" w:sz="4" w:space="0" w:color="auto"/>
+              <w:right w:val="single" w:sz="4" w:space="0" w:color="auto"/>
+            </w:tcBorders>
+            <w:shd w:val="clear" w:color="auto" w:fill="auto"/>
+            <w:noWrap/>
+            <w:vAlign w:val="bottom"/>
+            <w:hideMark/>
+          </w:tcPr>
+          <w:p>
+            <w:pPr>
+              <w:rPr>
+                <w:rFonts w:ascii="Calibri" w:hAnsi="Calibri" w:cs="Calibri"/>
+                <w:color w:val="000000"/>
+                <w:sz w:val="22"/>
+                <w:szCs w:val="22"/>
+              </w:rPr>
+            </w:pPr>
+            <w:r>
+              <w:rPr>
+                <w:rFonts w:ascii="Calibri" w:hAnsi="Calibri" w:cs="Calibri"/>
+                <w:color w:val="000000"/>
+                <w:sz w:val="22"/>
+                <w:szCs w:val="22"/>
+              </w:rPr>
+              <w:t> </w:t>
+            </w:r>
+          </w:p>
+        </w:tc>
+      </w:tr>
+      <w:tr>
+        <w:trPr>
+          <w:trHeight w:val="300"/>
+        </w:trPr>
+        <w:tc>
+          <w:tcPr>
+            <w:tcW w:w="2480" w:type="dxa"/>
+            <w:tcBorders>
+              <w:top w:val="nil"/>
+              <w:left w:val="single" w:sz="4" w:space="0" w:color="auto"/>
+              <w:bottom w:val="single" w:sz="4" w:space="0" w:color="auto"/>
+              <w:right w:val="single" w:sz="4" w:space="0" w:color="auto"/>
+            </w:tcBorders>
+            <w:shd w:val="clear" w:color="auto" w:fill="auto"/>
+            <w:noWrap/>
+            <w:vAlign w:val="bottom"/>
+            <w:hideMark/>
+          </w:tcPr>
+          <w:p>
+            <w:pPr>
+              <w:rPr>
+                <w:rFonts w:ascii="Calibri" w:hAnsi="Calibri" w:cs="Calibri"/>
+                <w:color w:val="000000"/>
+                <w:sz w:val="22"/>
+                <w:szCs w:val="22"/>
+              </w:rPr>
+            </w:pPr>
+            <w:r>
+              <w:rPr>
+                <w:rFonts w:ascii="Calibri" w:hAnsi="Calibri" w:cs="Calibri"/>
+                <w:color w:val="000000"/>
+                <w:sz w:val="22"/>
+                <w:szCs w:val="22"/>
+              </w:rPr>
+              <w:t>Binary Format</w:t>
+            </w:r>
+          </w:p>
+        </w:tc>
+        <w:tc>
+          <w:tcPr>
+            <w:tcW w:w="2360" w:type="dxa"/>
+            <w:tcBorders>
+              <w:top w:val="nil"/>
+              <w:left w:val="nil"/>
+              <w:bottom w:val="single" w:sz="4" w:space="0" w:color="auto"/>
+              <w:right w:val="single" w:sz="4" w:space="0" w:color="auto"/>
+            </w:tcBorders>
+            <w:shd w:val="clear" w:color="auto" w:fill="auto"/>
+            <w:noWrap/>
+            <w:vAlign w:val="bottom"/>
+            <w:hideMark/>
+          </w:tcPr>
+          <w:p>
+            <w:pPr>
+              <w:rPr>
+                <w:rFonts w:ascii="Calibri" w:hAnsi="Calibri" w:cs="Calibri"/>
+                <w:color w:val="000000"/>
+                <w:sz w:val="22"/>
+                <w:szCs w:val="22"/>
+              </w:rPr>
+            </w:pPr>
+            <w:r>
+              <w:rPr>
+                <w:rFonts w:ascii="Calibri" w:hAnsi="Calibri" w:cs="Calibri"/>
+                <w:color w:val="000000"/>
+                <w:sz w:val="22"/>
+                <w:szCs w:val="22"/>
+              </w:rPr>
+              <w:t> </w:t>
+            </w:r>
+          </w:p>
+        </w:tc>
+      </w:tr>
+      <w:tr>
+        <w:trPr>
+          <w:trHeight w:val="300"/>
+        </w:trPr>
+        <w:tc>
+          <w:tcPr>
+            <w:tcW w:w="2480" w:type="dxa"/>
+            <w:tcBorders>
+              <w:top w:val="nil"/>
+              <w:left w:val="single" w:sz="4" w:space="0" w:color="auto"/>
+              <w:bottom w:val="single" w:sz="4" w:space="0" w:color="auto"/>
+              <w:right w:val="single" w:sz="4" w:space="0" w:color="auto"/>
+            </w:tcBorders>
+            <w:shd w:val="clear" w:color="auto" w:fill="auto"/>
+            <w:noWrap/>
+            <w:vAlign w:val="bottom"/>
+            <w:hideMark/>
+          </w:tcPr>
+          <w:p>
+            <w:pPr>
+              <w:rPr>
+                <w:rFonts w:ascii="Calibri" w:hAnsi="Calibri" w:cs="Calibri"/>
+                <w:color w:val="000000"/>
+                <w:sz w:val="22"/>
+                <w:szCs w:val="22"/>
+              </w:rPr>
+            </w:pPr>
+            <w:r>
+              <w:rPr>
+                <w:rFonts w:ascii="Calibri" w:hAnsi="Calibri" w:cs="Calibri"/>
+                <w:color w:val="000000"/>
+                <w:sz w:val="22"/>
+                <w:szCs w:val="22"/>
+              </w:rPr>
+              <w:t>Description</w:t>
+            </w:r>
+          </w:p>
+        </w:tc>
+        <w:tc>
+          <w:tcPr>
+            <w:tcW w:w="2360" w:type="dxa"/>
+            <w:tcBorders>
+              <w:top w:val="nil"/>
+              <w:left w:val="nil"/>
+              <w:bottom w:val="single" w:sz="4" w:space="0" w:color="auto"/>
+              <w:right w:val="single" w:sz="4" w:space="0" w:color="auto"/>
+            </w:tcBorders>
+            <w:shd w:val="clear" w:color="auto" w:fill="auto"/>
+            <w:noWrap/>
+            <w:vAlign w:val="bottom"/>
+            <w:hideMark/>
+          </w:tcPr>
+          <w:p>
+            <w:pPr>
+              <w:rPr>
+                <w:rFonts w:ascii="Calibri" w:hAnsi="Calibri" w:cs="Calibri"/>
+                <w:color w:val="000000"/>
+                <w:sz w:val="22"/>
+                <w:szCs w:val="22"/>
+              </w:rPr>
+            </w:pPr>
+            <w:r>
+              <w:rPr>
+                <w:rFonts w:ascii="Calibri" w:hAnsi="Calibri" w:cs="Calibri"/>
+                <w:color w:val="000000"/>
+                <w:sz w:val="22"/>
+                <w:szCs w:val="22"/>
+              </w:rPr>
+              <w:t> </w:t>
+            </w:r>
+          </w:p>
+        </w:tc>
+      </w:tr>
+    </w:tbl>
     <w:p>
       <w:pPr>
         <w:pStyle w:val="KEYSTROKES"/>
@@ -5400,6 +7260,7 @@
           <w:b w:val="0"/>
           <w:color w:val="auto"/>
         </w:rPr>
+        <w:lastRenderedPageBreak/>
         <w:t xml:space="preserve">What is the clock speed of the processor? </w:t>
       </w:r>
     </w:p>
@@ -6007,7 +7868,6 @@
           <w:i/>
           <w:color w:val="auto"/>
         </w:rPr>
-        <w:lastRenderedPageBreak/>
         <w:t>Your processor will need enough instructions to do useful work</w:t>
       </w:r>
       <w:r>
@@ -6292,13 +8152,23 @@
           <w:color w:val="auto"/>
         </w:rPr>
       </w:pPr>
+      <w:proofErr w:type="spellStart"/>
       <w:r>
         <w:rPr>
           <w:rFonts w:ascii="Calibri" w:hAnsi="Calibri" w:cs="Calibri"/>
           <w:b w:val="0"/>
           <w:color w:val="auto"/>
         </w:rPr>
-        <w:t>NextHexCode = “”</w:t>
+        <w:t>NextHexCode</w:t>
+      </w:r>
+      <w:proofErr w:type="spellEnd"/>
+      <w:r>
+        <w:rPr>
+          <w:rFonts w:ascii="Calibri" w:hAnsi="Calibri" w:cs="Calibri"/>
+          <w:b w:val="0"/>
+          <w:color w:val="auto"/>
+        </w:rPr>
+        <w:t xml:space="preserve"> = “”</w:t>
       </w:r>
     </w:p>
     <w:p>
@@ -6349,13 +8219,23 @@
           <w:color w:val="auto"/>
         </w:rPr>
       </w:pPr>
+      <w:proofErr w:type="gramStart"/>
       <w:r>
         <w:rPr>
           <w:rFonts w:ascii="Calibri" w:hAnsi="Calibri" w:cs="Calibri"/>
           <w:b w:val="0"/>
           <w:color w:val="auto"/>
         </w:rPr>
-        <w:t>store memory location of the label in a dictionary</w:t>
+        <w:t>store</w:t>
+      </w:r>
+      <w:proofErr w:type="gramEnd"/>
+      <w:r>
+        <w:rPr>
+          <w:rFonts w:ascii="Calibri" w:hAnsi="Calibri" w:cs="Calibri"/>
+          <w:b w:val="0"/>
+          <w:color w:val="auto"/>
+        </w:rPr>
+        <w:t xml:space="preserve"> memory location of the label in a dictionary</w:t>
       </w:r>
     </w:p>
     <w:p>
@@ -6393,8 +8273,18 @@
           <w:b w:val="0"/>
           <w:color w:val="auto"/>
         </w:rPr>
-        <w:t>Based on keyword update NextHexCode</w:t>
-      </w:r>
+        <w:t xml:space="preserve">Based on keyword update </w:t>
+      </w:r>
+      <w:proofErr w:type="spellStart"/>
+      <w:r>
+        <w:rPr>
+          <w:rFonts w:ascii="Calibri" w:hAnsi="Calibri" w:cs="Calibri"/>
+          <w:b w:val="0"/>
+          <w:color w:val="auto"/>
+        </w:rPr>
+        <w:t>NextHexCode</w:t>
+      </w:r>
+      <w:proofErr w:type="spellEnd"/>
     </w:p>
     <w:p>
       <w:pPr>
@@ -6431,8 +8321,18 @@
           <w:b w:val="0"/>
           <w:color w:val="auto"/>
         </w:rPr>
-        <w:t>Based on argument types (register, variable, immediate) and instruction type update NextHexCode</w:t>
-      </w:r>
+        <w:t xml:space="preserve">Based on argument types (register, variable, immediate) and instruction type update </w:t>
+      </w:r>
+      <w:proofErr w:type="spellStart"/>
+      <w:r>
+        <w:rPr>
+          <w:rFonts w:ascii="Calibri" w:hAnsi="Calibri" w:cs="Calibri"/>
+          <w:b w:val="0"/>
+          <w:color w:val="auto"/>
+        </w:rPr>
+        <w:t>NextHexCode</w:t>
+      </w:r>
+      <w:proofErr w:type="spellEnd"/>
     </w:p>
     <w:p>
       <w:pPr>
@@ -6450,7 +8350,25 @@
           <w:b w:val="0"/>
           <w:color w:val="auto"/>
         </w:rPr>
-        <w:t>Write NextHexCode to the output machine code file.</w:t>
+        <w:t xml:space="preserve">Write </w:t>
+      </w:r>
+      <w:proofErr w:type="spellStart"/>
+      <w:r>
+        <w:rPr>
+          <w:rFonts w:ascii="Calibri" w:hAnsi="Calibri" w:cs="Calibri"/>
+          <w:b w:val="0"/>
+          <w:color w:val="auto"/>
+        </w:rPr>
+        <w:t>NextHexCode</w:t>
+      </w:r>
+      <w:proofErr w:type="spellEnd"/>
+      <w:r>
+        <w:rPr>
+          <w:rFonts w:ascii="Calibri" w:hAnsi="Calibri" w:cs="Calibri"/>
+          <w:b w:val="0"/>
+          <w:color w:val="auto"/>
+        </w:rPr>
+        <w:t xml:space="preserve"> to the output machine code file.</w:t>
       </w:r>
     </w:p>
     <w:p>
@@ -6534,7 +8452,43 @@
           <w:b w:val="0"/>
           <w:color w:val="auto"/>
         </w:rPr>
-        <w:t>Use the utilities Lexx and Yacc (you will have to learn these on your own)</w:t>
+        <w:t xml:space="preserve">Use the utilities </w:t>
+      </w:r>
+      <w:proofErr w:type="spellStart"/>
+      <w:r>
+        <w:rPr>
+          <w:rFonts w:ascii="Calibri" w:hAnsi="Calibri"/>
+          <w:b w:val="0"/>
+          <w:color w:val="auto"/>
+        </w:rPr>
+        <w:t>Lexx</w:t>
+      </w:r>
+      <w:proofErr w:type="spellEnd"/>
+      <w:r>
+        <w:rPr>
+          <w:rFonts w:ascii="Calibri" w:hAnsi="Calibri"/>
+          <w:b w:val="0"/>
+          <w:color w:val="auto"/>
+        </w:rPr>
+        <w:t xml:space="preserve"> and </w:t>
+      </w:r>
+      <w:proofErr w:type="spellStart"/>
+      <w:r>
+        <w:rPr>
+          <w:rFonts w:ascii="Calibri" w:hAnsi="Calibri"/>
+          <w:b w:val="0"/>
+          <w:color w:val="auto"/>
+        </w:rPr>
+        <w:t>Yacc</w:t>
+      </w:r>
+      <w:proofErr w:type="spellEnd"/>
+      <w:r>
+        <w:rPr>
+          <w:rFonts w:ascii="Calibri" w:hAnsi="Calibri"/>
+          <w:b w:val="0"/>
+          <w:color w:val="auto"/>
+        </w:rPr>
+        <w:t xml:space="preserve"> (you will have to learn these on your own)</w:t>
       </w:r>
     </w:p>
     <w:p>
@@ -6869,6 +8823,7 @@
         </w:rPr>
         <w:t xml:space="preserve">What issues did you run into in writing an </w:t>
       </w:r>
+      <w:proofErr w:type="spellStart"/>
       <w:r>
         <w:rPr>
           <w:rFonts w:asciiTheme="minorHAnsi" w:hAnsiTheme="minorHAnsi" w:cstheme="minorHAnsi"/>
@@ -6881,8 +8836,7 @@
         </w:rPr>
         <w:t>S</w:t>
       </w:r>
-      <w:bookmarkStart w:id="0" w:name="_GoBack"/>
-      <w:bookmarkEnd w:id="0"/>
+      <w:proofErr w:type="spellEnd"/>
       <w:r>
         <w:rPr>
           <w:rFonts w:asciiTheme="minorHAnsi" w:hAnsiTheme="minorHAnsi" w:cstheme="minorHAnsi"/>
@@ -7078,7 +9032,25 @@
           <w:b w:val="0"/>
           <w:color w:val="auto"/>
         </w:rPr>
-        <w:t>In general A work will go above and beyond the basic requirements given in the document and rubric.</w:t>
+        <w:t xml:space="preserve">In general </w:t>
+      </w:r>
+      <w:proofErr w:type="gramStart"/>
+      <w:r>
+        <w:rPr>
+          <w:rFonts w:ascii="Calibri" w:hAnsi="Calibri"/>
+          <w:b w:val="0"/>
+          <w:color w:val="auto"/>
+        </w:rPr>
+        <w:t>A</w:t>
+      </w:r>
+      <w:proofErr w:type="gramEnd"/>
+      <w:r>
+        <w:rPr>
+          <w:rFonts w:ascii="Calibri" w:hAnsi="Calibri"/>
+          <w:b w:val="0"/>
+          <w:color w:val="auto"/>
+        </w:rPr>
+        <w:t xml:space="preserve"> work will go above and beyond the basic requirements given in the document and rubric.</w:t>
       </w:r>
     </w:p>
     <w:p>
@@ -7324,7 +9296,23 @@
                 <w:rFonts w:ascii="Calibri" w:hAnsi="Calibri"/>
                 <w:sz w:val="16"/>
               </w:rPr>
-              <w:t>Adequate comparison of both processors architecture, machine code, and assembly language with adequate comparison of 3 instructions and answers to majority of the questions. Both Table I and Table II completed adequately.</w:t>
+              <w:t xml:space="preserve">Adequate comparison of both processors architecture, machine code, and assembly language with adequate comparison of 3 instructions and answers to majority of the questions. Both Table </w:t>
+            </w:r>
+            <w:proofErr w:type="gramStart"/>
+            <w:r>
+              <w:rPr>
+                <w:rFonts w:ascii="Calibri" w:hAnsi="Calibri"/>
+                <w:sz w:val="16"/>
+              </w:rPr>
+              <w:t>I</w:t>
+            </w:r>
+            <w:proofErr w:type="gramEnd"/>
+            <w:r>
+              <w:rPr>
+                <w:rFonts w:ascii="Calibri" w:hAnsi="Calibri"/>
+                <w:sz w:val="16"/>
+              </w:rPr>
+              <w:t xml:space="preserve"> and Table II completed adequately.</w:t>
             </w:r>
           </w:p>
         </w:tc>
@@ -7837,7 +9825,7 @@
         <w:rFonts w:ascii="Calibri" w:hAnsi="Calibri"/>
         <w:noProof/>
       </w:rPr>
-      <w:t>5</w:t>
+      <w:t>6</w:t>
     </w:r>
     <w:r>
       <w:rPr>
@@ -7880,7 +9868,7 @@
         <w:rFonts w:ascii="Calibri" w:hAnsi="Calibri"/>
         <w:noProof/>
       </w:rPr>
-      <w:t>5</w:t>
+      <w:t>6</w:t>
     </w:r>
     <w:r>
       <w:rPr>
@@ -8394,6 +10382,118 @@
     </w:lvl>
   </w:abstractNum>
   <w:abstractNum w:abstractNumId="5" w15:restartNumberingAfterBreak="0">
+    <w:nsid w:val="1BB8096F"/>
+    <w:multiLevelType w:val="hybridMultilevel"/>
+    <w:tmpl w:val="152445A6"/>
+    <w:lvl w:ilvl="0" w:tplc="2C24B004">
+      <w:numFmt w:val="bullet"/>
+      <w:lvlText w:val=""/>
+      <w:lvlJc w:val="left"/>
+      <w:pPr>
+        <w:ind w:left="1440" w:hanging="360"/>
+      </w:pPr>
+      <w:rPr>
+        <w:rFonts w:ascii="Symbol" w:eastAsia="Times New Roman" w:hAnsi="Symbol" w:cs="Times New Roman" w:hint="default"/>
+      </w:rPr>
+    </w:lvl>
+    <w:lvl w:ilvl="1" w:tplc="04090003" w:tentative="1">
+      <w:start w:val="1"/>
+      <w:numFmt w:val="bullet"/>
+      <w:lvlText w:val="o"/>
+      <w:lvlJc w:val="left"/>
+      <w:pPr>
+        <w:ind w:left="2160" w:hanging="360"/>
+      </w:pPr>
+      <w:rPr>
+        <w:rFonts w:ascii="Courier New" w:hAnsi="Courier New" w:cs="Courier New" w:hint="default"/>
+      </w:rPr>
+    </w:lvl>
+    <w:lvl w:ilvl="2" w:tplc="04090005" w:tentative="1">
+      <w:start w:val="1"/>
+      <w:numFmt w:val="bullet"/>
+      <w:lvlText w:val=""/>
+      <w:lvlJc w:val="left"/>
+      <w:pPr>
+        <w:ind w:left="2880" w:hanging="360"/>
+      </w:pPr>
+      <w:rPr>
+        <w:rFonts w:ascii="Wingdings" w:hAnsi="Wingdings" w:hint="default"/>
+      </w:rPr>
+    </w:lvl>
+    <w:lvl w:ilvl="3" w:tplc="04090001" w:tentative="1">
+      <w:start w:val="1"/>
+      <w:numFmt w:val="bullet"/>
+      <w:lvlText w:val=""/>
+      <w:lvlJc w:val="left"/>
+      <w:pPr>
+        <w:ind w:left="3600" w:hanging="360"/>
+      </w:pPr>
+      <w:rPr>
+        <w:rFonts w:ascii="Symbol" w:hAnsi="Symbol" w:hint="default"/>
+      </w:rPr>
+    </w:lvl>
+    <w:lvl w:ilvl="4" w:tplc="04090003" w:tentative="1">
+      <w:start w:val="1"/>
+      <w:numFmt w:val="bullet"/>
+      <w:lvlText w:val="o"/>
+      <w:lvlJc w:val="left"/>
+      <w:pPr>
+        <w:ind w:left="4320" w:hanging="360"/>
+      </w:pPr>
+      <w:rPr>
+        <w:rFonts w:ascii="Courier New" w:hAnsi="Courier New" w:cs="Courier New" w:hint="default"/>
+      </w:rPr>
+    </w:lvl>
+    <w:lvl w:ilvl="5" w:tplc="04090005" w:tentative="1">
+      <w:start w:val="1"/>
+      <w:numFmt w:val="bullet"/>
+      <w:lvlText w:val=""/>
+      <w:lvlJc w:val="left"/>
+      <w:pPr>
+        <w:ind w:left="5040" w:hanging="360"/>
+      </w:pPr>
+      <w:rPr>
+        <w:rFonts w:ascii="Wingdings" w:hAnsi="Wingdings" w:hint="default"/>
+      </w:rPr>
+    </w:lvl>
+    <w:lvl w:ilvl="6" w:tplc="04090001" w:tentative="1">
+      <w:start w:val="1"/>
+      <w:numFmt w:val="bullet"/>
+      <w:lvlText w:val=""/>
+      <w:lvlJc w:val="left"/>
+      <w:pPr>
+        <w:ind w:left="5760" w:hanging="360"/>
+      </w:pPr>
+      <w:rPr>
+        <w:rFonts w:ascii="Symbol" w:hAnsi="Symbol" w:hint="default"/>
+      </w:rPr>
+    </w:lvl>
+    <w:lvl w:ilvl="7" w:tplc="04090003" w:tentative="1">
+      <w:start w:val="1"/>
+      <w:numFmt w:val="bullet"/>
+      <w:lvlText w:val="o"/>
+      <w:lvlJc w:val="left"/>
+      <w:pPr>
+        <w:ind w:left="6480" w:hanging="360"/>
+      </w:pPr>
+      <w:rPr>
+        <w:rFonts w:ascii="Courier New" w:hAnsi="Courier New" w:cs="Courier New" w:hint="default"/>
+      </w:rPr>
+    </w:lvl>
+    <w:lvl w:ilvl="8" w:tplc="04090005" w:tentative="1">
+      <w:start w:val="1"/>
+      <w:numFmt w:val="bullet"/>
+      <w:lvlText w:val=""/>
+      <w:lvlJc w:val="left"/>
+      <w:pPr>
+        <w:ind w:left="7200" w:hanging="360"/>
+      </w:pPr>
+      <w:rPr>
+        <w:rFonts w:ascii="Wingdings" w:hAnsi="Wingdings" w:hint="default"/>
+      </w:rPr>
+    </w:lvl>
+  </w:abstractNum>
+  <w:abstractNum w:abstractNumId="6" w15:restartNumberingAfterBreak="0">
     <w:nsid w:val="233F668B"/>
     <w:multiLevelType w:val="hybridMultilevel"/>
     <w:tmpl w:val="4F9477E8"/>
@@ -8506,7 +10606,7 @@
       </w:rPr>
     </w:lvl>
   </w:abstractNum>
-  <w:abstractNum w:abstractNumId="6" w15:restartNumberingAfterBreak="0">
+  <w:abstractNum w:abstractNumId="7" w15:restartNumberingAfterBreak="0">
     <w:nsid w:val="28FD2FA0"/>
     <w:multiLevelType w:val="multilevel"/>
     <w:tmpl w:val="80F81C8C"/>
@@ -8619,7 +10719,7 @@
       </w:rPr>
     </w:lvl>
   </w:abstractNum>
-  <w:abstractNum w:abstractNumId="7" w15:restartNumberingAfterBreak="0">
+  <w:abstractNum w:abstractNumId="8" w15:restartNumberingAfterBreak="0">
     <w:nsid w:val="2A2B6A7B"/>
     <w:multiLevelType w:val="hybridMultilevel"/>
     <w:tmpl w:val="845AE460"/>
@@ -8732,7 +10832,7 @@
       </w:rPr>
     </w:lvl>
   </w:abstractNum>
-  <w:abstractNum w:abstractNumId="8" w15:restartNumberingAfterBreak="0">
+  <w:abstractNum w:abstractNumId="9" w15:restartNumberingAfterBreak="0">
     <w:nsid w:val="2D9D16A5"/>
     <w:multiLevelType w:val="hybridMultilevel"/>
     <w:tmpl w:val="BCEE922E"/>
@@ -8821,7 +10921,7 @@
       </w:pPr>
     </w:lvl>
   </w:abstractNum>
-  <w:abstractNum w:abstractNumId="9" w15:restartNumberingAfterBreak="0">
+  <w:abstractNum w:abstractNumId="10" w15:restartNumberingAfterBreak="0">
     <w:nsid w:val="2E053239"/>
     <w:multiLevelType w:val="hybridMultilevel"/>
     <w:tmpl w:val="0A48B09C"/>
@@ -8907,7 +11007,7 @@
       </w:pPr>
     </w:lvl>
   </w:abstractNum>
-  <w:abstractNum w:abstractNumId="10" w15:restartNumberingAfterBreak="0">
+  <w:abstractNum w:abstractNumId="11" w15:restartNumberingAfterBreak="0">
     <w:nsid w:val="360F16E6"/>
     <w:multiLevelType w:val="singleLevel"/>
     <w:tmpl w:val="0409000F"/>
@@ -8924,7 +11024,7 @@
       </w:rPr>
     </w:lvl>
   </w:abstractNum>
-  <w:abstractNum w:abstractNumId="11" w15:restartNumberingAfterBreak="0">
+  <w:abstractNum w:abstractNumId="12" w15:restartNumberingAfterBreak="0">
     <w:nsid w:val="39994F0F"/>
     <w:multiLevelType w:val="hybridMultilevel"/>
     <w:tmpl w:val="6276D298"/>
@@ -9010,7 +11110,7 @@
       </w:pPr>
     </w:lvl>
   </w:abstractNum>
-  <w:abstractNum w:abstractNumId="12" w15:restartNumberingAfterBreak="0">
+  <w:abstractNum w:abstractNumId="13" w15:restartNumberingAfterBreak="0">
     <w:nsid w:val="3CAB3B19"/>
     <w:multiLevelType w:val="multilevel"/>
     <w:tmpl w:val="C32867FC"/>
@@ -9125,7 +11225,7 @@
       </w:rPr>
     </w:lvl>
   </w:abstractNum>
-  <w:abstractNum w:abstractNumId="13" w15:restartNumberingAfterBreak="0">
+  <w:abstractNum w:abstractNumId="14" w15:restartNumberingAfterBreak="0">
     <w:nsid w:val="441B03FC"/>
     <w:multiLevelType w:val="multilevel"/>
     <w:tmpl w:val="C32867FC"/>
@@ -9240,7 +11340,7 @@
       </w:rPr>
     </w:lvl>
   </w:abstractNum>
-  <w:abstractNum w:abstractNumId="14" w15:restartNumberingAfterBreak="0">
+  <w:abstractNum w:abstractNumId="15" w15:restartNumberingAfterBreak="0">
     <w:nsid w:val="47E71EA0"/>
     <w:multiLevelType w:val="hybridMultilevel"/>
     <w:tmpl w:val="16AE9320"/>
@@ -9359,7 +11459,7 @@
       </w:pPr>
     </w:lvl>
   </w:abstractNum>
-  <w:abstractNum w:abstractNumId="15" w15:restartNumberingAfterBreak="0">
+  <w:abstractNum w:abstractNumId="16" w15:restartNumberingAfterBreak="0">
     <w:nsid w:val="496019CB"/>
     <w:multiLevelType w:val="hybridMultilevel"/>
     <w:tmpl w:val="70D052CC"/>
@@ -9445,7 +11545,7 @@
       </w:pPr>
     </w:lvl>
   </w:abstractNum>
-  <w:abstractNum w:abstractNumId="16" w15:restartNumberingAfterBreak="0">
+  <w:abstractNum w:abstractNumId="17" w15:restartNumberingAfterBreak="0">
     <w:nsid w:val="498B30C5"/>
     <w:multiLevelType w:val="singleLevel"/>
     <w:tmpl w:val="04090001"/>
@@ -9465,7 +11565,7 @@
       </w:rPr>
     </w:lvl>
   </w:abstractNum>
-  <w:abstractNum w:abstractNumId="17" w15:restartNumberingAfterBreak="0">
+  <w:abstractNum w:abstractNumId="18" w15:restartNumberingAfterBreak="0">
     <w:nsid w:val="4FDD0E72"/>
     <w:multiLevelType w:val="hybridMultilevel"/>
     <w:tmpl w:val="CE482318"/>
@@ -9578,7 +11678,7 @@
       </w:rPr>
     </w:lvl>
   </w:abstractNum>
-  <w:abstractNum w:abstractNumId="18" w15:restartNumberingAfterBreak="0">
+  <w:abstractNum w:abstractNumId="19" w15:restartNumberingAfterBreak="0">
     <w:nsid w:val="5111488A"/>
     <w:multiLevelType w:val="multilevel"/>
     <w:tmpl w:val="80F81C8C"/>
@@ -9691,7 +11791,7 @@
       </w:rPr>
     </w:lvl>
   </w:abstractNum>
-  <w:abstractNum w:abstractNumId="19" w15:restartNumberingAfterBreak="0">
+  <w:abstractNum w:abstractNumId="20" w15:restartNumberingAfterBreak="0">
     <w:nsid w:val="55833778"/>
     <w:multiLevelType w:val="hybridMultilevel"/>
     <w:tmpl w:val="7CEE5B0C"/>
@@ -9804,7 +11904,7 @@
       </w:rPr>
     </w:lvl>
   </w:abstractNum>
-  <w:abstractNum w:abstractNumId="20" w15:restartNumberingAfterBreak="0">
+  <w:abstractNum w:abstractNumId="21" w15:restartNumberingAfterBreak="0">
     <w:nsid w:val="559A364D"/>
     <w:multiLevelType w:val="hybridMultilevel"/>
     <w:tmpl w:val="A7C26638"/>
@@ -9917,7 +12017,7 @@
       </w:rPr>
     </w:lvl>
   </w:abstractNum>
-  <w:abstractNum w:abstractNumId="21" w15:restartNumberingAfterBreak="0">
+  <w:abstractNum w:abstractNumId="22" w15:restartNumberingAfterBreak="0">
     <w:nsid w:val="5EBB0950"/>
     <w:multiLevelType w:val="hybridMultilevel"/>
     <w:tmpl w:val="D032B4E4"/>
@@ -10003,7 +12103,7 @@
       </w:pPr>
     </w:lvl>
   </w:abstractNum>
-  <w:abstractNum w:abstractNumId="22" w15:restartNumberingAfterBreak="0">
+  <w:abstractNum w:abstractNumId="23" w15:restartNumberingAfterBreak="0">
     <w:nsid w:val="6D773D74"/>
     <w:multiLevelType w:val="hybridMultilevel"/>
     <w:tmpl w:val="A5D4525E"/>
@@ -10122,7 +12222,7 @@
       </w:pPr>
     </w:lvl>
   </w:abstractNum>
-  <w:abstractNum w:abstractNumId="23" w15:restartNumberingAfterBreak="0">
+  <w:abstractNum w:abstractNumId="24" w15:restartNumberingAfterBreak="0">
     <w:nsid w:val="720278F1"/>
     <w:multiLevelType w:val="hybridMultilevel"/>
     <w:tmpl w:val="17EC0126"/>
@@ -10241,7 +12341,7 @@
       </w:pPr>
     </w:lvl>
   </w:abstractNum>
-  <w:abstractNum w:abstractNumId="24" w15:restartNumberingAfterBreak="0">
+  <w:abstractNum w:abstractNumId="25" w15:restartNumberingAfterBreak="0">
     <w:nsid w:val="735676A9"/>
     <w:multiLevelType w:val="hybridMultilevel"/>
     <w:tmpl w:val="E4C61804"/>
@@ -10327,7 +12427,7 @@
       </w:pPr>
     </w:lvl>
   </w:abstractNum>
-  <w:abstractNum w:abstractNumId="25" w15:restartNumberingAfterBreak="0">
+  <w:abstractNum w:abstractNumId="26" w15:restartNumberingAfterBreak="0">
     <w:nsid w:val="7CA75EE3"/>
     <w:multiLevelType w:val="hybridMultilevel"/>
     <w:tmpl w:val="E934371A"/>
@@ -10414,82 +12514,85 @@
     </w:lvl>
   </w:abstractNum>
   <w:num w:numId="1">
-    <w:abstractNumId w:val="16"/>
+    <w:abstractNumId w:val="17"/>
   </w:num>
   <w:num w:numId="2">
-    <w:abstractNumId w:val="10"/>
+    <w:abstractNumId w:val="11"/>
   </w:num>
   <w:num w:numId="3">
-    <w:abstractNumId w:val="23"/>
+    <w:abstractNumId w:val="24"/>
   </w:num>
   <w:num w:numId="4">
-    <w:abstractNumId w:val="14"/>
+    <w:abstractNumId w:val="15"/>
   </w:num>
   <w:num w:numId="5">
-    <w:abstractNumId w:val="22"/>
+    <w:abstractNumId w:val="23"/>
   </w:num>
   <w:num w:numId="6">
     <w:abstractNumId w:val="2"/>
   </w:num>
   <w:num w:numId="7">
-    <w:abstractNumId w:val="17"/>
+    <w:abstractNumId w:val="18"/>
   </w:num>
   <w:num w:numId="8">
-    <w:abstractNumId w:val="25"/>
+    <w:abstractNumId w:val="26"/>
   </w:num>
   <w:num w:numId="9">
-    <w:abstractNumId w:val="7"/>
+    <w:abstractNumId w:val="8"/>
   </w:num>
   <w:num w:numId="10">
-    <w:abstractNumId w:val="19"/>
+    <w:abstractNumId w:val="20"/>
   </w:num>
   <w:num w:numId="11">
-    <w:abstractNumId w:val="8"/>
+    <w:abstractNumId w:val="9"/>
   </w:num>
   <w:num w:numId="12">
-    <w:abstractNumId w:val="15"/>
+    <w:abstractNumId w:val="16"/>
   </w:num>
   <w:num w:numId="13">
     <w:abstractNumId w:val="1"/>
   </w:num>
   <w:num w:numId="14">
-    <w:abstractNumId w:val="11"/>
+    <w:abstractNumId w:val="12"/>
   </w:num>
   <w:num w:numId="15">
     <w:abstractNumId w:val="3"/>
   </w:num>
   <w:num w:numId="16">
-    <w:abstractNumId w:val="6"/>
+    <w:abstractNumId w:val="7"/>
   </w:num>
   <w:num w:numId="17">
-    <w:abstractNumId w:val="18"/>
+    <w:abstractNumId w:val="19"/>
   </w:num>
   <w:num w:numId="18">
-    <w:abstractNumId w:val="20"/>
+    <w:abstractNumId w:val="21"/>
   </w:num>
   <w:num w:numId="19">
     <w:abstractNumId w:val="4"/>
   </w:num>
   <w:num w:numId="20">
-    <w:abstractNumId w:val="24"/>
+    <w:abstractNumId w:val="25"/>
   </w:num>
   <w:num w:numId="21">
-    <w:abstractNumId w:val="12"/>
+    <w:abstractNumId w:val="13"/>
   </w:num>
   <w:num w:numId="22">
-    <w:abstractNumId w:val="13"/>
+    <w:abstractNumId w:val="14"/>
   </w:num>
   <w:num w:numId="23">
-    <w:abstractNumId w:val="5"/>
+    <w:abstractNumId w:val="6"/>
   </w:num>
   <w:num w:numId="24">
     <w:abstractNumId w:val="0"/>
   </w:num>
   <w:num w:numId="25">
-    <w:abstractNumId w:val="9"/>
+    <w:abstractNumId w:val="10"/>
   </w:num>
   <w:num w:numId="26">
-    <w:abstractNumId w:val="21"/>
+    <w:abstractNumId w:val="22"/>
+  </w:num>
+  <w:num w:numId="27">
+    <w:abstractNumId w:val="5"/>
   </w:num>
   <w:numIdMacAtCleanup w:val="6"/>
 </w:numbering>
@@ -11732,7 +13835,7 @@
 </file>
 
 <file path=customXml/itemProps1.xml><?xml version="1.0" encoding="utf-8"?>
-<ds:datastoreItem xmlns:ds="http://schemas.openxmlformats.org/officeDocument/2006/customXml" ds:itemID="{589FB350-53B5-46F3-BD89-60BEDE022A82}">
+<ds:datastoreItem xmlns:ds="http://schemas.openxmlformats.org/officeDocument/2006/customXml" ds:itemID="{06D65C63-899C-4CEE-A004-90666C690ED6}">
   <ds:schemaRefs>
     <ds:schemaRef ds:uri="http://schemas.openxmlformats.org/officeDocument/2006/bibliography"/>
   </ds:schemaRefs>

</xml_diff>

<commit_message>
Added command processor, filled in table with information.
</commit_message>
<xml_diff>
--- a/MP1/CS401_FP1_Julia_Abbott.docx
+++ b/MP1/CS401_FP1_Julia_Abbott.docx
@@ -4205,18 +4205,7 @@
                 <w:sz w:val="22"/>
                 <w:szCs w:val="22"/>
               </w:rPr>
-              <w:t xml:space="preserve">X [Index]  (8 </w:t>
-            </w:r>
-            <w:bookmarkStart w:id="0" w:name="_GoBack"/>
-            <w:bookmarkEnd w:id="0"/>
-            <w:r>
-              <w:rPr>
-                <w:rFonts w:ascii="Calibri" w:hAnsi="Calibri" w:cs="Calibri"/>
-                <w:color w:val="000000"/>
-                <w:sz w:val="22"/>
-                <w:szCs w:val="22"/>
-              </w:rPr>
-              <w:t>Bits)</w:t>
+              <w:t>X [Index]  (8 Bits)</w:t>
             </w:r>
           </w:p>
         </w:tc>
@@ -5013,15 +5002,125 @@
         <w:t>: show the binary format and what the instruction does</w:t>
       </w:r>
     </w:p>
+    <w:p>
+      <w:pPr>
+        <w:pStyle w:val="KEYSTROKES"/>
+        <w:rPr>
+          <w:rFonts w:ascii="Calibri" w:hAnsi="Calibri"/>
+          <w:b w:val="0"/>
+          <w:color w:val="auto"/>
+        </w:rPr>
+      </w:pPr>
+    </w:p>
+    <w:p>
+      <w:pPr>
+        <w:pStyle w:val="KEYSTROKES"/>
+        <w:rPr>
+          <w:rFonts w:ascii="Calibri" w:hAnsi="Calibri"/>
+          <w:b w:val="0"/>
+          <w:color w:val="auto"/>
+        </w:rPr>
+      </w:pPr>
+    </w:p>
+    <w:p>
+      <w:pPr>
+        <w:pStyle w:val="KEYSTROKES"/>
+        <w:rPr>
+          <w:rFonts w:ascii="Calibri" w:hAnsi="Calibri"/>
+          <w:b w:val="0"/>
+          <w:color w:val="auto"/>
+        </w:rPr>
+      </w:pPr>
+    </w:p>
+    <w:p>
+      <w:pPr>
+        <w:pStyle w:val="KEYSTROKES"/>
+        <w:rPr>
+          <w:rFonts w:ascii="Calibri" w:hAnsi="Calibri"/>
+          <w:b w:val="0"/>
+          <w:color w:val="auto"/>
+        </w:rPr>
+      </w:pPr>
+    </w:p>
+    <w:p>
+      <w:pPr>
+        <w:pStyle w:val="KEYSTROKES"/>
+        <w:rPr>
+          <w:rFonts w:ascii="Calibri" w:hAnsi="Calibri"/>
+          <w:b w:val="0"/>
+          <w:color w:val="auto"/>
+        </w:rPr>
+      </w:pPr>
+    </w:p>
+    <w:p>
+      <w:pPr>
+        <w:pStyle w:val="KEYSTROKES"/>
+        <w:rPr>
+          <w:rFonts w:ascii="Calibri" w:hAnsi="Calibri"/>
+          <w:b w:val="0"/>
+          <w:color w:val="auto"/>
+        </w:rPr>
+      </w:pPr>
+    </w:p>
+    <w:p>
+      <w:pPr>
+        <w:pStyle w:val="KEYSTROKES"/>
+        <w:rPr>
+          <w:rFonts w:ascii="Calibri" w:hAnsi="Calibri"/>
+          <w:b w:val="0"/>
+          <w:color w:val="auto"/>
+        </w:rPr>
+      </w:pPr>
+    </w:p>
+    <w:p>
+      <w:pPr>
+        <w:pStyle w:val="KEYSTROKES"/>
+        <w:rPr>
+          <w:rFonts w:ascii="Calibri" w:hAnsi="Calibri"/>
+          <w:b w:val="0"/>
+          <w:color w:val="auto"/>
+        </w:rPr>
+      </w:pPr>
+    </w:p>
+    <w:p>
+      <w:pPr>
+        <w:pStyle w:val="KEYSTROKES"/>
+        <w:rPr>
+          <w:rFonts w:ascii="Calibri" w:hAnsi="Calibri"/>
+          <w:b w:val="0"/>
+          <w:color w:val="auto"/>
+        </w:rPr>
+      </w:pPr>
+    </w:p>
+    <w:p>
+      <w:pPr>
+        <w:pStyle w:val="KEYSTROKES"/>
+        <w:rPr>
+          <w:rFonts w:ascii="Calibri" w:hAnsi="Calibri"/>
+          <w:b w:val="0"/>
+          <w:color w:val="auto"/>
+        </w:rPr>
+      </w:pPr>
+    </w:p>
+    <w:p>
+      <w:pPr>
+        <w:pStyle w:val="KEYSTROKES"/>
+        <w:rPr>
+          <w:rFonts w:ascii="Calibri" w:hAnsi="Calibri"/>
+          <w:b w:val="0"/>
+          <w:color w:val="auto"/>
+        </w:rPr>
+      </w:pPr>
+    </w:p>
     <w:tbl>
       <w:tblPr>
-        <w:tblW w:w="4840" w:type="dxa"/>
+        <w:tblW w:w="9450" w:type="dxa"/>
         <w:tblInd w:w="-5" w:type="dxa"/>
         <w:tblLook w:val="04A0" w:firstRow="1" w:lastRow="0" w:firstColumn="1" w:lastColumn="0" w:noHBand="0" w:noVBand="1"/>
       </w:tblPr>
       <w:tblGrid>
-        <w:gridCol w:w="2480"/>
-        <w:gridCol w:w="2360"/>
+        <w:gridCol w:w="2700"/>
+        <w:gridCol w:w="6750"/>
       </w:tblGrid>
       <w:tr>
         <w:trPr>
@@ -5029,7 +5128,7 @@
         </w:trPr>
         <w:tc>
           <w:tcPr>
-            <w:tcW w:w="2480" w:type="dxa"/>
+            <w:tcW w:w="2700" w:type="dxa"/>
             <w:tcBorders>
               <w:top w:val="single" w:sz="4" w:space="0" w:color="auto"/>
               <w:left w:val="single" w:sz="4" w:space="0" w:color="auto"/>
@@ -5057,13 +5156,14 @@
                 <w:sz w:val="22"/>
                 <w:szCs w:val="22"/>
               </w:rPr>
+              <w:lastRenderedPageBreak/>
               <w:t> </w:t>
             </w:r>
           </w:p>
         </w:tc>
         <w:tc>
           <w:tcPr>
-            <w:tcW w:w="2360" w:type="dxa"/>
+            <w:tcW w:w="6750" w:type="dxa"/>
             <w:tcBorders>
               <w:top w:val="single" w:sz="4" w:space="0" w:color="auto"/>
               <w:left w:val="nil"/>
@@ -5102,7 +5202,7 @@
         </w:trPr>
         <w:tc>
           <w:tcPr>
-            <w:tcW w:w="2480" w:type="dxa"/>
+            <w:tcW w:w="2700" w:type="dxa"/>
             <w:tcBorders>
               <w:top w:val="single" w:sz="4" w:space="0" w:color="auto"/>
               <w:left w:val="single" w:sz="4" w:space="0" w:color="auto"/>
@@ -5136,7 +5236,7 @@
         </w:tc>
         <w:tc>
           <w:tcPr>
-            <w:tcW w:w="2360" w:type="dxa"/>
+            <w:tcW w:w="6750" w:type="dxa"/>
             <w:tcBorders>
               <w:top w:val="single" w:sz="4" w:space="0" w:color="auto"/>
               <w:left w:val="nil"/>
@@ -5166,6 +5266,15 @@
               </w:rPr>
               <w:t> </w:t>
             </w:r>
+            <w:r>
+              <w:rPr>
+                <w:rFonts w:ascii="Calibri" w:hAnsi="Calibri" w:cs="Calibri"/>
+                <w:color w:val="000000"/>
+                <w:sz w:val="22"/>
+                <w:szCs w:val="22"/>
+              </w:rPr>
+              <w:t>BEQ</w:t>
+            </w:r>
           </w:p>
         </w:tc>
       </w:tr>
@@ -5175,7 +5284,7 @@
         </w:trPr>
         <w:tc>
           <w:tcPr>
-            <w:tcW w:w="2480" w:type="dxa"/>
+            <w:tcW w:w="2700" w:type="dxa"/>
             <w:tcBorders>
               <w:top w:val="nil"/>
               <w:left w:val="single" w:sz="4" w:space="0" w:color="auto"/>
@@ -5209,7 +5318,7 @@
         </w:tc>
         <w:tc>
           <w:tcPr>
-            <w:tcW w:w="2360" w:type="dxa"/>
+            <w:tcW w:w="6750" w:type="dxa"/>
             <w:tcBorders>
               <w:top w:val="nil"/>
               <w:left w:val="nil"/>
@@ -5248,7 +5357,7 @@
         </w:trPr>
         <w:tc>
           <w:tcPr>
-            <w:tcW w:w="2480" w:type="dxa"/>
+            <w:tcW w:w="2700" w:type="dxa"/>
             <w:tcBorders>
               <w:top w:val="nil"/>
               <w:left w:val="single" w:sz="4" w:space="0" w:color="auto"/>
@@ -5282,7 +5391,7 @@
         </w:tc>
         <w:tc>
           <w:tcPr>
-            <w:tcW w:w="2360" w:type="dxa"/>
+            <w:tcW w:w="6750" w:type="dxa"/>
             <w:tcBorders>
               <w:top w:val="nil"/>
               <w:left w:val="nil"/>
@@ -5312,6 +5421,17 @@
               </w:rPr>
               <w:t> </w:t>
             </w:r>
+            <w:r>
+              <w:rPr>
+                <w:rFonts w:ascii="Calibri" w:hAnsi="Calibri" w:cs="Calibri"/>
+                <w:color w:val="000000"/>
+                <w:sz w:val="22"/>
+                <w:szCs w:val="22"/>
+              </w:rPr>
+              <w:t>Branch if Equal</w:t>
+            </w:r>
+            <w:bookmarkStart w:id="0" w:name="_GoBack"/>
+            <w:bookmarkEnd w:id="0"/>
           </w:p>
         </w:tc>
       </w:tr>
@@ -5321,7 +5441,7 @@
         </w:trPr>
         <w:tc>
           <w:tcPr>
-            <w:tcW w:w="2480" w:type="dxa"/>
+            <w:tcW w:w="2700" w:type="dxa"/>
             <w:tcBorders>
               <w:top w:val="nil"/>
               <w:left w:val="single" w:sz="4" w:space="0" w:color="auto"/>
@@ -5355,7 +5475,7 @@
         </w:tc>
         <w:tc>
           <w:tcPr>
-            <w:tcW w:w="2360" w:type="dxa"/>
+            <w:tcW w:w="6750" w:type="dxa"/>
             <w:tcBorders>
               <w:top w:val="nil"/>
               <w:left w:val="nil"/>
@@ -5394,7 +5514,7 @@
         </w:trPr>
         <w:tc>
           <w:tcPr>
-            <w:tcW w:w="2480" w:type="dxa"/>
+            <w:tcW w:w="2700" w:type="dxa"/>
             <w:tcBorders>
               <w:top w:val="single" w:sz="4" w:space="0" w:color="auto"/>
               <w:left w:val="single" w:sz="4" w:space="0" w:color="auto"/>
@@ -5428,7 +5548,7 @@
         </w:tc>
         <w:tc>
           <w:tcPr>
-            <w:tcW w:w="2360" w:type="dxa"/>
+            <w:tcW w:w="6750" w:type="dxa"/>
             <w:tcBorders>
               <w:top w:val="single" w:sz="4" w:space="0" w:color="auto"/>
               <w:left w:val="nil"/>
@@ -5458,6 +5578,15 @@
               </w:rPr>
               <w:t> </w:t>
             </w:r>
+            <w:r>
+              <w:rPr>
+                <w:rFonts w:ascii="Calibri" w:hAnsi="Calibri" w:cs="Calibri"/>
+                <w:color w:val="000000"/>
+                <w:sz w:val="22"/>
+                <w:szCs w:val="22"/>
+              </w:rPr>
+              <w:t>ADC</w:t>
+            </w:r>
           </w:p>
         </w:tc>
       </w:tr>
@@ -5467,7 +5596,7 @@
         </w:trPr>
         <w:tc>
           <w:tcPr>
-            <w:tcW w:w="2480" w:type="dxa"/>
+            <w:tcW w:w="2700" w:type="dxa"/>
             <w:tcBorders>
               <w:top w:val="nil"/>
               <w:left w:val="single" w:sz="4" w:space="0" w:color="auto"/>
@@ -5501,7 +5630,7 @@
         </w:tc>
         <w:tc>
           <w:tcPr>
-            <w:tcW w:w="2360" w:type="dxa"/>
+            <w:tcW w:w="6750" w:type="dxa"/>
             <w:tcBorders>
               <w:top w:val="nil"/>
               <w:left w:val="nil"/>
@@ -5540,7 +5669,7 @@
         </w:trPr>
         <w:tc>
           <w:tcPr>
-            <w:tcW w:w="2480" w:type="dxa"/>
+            <w:tcW w:w="2700" w:type="dxa"/>
             <w:tcBorders>
               <w:top w:val="nil"/>
               <w:left w:val="single" w:sz="4" w:space="0" w:color="auto"/>
@@ -5568,14 +5697,13 @@
                 <w:sz w:val="22"/>
                 <w:szCs w:val="22"/>
               </w:rPr>
-              <w:lastRenderedPageBreak/>
               <w:t>Description</w:t>
             </w:r>
           </w:p>
         </w:tc>
         <w:tc>
           <w:tcPr>
-            <w:tcW w:w="2360" w:type="dxa"/>
+            <w:tcW w:w="6750" w:type="dxa"/>
             <w:tcBorders>
               <w:top w:val="nil"/>
               <w:left w:val="nil"/>
@@ -5605,6 +5733,15 @@
               </w:rPr>
               <w:t> </w:t>
             </w:r>
+            <w:r>
+              <w:rPr>
+                <w:rFonts w:ascii="Calibri" w:hAnsi="Calibri" w:cs="Calibri"/>
+                <w:color w:val="000000"/>
+                <w:sz w:val="22"/>
+                <w:szCs w:val="22"/>
+              </w:rPr>
+              <w:t>Add with Carry</w:t>
+            </w:r>
           </w:p>
         </w:tc>
       </w:tr>
@@ -5614,7 +5751,7 @@
         </w:trPr>
         <w:tc>
           <w:tcPr>
-            <w:tcW w:w="2480" w:type="dxa"/>
+            <w:tcW w:w="2700" w:type="dxa"/>
             <w:tcBorders>
               <w:top w:val="nil"/>
               <w:left w:val="single" w:sz="4" w:space="0" w:color="auto"/>
@@ -5648,7 +5785,7 @@
         </w:tc>
         <w:tc>
           <w:tcPr>
-            <w:tcW w:w="2360" w:type="dxa"/>
+            <w:tcW w:w="6750" w:type="dxa"/>
             <w:tcBorders>
               <w:top w:val="nil"/>
               <w:left w:val="nil"/>
@@ -5687,7 +5824,7 @@
         </w:trPr>
         <w:tc>
           <w:tcPr>
-            <w:tcW w:w="2480" w:type="dxa"/>
+            <w:tcW w:w="2700" w:type="dxa"/>
             <w:tcBorders>
               <w:top w:val="single" w:sz="4" w:space="0" w:color="auto"/>
               <w:left w:val="single" w:sz="4" w:space="0" w:color="auto"/>
@@ -5721,7 +5858,7 @@
         </w:tc>
         <w:tc>
           <w:tcPr>
-            <w:tcW w:w="2360" w:type="dxa"/>
+            <w:tcW w:w="6750" w:type="dxa"/>
             <w:tcBorders>
               <w:top w:val="single" w:sz="4" w:space="0" w:color="auto"/>
               <w:left w:val="nil"/>
@@ -5751,6 +5888,15 @@
               </w:rPr>
               <w:t> </w:t>
             </w:r>
+            <w:r>
+              <w:rPr>
+                <w:rFonts w:ascii="Calibri" w:hAnsi="Calibri" w:cs="Calibri"/>
+                <w:color w:val="000000"/>
+                <w:sz w:val="22"/>
+                <w:szCs w:val="22"/>
+              </w:rPr>
+              <w:t>JSR</w:t>
+            </w:r>
           </w:p>
         </w:tc>
       </w:tr>
@@ -5760,7 +5906,7 @@
         </w:trPr>
         <w:tc>
           <w:tcPr>
-            <w:tcW w:w="2480" w:type="dxa"/>
+            <w:tcW w:w="2700" w:type="dxa"/>
             <w:tcBorders>
               <w:top w:val="nil"/>
               <w:left w:val="single" w:sz="4" w:space="0" w:color="auto"/>
@@ -5794,7 +5940,7 @@
         </w:tc>
         <w:tc>
           <w:tcPr>
-            <w:tcW w:w="2360" w:type="dxa"/>
+            <w:tcW w:w="6750" w:type="dxa"/>
             <w:tcBorders>
               <w:top w:val="nil"/>
               <w:left w:val="nil"/>
@@ -5833,7 +5979,7 @@
         </w:trPr>
         <w:tc>
           <w:tcPr>
-            <w:tcW w:w="2480" w:type="dxa"/>
+            <w:tcW w:w="2700" w:type="dxa"/>
             <w:tcBorders>
               <w:top w:val="nil"/>
               <w:left w:val="single" w:sz="4" w:space="0" w:color="auto"/>
@@ -5867,7 +6013,7 @@
         </w:tc>
         <w:tc>
           <w:tcPr>
-            <w:tcW w:w="2360" w:type="dxa"/>
+            <w:tcW w:w="6750" w:type="dxa"/>
             <w:tcBorders>
               <w:top w:val="nil"/>
               <w:left w:val="nil"/>
@@ -5897,6 +6043,35 @@
               </w:rPr>
               <w:t> </w:t>
             </w:r>
+            <w:r>
+              <w:rPr>
+                <w:rFonts w:ascii="Calibri" w:hAnsi="Calibri" w:cs="Calibri"/>
+                <w:color w:val="000000"/>
+                <w:sz w:val="22"/>
+                <w:szCs w:val="22"/>
+              </w:rPr>
+              <w:t xml:space="preserve">Jump to </w:t>
+            </w:r>
+            <w:proofErr w:type="spellStart"/>
+            <w:r>
+              <w:rPr>
+                <w:rFonts w:ascii="Calibri" w:hAnsi="Calibri" w:cs="Calibri"/>
+                <w:color w:val="000000"/>
+                <w:sz w:val="22"/>
+                <w:szCs w:val="22"/>
+              </w:rPr>
+              <w:t>SubRoutine</w:t>
+            </w:r>
+            <w:proofErr w:type="spellEnd"/>
+            <w:r>
+              <w:rPr>
+                <w:rFonts w:ascii="Calibri" w:hAnsi="Calibri" w:cs="Calibri"/>
+                <w:color w:val="000000"/>
+                <w:sz w:val="22"/>
+                <w:szCs w:val="22"/>
+              </w:rPr>
+              <w:t xml:space="preserve"> - </w:t>
+            </w:r>
           </w:p>
         </w:tc>
       </w:tr>
@@ -5906,7 +6081,7 @@
         </w:trPr>
         <w:tc>
           <w:tcPr>
-            <w:tcW w:w="2480" w:type="dxa"/>
+            <w:tcW w:w="2700" w:type="dxa"/>
             <w:tcBorders>
               <w:top w:val="nil"/>
               <w:left w:val="single" w:sz="4" w:space="0" w:color="auto"/>
@@ -5940,7 +6115,7 @@
         </w:tc>
         <w:tc>
           <w:tcPr>
-            <w:tcW w:w="2360" w:type="dxa"/>
+            <w:tcW w:w="6750" w:type="dxa"/>
             <w:tcBorders>
               <w:top w:val="nil"/>
               <w:left w:val="nil"/>
@@ -5979,7 +6154,7 @@
         </w:trPr>
         <w:tc>
           <w:tcPr>
-            <w:tcW w:w="2480" w:type="dxa"/>
+            <w:tcW w:w="2700" w:type="dxa"/>
             <w:tcBorders>
               <w:top w:val="single" w:sz="4" w:space="0" w:color="auto"/>
               <w:left w:val="single" w:sz="4" w:space="0" w:color="auto"/>
@@ -6013,7 +6188,7 @@
         </w:tc>
         <w:tc>
           <w:tcPr>
-            <w:tcW w:w="2360" w:type="dxa"/>
+            <w:tcW w:w="6750" w:type="dxa"/>
             <w:tcBorders>
               <w:top w:val="single" w:sz="4" w:space="0" w:color="auto"/>
               <w:left w:val="nil"/>
@@ -6043,6 +6218,15 @@
               </w:rPr>
               <w:t> </w:t>
             </w:r>
+            <w:r>
+              <w:rPr>
+                <w:rFonts w:ascii="Calibri" w:hAnsi="Calibri" w:cs="Calibri"/>
+                <w:color w:val="000000"/>
+                <w:sz w:val="22"/>
+                <w:szCs w:val="22"/>
+              </w:rPr>
+              <w:t>TAX</w:t>
+            </w:r>
           </w:p>
         </w:tc>
       </w:tr>
@@ -6052,7 +6236,7 @@
         </w:trPr>
         <w:tc>
           <w:tcPr>
-            <w:tcW w:w="2480" w:type="dxa"/>
+            <w:tcW w:w="2700" w:type="dxa"/>
             <w:tcBorders>
               <w:top w:val="nil"/>
               <w:left w:val="single" w:sz="4" w:space="0" w:color="auto"/>
@@ -6086,7 +6270,7 @@
         </w:tc>
         <w:tc>
           <w:tcPr>
-            <w:tcW w:w="2360" w:type="dxa"/>
+            <w:tcW w:w="6750" w:type="dxa"/>
             <w:tcBorders>
               <w:top w:val="nil"/>
               <w:left w:val="nil"/>
@@ -6125,7 +6309,7 @@
         </w:trPr>
         <w:tc>
           <w:tcPr>
-            <w:tcW w:w="2480" w:type="dxa"/>
+            <w:tcW w:w="2700" w:type="dxa"/>
             <w:tcBorders>
               <w:top w:val="nil"/>
               <w:left w:val="single" w:sz="4" w:space="0" w:color="auto"/>
@@ -6159,7 +6343,7 @@
         </w:tc>
         <w:tc>
           <w:tcPr>
-            <w:tcW w:w="2360" w:type="dxa"/>
+            <w:tcW w:w="6750" w:type="dxa"/>
             <w:tcBorders>
               <w:top w:val="nil"/>
               <w:left w:val="nil"/>
@@ -6189,6 +6373,15 @@
               </w:rPr>
               <w:t> </w:t>
             </w:r>
+            <w:r>
+              <w:rPr>
+                <w:rFonts w:ascii="Calibri" w:hAnsi="Calibri" w:cs="Calibri"/>
+                <w:color w:val="000000"/>
+                <w:sz w:val="22"/>
+                <w:szCs w:val="22"/>
+              </w:rPr>
+              <w:t>Transfer A to X -</w:t>
+            </w:r>
           </w:p>
         </w:tc>
       </w:tr>
@@ -6203,6 +6396,22 @@
           <w:color w:val="auto"/>
         </w:rPr>
       </w:pPr>
+      <w:r>
+        <w:rPr>
+          <w:rFonts w:ascii="Calibri" w:hAnsi="Calibri"/>
+          <w:b w:val="0"/>
+          <w:color w:val="auto"/>
+        </w:rPr>
+        <w:t xml:space="preserve">Source: </w:t>
+      </w:r>
+      <w:r>
+        <w:rPr>
+          <w:rFonts w:ascii="Calibri" w:hAnsi="Calibri"/>
+          <w:b w:val="0"/>
+          <w:color w:val="auto"/>
+        </w:rPr>
+        <w:t>http://www.6502.org/tutorials/6502opcodes.html#STA</w:t>
+      </w:r>
     </w:p>
     <w:p>
       <w:pPr>
@@ -7260,7 +7469,6 @@
           <w:b w:val="0"/>
           <w:color w:val="auto"/>
         </w:rPr>
-        <w:lastRenderedPageBreak/>
         <w:t xml:space="preserve">What is the clock speed of the processor? </w:t>
       </w:r>
     </w:p>
@@ -8187,6 +8395,7 @@
           <w:b w:val="0"/>
           <w:color w:val="auto"/>
         </w:rPr>
+        <w:lastRenderedPageBreak/>
         <w:t>Strip comments from the line of code read</w:t>
       </w:r>
     </w:p>
@@ -9825,7 +10034,7 @@
         <w:rFonts w:ascii="Calibri" w:hAnsi="Calibri"/>
         <w:noProof/>
       </w:rPr>
-      <w:t>6</w:t>
+      <w:t>4</w:t>
     </w:r>
     <w:r>
       <w:rPr>
@@ -13835,7 +14044,7 @@
 </file>
 
 <file path=customXml/itemProps1.xml><?xml version="1.0" encoding="utf-8"?>
-<ds:datastoreItem xmlns:ds="http://schemas.openxmlformats.org/officeDocument/2006/customXml" ds:itemID="{06D65C63-899C-4CEE-A004-90666C690ED6}">
+<ds:datastoreItem xmlns:ds="http://schemas.openxmlformats.org/officeDocument/2006/customXml" ds:itemID="{8924573B-C9C5-4BF7-AFE3-BD11DCD91DE9}">
   <ds:schemaRefs>
     <ds:schemaRef ds:uri="http://schemas.openxmlformats.org/officeDocument/2006/bibliography"/>
   </ds:schemaRefs>

</xml_diff>

<commit_message>
Added details to assembly table in Part 2
</commit_message>
<xml_diff>
--- a/MP1/CS401_FP1_Julia_Abbott.docx
+++ b/MP1/CS401_FP1_Julia_Abbott.docx
@@ -2535,7 +2535,35 @@
         <w:rPr>
           <w:rFonts w:ascii="Calibri" w:hAnsi="Calibri"/>
         </w:rPr>
-        <w:t xml:space="preserve"> a.i., dsp,</w:t>
+        <w:t xml:space="preserve"> </w:t>
+      </w:r>
+      <w:proofErr w:type="spellStart"/>
+      <w:r>
+        <w:rPr>
+          <w:rFonts w:ascii="Calibri" w:hAnsi="Calibri"/>
+        </w:rPr>
+        <w:t>a.i</w:t>
+      </w:r>
+      <w:proofErr w:type="spellEnd"/>
+      <w:r>
+        <w:rPr>
+          <w:rFonts w:ascii="Calibri" w:hAnsi="Calibri"/>
+        </w:rPr>
+        <w:t xml:space="preserve">., </w:t>
+      </w:r>
+      <w:proofErr w:type="spellStart"/>
+      <w:r>
+        <w:rPr>
+          <w:rFonts w:ascii="Calibri" w:hAnsi="Calibri"/>
+        </w:rPr>
+        <w:t>dsp</w:t>
+      </w:r>
+      <w:proofErr w:type="spellEnd"/>
+      <w:r>
+        <w:rPr>
+          <w:rFonts w:ascii="Calibri" w:hAnsi="Calibri"/>
+        </w:rPr>
+        <w:t>,</w:t>
       </w:r>
       <w:r>
         <w:rPr>
@@ -3036,7 +3064,79 @@
           <w:b w:val="0"/>
           <w:color w:val="auto"/>
         </w:rPr>
-        <w:t xml:space="preserve">Decide on the specific application area you want your processor to focus on. Are you interested in general purpose? audio? graphics? encryption? security? </w:t>
+        <w:t xml:space="preserve">Decide on the specific application area you want your processor to focus on. Are you interested in general purpose? </w:t>
+      </w:r>
+      <w:proofErr w:type="gramStart"/>
+      <w:r>
+        <w:rPr>
+          <w:rFonts w:ascii="Calibri" w:hAnsi="Calibri"/>
+          <w:b w:val="0"/>
+          <w:color w:val="auto"/>
+        </w:rPr>
+        <w:t>audio</w:t>
+      </w:r>
+      <w:proofErr w:type="gramEnd"/>
+      <w:r>
+        <w:rPr>
+          <w:rFonts w:ascii="Calibri" w:hAnsi="Calibri"/>
+          <w:b w:val="0"/>
+          <w:color w:val="auto"/>
+        </w:rPr>
+        <w:t xml:space="preserve">? </w:t>
+      </w:r>
+      <w:proofErr w:type="gramStart"/>
+      <w:r>
+        <w:rPr>
+          <w:rFonts w:ascii="Calibri" w:hAnsi="Calibri"/>
+          <w:b w:val="0"/>
+          <w:color w:val="auto"/>
+        </w:rPr>
+        <w:t>graphics</w:t>
+      </w:r>
+      <w:proofErr w:type="gramEnd"/>
+      <w:r>
+        <w:rPr>
+          <w:rFonts w:ascii="Calibri" w:hAnsi="Calibri"/>
+          <w:b w:val="0"/>
+          <w:color w:val="auto"/>
+        </w:rPr>
+        <w:t xml:space="preserve">? </w:t>
+      </w:r>
+      <w:proofErr w:type="gramStart"/>
+      <w:r>
+        <w:rPr>
+          <w:rFonts w:ascii="Calibri" w:hAnsi="Calibri"/>
+          <w:b w:val="0"/>
+          <w:color w:val="auto"/>
+        </w:rPr>
+        <w:t>encryption</w:t>
+      </w:r>
+      <w:proofErr w:type="gramEnd"/>
+      <w:r>
+        <w:rPr>
+          <w:rFonts w:ascii="Calibri" w:hAnsi="Calibri"/>
+          <w:b w:val="0"/>
+          <w:color w:val="auto"/>
+        </w:rPr>
+        <w:t xml:space="preserve">? </w:t>
+      </w:r>
+      <w:proofErr w:type="gramStart"/>
+      <w:r>
+        <w:rPr>
+          <w:rFonts w:ascii="Calibri" w:hAnsi="Calibri"/>
+          <w:b w:val="0"/>
+          <w:color w:val="auto"/>
+        </w:rPr>
+        <w:t>security</w:t>
+      </w:r>
+      <w:proofErr w:type="gramEnd"/>
+      <w:r>
+        <w:rPr>
+          <w:rFonts w:ascii="Calibri" w:hAnsi="Calibri"/>
+          <w:b w:val="0"/>
+          <w:color w:val="auto"/>
+        </w:rPr>
+        <w:t xml:space="preserve">? </w:t>
       </w:r>
       <w:r>
         <w:rPr>
@@ -3962,7 +4062,27 @@
                 <w:sz w:val="22"/>
                 <w:szCs w:val="22"/>
               </w:rPr>
-              <w:t>A -Accumuator (8 bits)</w:t>
+              <w:t>A -</w:t>
+            </w:r>
+            <w:proofErr w:type="spellStart"/>
+            <w:r>
+              <w:rPr>
+                <w:rFonts w:ascii="Calibri" w:hAnsi="Calibri" w:cs="Calibri"/>
+                <w:color w:val="000000"/>
+                <w:sz w:val="22"/>
+                <w:szCs w:val="22"/>
+              </w:rPr>
+              <w:t>Accumuator</w:t>
+            </w:r>
+            <w:proofErr w:type="spellEnd"/>
+            <w:r>
+              <w:rPr>
+                <w:rFonts w:ascii="Calibri" w:hAnsi="Calibri" w:cs="Calibri"/>
+                <w:color w:val="000000"/>
+                <w:sz w:val="22"/>
+                <w:szCs w:val="22"/>
+              </w:rPr>
+              <w:t xml:space="preserve"> (8 bits)</w:t>
             </w:r>
           </w:p>
         </w:tc>
@@ -4453,7 +4573,23 @@
           <w:rFonts w:ascii="Calibri" w:hAnsi="Calibri"/>
           <w:color w:val="auto"/>
         </w:rPr>
-        <w:t xml:space="preserve">Table 1C: (groups of 3 only)  Processor C Register Set Table: Define the major registers and their names. </w:t>
+        <w:t>Table 1C: (groups of 3 only</w:t>
+      </w:r>
+      <w:proofErr w:type="gramStart"/>
+      <w:r>
+        <w:rPr>
+          <w:rFonts w:ascii="Calibri" w:hAnsi="Calibri"/>
+          <w:color w:val="auto"/>
+        </w:rPr>
+        <w:t>)  Processor</w:t>
+      </w:r>
+      <w:proofErr w:type="gramEnd"/>
+      <w:r>
+        <w:rPr>
+          <w:rFonts w:ascii="Calibri" w:hAnsi="Calibri"/>
+          <w:color w:val="auto"/>
+        </w:rPr>
+        <w:t xml:space="preserve"> C Register Set Table: Define the major registers and their names. </w:t>
       </w:r>
       <w:r>
         <w:rPr>
@@ -5896,7 +6032,27 @@
                 <w:sz w:val="22"/>
                 <w:szCs w:val="22"/>
               </w:rPr>
-              <w:t xml:space="preserve">Jump to SubRoutine - </w:t>
+              <w:t xml:space="preserve">Jump to </w:t>
+            </w:r>
+            <w:proofErr w:type="spellStart"/>
+            <w:r>
+              <w:rPr>
+                <w:rFonts w:ascii="Calibri" w:hAnsi="Calibri" w:cs="Calibri"/>
+                <w:color w:val="000000"/>
+                <w:sz w:val="22"/>
+                <w:szCs w:val="22"/>
+              </w:rPr>
+              <w:t>SubRoutine</w:t>
+            </w:r>
+            <w:proofErr w:type="spellEnd"/>
+            <w:r>
+              <w:rPr>
+                <w:rFonts w:ascii="Calibri" w:hAnsi="Calibri" w:cs="Calibri"/>
+                <w:color w:val="000000"/>
+                <w:sz w:val="22"/>
+                <w:szCs w:val="22"/>
+              </w:rPr>
+              <w:t xml:space="preserve"> - </w:t>
             </w:r>
           </w:p>
         </w:tc>
@@ -8238,13 +8394,15 @@
         <w:tblLook w:val="04A0" w:firstRow="1" w:lastRow="0" w:firstColumn="1" w:lastColumn="0" w:noHBand="0" w:noVBand="1"/>
       </w:tblPr>
       <w:tblGrid>
-        <w:gridCol w:w="5035"/>
-        <w:gridCol w:w="5035"/>
+        <w:gridCol w:w="2701"/>
+        <w:gridCol w:w="2846"/>
+        <w:gridCol w:w="2190"/>
+        <w:gridCol w:w="2333"/>
       </w:tblGrid>
       <w:tr>
         <w:tc>
           <w:tcPr>
-            <w:tcW w:w="5035" w:type="dxa"/>
+            <w:tcW w:w="2701" w:type="dxa"/>
           </w:tcPr>
           <w:p>
             <w:pPr>
@@ -8269,7 +8427,7 @@
         </w:tc>
         <w:tc>
           <w:tcPr>
-            <w:tcW w:w="5035" w:type="dxa"/>
+            <w:tcW w:w="2846" w:type="dxa"/>
           </w:tcPr>
           <w:p>
             <w:pPr>
@@ -8289,6 +8447,56 @@
                 <w:color w:val="auto"/>
               </w:rPr>
               <w:t>Purpose</w:t>
+            </w:r>
+          </w:p>
+        </w:tc>
+        <w:tc>
+          <w:tcPr>
+            <w:tcW w:w="2190" w:type="dxa"/>
+          </w:tcPr>
+          <w:p>
+            <w:pPr>
+              <w:pStyle w:val="KEYSTROKES"/>
+              <w:rPr>
+                <w:rFonts w:ascii="Calibri" w:hAnsi="Calibri"/>
+                <w:b w:val="0"/>
+                <w:i/>
+                <w:color w:val="auto"/>
+              </w:rPr>
+            </w:pPr>
+            <w:r>
+              <w:rPr>
+                <w:rFonts w:ascii="Calibri" w:hAnsi="Calibri"/>
+                <w:b w:val="0"/>
+                <w:i/>
+                <w:color w:val="auto"/>
+              </w:rPr>
+              <w:t>Format</w:t>
+            </w:r>
+          </w:p>
+        </w:tc>
+        <w:tc>
+          <w:tcPr>
+            <w:tcW w:w="2333" w:type="dxa"/>
+          </w:tcPr>
+          <w:p>
+            <w:pPr>
+              <w:pStyle w:val="KEYSTROKES"/>
+              <w:rPr>
+                <w:rFonts w:ascii="Calibri" w:hAnsi="Calibri"/>
+                <w:b w:val="0"/>
+                <w:i/>
+                <w:color w:val="auto"/>
+              </w:rPr>
+            </w:pPr>
+            <w:r>
+              <w:rPr>
+                <w:rFonts w:ascii="Calibri" w:hAnsi="Calibri"/>
+                <w:b w:val="0"/>
+                <w:i/>
+                <w:color w:val="auto"/>
+              </w:rPr>
+              <w:t>OP codes</w:t>
             </w:r>
           </w:p>
         </w:tc>
@@ -8296,7 +8504,7 @@
       <w:tr>
         <w:tc>
           <w:tcPr>
-            <w:tcW w:w="5035" w:type="dxa"/>
+            <w:tcW w:w="2701" w:type="dxa"/>
           </w:tcPr>
           <w:p>
             <w:pPr>
@@ -8313,29 +8521,13 @@
                 <w:b w:val="0"/>
                 <w:color w:val="auto"/>
               </w:rPr>
-              <w:t>A</w:t>
-            </w:r>
-            <w:r>
-              <w:rPr>
-                <w:rFonts w:ascii="Calibri" w:hAnsi="Calibri"/>
-                <w:b w:val="0"/>
-                <w:color w:val="auto"/>
-              </w:rPr>
-              <w:t>dd</w:t>
-            </w:r>
-            <w:r>
-              <w:rPr>
-                <w:rFonts w:ascii="Calibri" w:hAnsi="Calibri"/>
-                <w:b w:val="0"/>
-                <w:color w:val="auto"/>
-              </w:rPr>
-              <w:t xml:space="preserve"> --Teri</w:t>
+              <w:t>Add --Teri</w:t>
             </w:r>
           </w:p>
         </w:tc>
         <w:tc>
           <w:tcPr>
-            <w:tcW w:w="5035" w:type="dxa"/>
+            <w:tcW w:w="2846" w:type="dxa"/>
           </w:tcPr>
           <w:p>
             <w:pPr>
@@ -8356,13 +8548,74 @@
               </w:rPr>
               <w:t>Add two registers into a third</w:t>
             </w:r>
+          </w:p>
+        </w:tc>
+        <w:tc>
+          <w:tcPr>
+            <w:tcW w:w="2190" w:type="dxa"/>
+          </w:tcPr>
+          <w:p>
+            <w:pPr>
+              <w:pStyle w:val="KEYSTROKES"/>
+              <w:rPr>
+                <w:rFonts w:ascii="Calibri" w:hAnsi="Calibri"/>
+                <w:b w:val="0"/>
+                <w:i/>
+                <w:color w:val="auto"/>
+              </w:rPr>
+            </w:pPr>
+            <w:r>
+              <w:rPr>
+                <w:rFonts w:ascii="Calibri" w:hAnsi="Calibri"/>
+                <w:b w:val="0"/>
+                <w:i/>
+                <w:color w:val="auto"/>
+              </w:rPr>
+              <w:t>Add reg1, reg2, value</w:t>
+            </w:r>
+          </w:p>
+          <w:p>
+            <w:pPr>
+              <w:pStyle w:val="KEYSTROKES"/>
+              <w:rPr>
+                <w:rFonts w:ascii="Calibri" w:hAnsi="Calibri"/>
+                <w:b w:val="0"/>
+                <w:i/>
+                <w:color w:val="auto"/>
+              </w:rPr>
+            </w:pPr>
+            <w:r>
+              <w:rPr>
+                <w:rFonts w:ascii="Calibri" w:hAnsi="Calibri"/>
+                <w:b w:val="0"/>
+                <w:i/>
+                <w:color w:val="auto"/>
+              </w:rPr>
+              <w:t>Reg1 = reg2 + value</w:t>
+            </w:r>
+          </w:p>
+        </w:tc>
+        <w:tc>
+          <w:tcPr>
+            <w:tcW w:w="2333" w:type="dxa"/>
+          </w:tcPr>
+          <w:p>
+            <w:pPr>
+              <w:pStyle w:val="KEYSTROKES"/>
+              <w:rPr>
+                <w:rFonts w:ascii="Calibri" w:hAnsi="Calibri"/>
+                <w:b w:val="0"/>
+                <w:i/>
+                <w:color w:val="auto"/>
+              </w:rPr>
+            </w:pPr>
           </w:p>
         </w:tc>
       </w:tr>
       <w:tr>
         <w:tc>
           <w:tcPr>
-            <w:tcW w:w="5035" w:type="dxa"/>
+            <w:tcW w:w="2701" w:type="dxa"/>
           </w:tcPr>
           <w:p>
             <w:pPr>
@@ -8379,29 +8632,13 @@
                 <w:b w:val="0"/>
                 <w:color w:val="auto"/>
               </w:rPr>
-              <w:t>S</w:t>
-            </w:r>
-            <w:r>
-              <w:rPr>
-                <w:rFonts w:ascii="Calibri" w:hAnsi="Calibri"/>
-                <w:b w:val="0"/>
-                <w:color w:val="auto"/>
-              </w:rPr>
-              <w:t>ubtract</w:t>
-            </w:r>
-            <w:r>
-              <w:rPr>
-                <w:rFonts w:ascii="Calibri" w:hAnsi="Calibri"/>
-                <w:b w:val="0"/>
-                <w:color w:val="auto"/>
-              </w:rPr>
-              <w:t xml:space="preserve"> --Julia</w:t>
+              <w:t>Subtract --Julia</w:t>
             </w:r>
           </w:p>
         </w:tc>
         <w:tc>
           <w:tcPr>
-            <w:tcW w:w="5035" w:type="dxa"/>
+            <w:tcW w:w="2846" w:type="dxa"/>
           </w:tcPr>
           <w:p>
             <w:pPr>
@@ -8422,13 +8659,101 @@
               </w:rPr>
               <w:t>Subtract two registers into a third</w:t>
             </w:r>
+          </w:p>
+        </w:tc>
+        <w:tc>
+          <w:tcPr>
+            <w:tcW w:w="2190" w:type="dxa"/>
+          </w:tcPr>
+          <w:p>
+            <w:pPr>
+              <w:pStyle w:val="KEYSTROKES"/>
+              <w:rPr>
+                <w:rFonts w:ascii="Calibri" w:hAnsi="Calibri"/>
+                <w:b w:val="0"/>
+                <w:i/>
+                <w:color w:val="auto"/>
+              </w:rPr>
+            </w:pPr>
+            <w:r>
+              <w:rPr>
+                <w:rFonts w:ascii="Calibri" w:hAnsi="Calibri"/>
+                <w:b w:val="0"/>
+                <w:i/>
+                <w:color w:val="auto"/>
+              </w:rPr>
+              <w:t xml:space="preserve">Sub </w:t>
+            </w:r>
+            <w:r>
+              <w:rPr>
+                <w:rFonts w:ascii="Calibri" w:hAnsi="Calibri"/>
+                <w:b w:val="0"/>
+                <w:i/>
+                <w:color w:val="auto"/>
+              </w:rPr>
+              <w:t>reg1, reg2, value</w:t>
+            </w:r>
+          </w:p>
+          <w:p>
+            <w:pPr>
+              <w:pStyle w:val="KEYSTROKES"/>
+              <w:rPr>
+                <w:rFonts w:ascii="Calibri" w:hAnsi="Calibri"/>
+                <w:b w:val="0"/>
+                <w:i/>
+                <w:color w:val="auto"/>
+              </w:rPr>
+            </w:pPr>
+            <w:r>
+              <w:rPr>
+                <w:rFonts w:ascii="Calibri" w:hAnsi="Calibri"/>
+                <w:b w:val="0"/>
+                <w:i/>
+                <w:color w:val="auto"/>
+              </w:rPr>
+              <w:t>Reg1</w:t>
+            </w:r>
+            <w:r>
+              <w:rPr>
+                <w:rFonts w:ascii="Calibri" w:hAnsi="Calibri"/>
+                <w:b w:val="0"/>
+                <w:i/>
+                <w:color w:val="auto"/>
+              </w:rPr>
+              <w:t xml:space="preserve"> = reg2 -</w:t>
+            </w:r>
+            <w:r>
+              <w:rPr>
+                <w:rFonts w:ascii="Calibri" w:hAnsi="Calibri"/>
+                <w:b w:val="0"/>
+                <w:i/>
+                <w:color w:val="auto"/>
+              </w:rPr>
+              <w:t xml:space="preserve"> value</w:t>
+            </w:r>
+          </w:p>
+        </w:tc>
+        <w:tc>
+          <w:tcPr>
+            <w:tcW w:w="2333" w:type="dxa"/>
+          </w:tcPr>
+          <w:p>
+            <w:pPr>
+              <w:pStyle w:val="KEYSTROKES"/>
+              <w:rPr>
+                <w:rFonts w:ascii="Calibri" w:hAnsi="Calibri"/>
+                <w:b w:val="0"/>
+                <w:i/>
+                <w:color w:val="auto"/>
+              </w:rPr>
+            </w:pPr>
           </w:p>
         </w:tc>
       </w:tr>
       <w:tr>
         <w:tc>
           <w:tcPr>
-            <w:tcW w:w="5035" w:type="dxa"/>
+            <w:tcW w:w="2701" w:type="dxa"/>
           </w:tcPr>
           <w:p>
             <w:pPr>
@@ -8445,29 +8770,13 @@
                 <w:b w:val="0"/>
                 <w:color w:val="auto"/>
               </w:rPr>
-              <w:t>M</w:t>
-            </w:r>
-            <w:r>
-              <w:rPr>
-                <w:rFonts w:ascii="Calibri" w:hAnsi="Calibri"/>
-                <w:b w:val="0"/>
-                <w:color w:val="auto"/>
-              </w:rPr>
-              <w:t>ultiply</w:t>
-            </w:r>
-            <w:r>
-              <w:rPr>
-                <w:rFonts w:ascii="Calibri" w:hAnsi="Calibri"/>
-                <w:b w:val="0"/>
-                <w:color w:val="auto"/>
-              </w:rPr>
-              <w:t xml:space="preserve"> --Teri</w:t>
+              <w:t>Multiply --Teri</w:t>
             </w:r>
           </w:p>
         </w:tc>
         <w:tc>
           <w:tcPr>
-            <w:tcW w:w="5035" w:type="dxa"/>
+            <w:tcW w:w="2846" w:type="dxa"/>
           </w:tcPr>
           <w:p>
             <w:pPr>
@@ -8488,13 +8797,103 @@
               </w:rPr>
               <w:t>Multiply two registers into a third</w:t>
             </w:r>
+          </w:p>
+        </w:tc>
+        <w:tc>
+          <w:tcPr>
+            <w:tcW w:w="2190" w:type="dxa"/>
+          </w:tcPr>
+          <w:p>
+            <w:pPr>
+              <w:pStyle w:val="KEYSTROKES"/>
+              <w:rPr>
+                <w:rFonts w:ascii="Calibri" w:hAnsi="Calibri"/>
+                <w:b w:val="0"/>
+                <w:i/>
+                <w:color w:val="auto"/>
+              </w:rPr>
+            </w:pPr>
+            <w:proofErr w:type="spellStart"/>
+            <w:r>
+              <w:rPr>
+                <w:rFonts w:ascii="Calibri" w:hAnsi="Calibri"/>
+                <w:b w:val="0"/>
+                <w:i/>
+                <w:color w:val="auto"/>
+              </w:rPr>
+              <w:t>Mul</w:t>
+            </w:r>
+            <w:proofErr w:type="spellEnd"/>
+            <w:r>
+              <w:rPr>
+                <w:rFonts w:ascii="Calibri" w:hAnsi="Calibri"/>
+                <w:b w:val="0"/>
+                <w:i/>
+                <w:color w:val="auto"/>
+              </w:rPr>
+              <w:t xml:space="preserve"> reg1, reg2, value</w:t>
+            </w:r>
+          </w:p>
+          <w:p>
+            <w:pPr>
+              <w:pStyle w:val="KEYSTROKES"/>
+              <w:rPr>
+                <w:rFonts w:ascii="Calibri" w:hAnsi="Calibri"/>
+                <w:b w:val="0"/>
+                <w:i/>
+                <w:color w:val="auto"/>
+              </w:rPr>
+            </w:pPr>
+            <w:r>
+              <w:rPr>
+                <w:rFonts w:ascii="Calibri" w:hAnsi="Calibri"/>
+                <w:b w:val="0"/>
+                <w:i/>
+                <w:color w:val="auto"/>
+              </w:rPr>
+              <w:t>Reg1</w:t>
+            </w:r>
+            <w:r>
+              <w:rPr>
+                <w:rFonts w:ascii="Calibri" w:hAnsi="Calibri"/>
+                <w:b w:val="0"/>
+                <w:i/>
+                <w:color w:val="auto"/>
+              </w:rPr>
+              <w:t xml:space="preserve"> = reg2 *</w:t>
+            </w:r>
+            <w:r>
+              <w:rPr>
+                <w:rFonts w:ascii="Calibri" w:hAnsi="Calibri"/>
+                <w:b w:val="0"/>
+                <w:i/>
+                <w:color w:val="auto"/>
+              </w:rPr>
+              <w:t xml:space="preserve"> value</w:t>
+            </w:r>
+          </w:p>
+        </w:tc>
+        <w:tc>
+          <w:tcPr>
+            <w:tcW w:w="2333" w:type="dxa"/>
+          </w:tcPr>
+          <w:p>
+            <w:pPr>
+              <w:pStyle w:val="KEYSTROKES"/>
+              <w:rPr>
+                <w:rFonts w:ascii="Calibri" w:hAnsi="Calibri"/>
+                <w:b w:val="0"/>
+                <w:i/>
+                <w:color w:val="auto"/>
+              </w:rPr>
+            </w:pPr>
           </w:p>
         </w:tc>
       </w:tr>
       <w:tr>
         <w:tc>
           <w:tcPr>
-            <w:tcW w:w="5035" w:type="dxa"/>
+            <w:tcW w:w="2701" w:type="dxa"/>
           </w:tcPr>
           <w:p>
             <w:pPr>
@@ -8519,7 +8918,7 @@
         </w:tc>
         <w:tc>
           <w:tcPr>
-            <w:tcW w:w="5035" w:type="dxa"/>
+            <w:tcW w:w="2846" w:type="dxa"/>
           </w:tcPr>
           <w:p>
             <w:pPr>
@@ -8542,13 +8941,47 @@
               </w:rPr>
               <w:t>Divide two registers into a third</w:t>
             </w:r>
+          </w:p>
+        </w:tc>
+        <w:tc>
+          <w:tcPr>
+            <w:tcW w:w="2190" w:type="dxa"/>
+          </w:tcPr>
+          <w:p>
+            <w:pPr>
+              <w:pStyle w:val="KEYSTROKES"/>
+              <w:rPr>
+                <w:rFonts w:ascii="Calibri" w:hAnsi="Calibri"/>
+                <w:b w:val="0"/>
+                <w:i/>
+                <w:color w:val="auto"/>
+                <w:highlight w:val="green"/>
+              </w:rPr>
+            </w:pPr>
+          </w:p>
+        </w:tc>
+        <w:tc>
+          <w:tcPr>
+            <w:tcW w:w="2333" w:type="dxa"/>
+          </w:tcPr>
+          <w:p>
+            <w:pPr>
+              <w:pStyle w:val="KEYSTROKES"/>
+              <w:rPr>
+                <w:rFonts w:ascii="Calibri" w:hAnsi="Calibri"/>
+                <w:b w:val="0"/>
+                <w:i/>
+                <w:color w:val="auto"/>
+                <w:highlight w:val="green"/>
+              </w:rPr>
+            </w:pPr>
           </w:p>
         </w:tc>
       </w:tr>
       <w:tr>
         <w:tc>
           <w:tcPr>
-            <w:tcW w:w="5035" w:type="dxa"/>
+            <w:tcW w:w="2701" w:type="dxa"/>
           </w:tcPr>
           <w:p>
             <w:pPr>
@@ -8575,7 +9008,7 @@
         </w:tc>
         <w:tc>
           <w:tcPr>
-            <w:tcW w:w="5035" w:type="dxa"/>
+            <w:tcW w:w="2846" w:type="dxa"/>
           </w:tcPr>
           <w:p>
             <w:pPr>
@@ -8619,6 +9052,40 @@
               </w:rPr>
               <w:commentReference w:id="1"/>
             </w:r>
+          </w:p>
+        </w:tc>
+        <w:tc>
+          <w:tcPr>
+            <w:tcW w:w="2190" w:type="dxa"/>
+          </w:tcPr>
+          <w:p>
+            <w:pPr>
+              <w:pStyle w:val="KEYSTROKES"/>
+              <w:rPr>
+                <w:rFonts w:ascii="Calibri" w:hAnsi="Calibri"/>
+                <w:b w:val="0"/>
+                <w:i/>
+                <w:color w:val="auto"/>
+                <w:highlight w:val="green"/>
+              </w:rPr>
+            </w:pPr>
+          </w:p>
+        </w:tc>
+        <w:tc>
+          <w:tcPr>
+            <w:tcW w:w="2333" w:type="dxa"/>
+          </w:tcPr>
+          <w:p>
+            <w:pPr>
+              <w:pStyle w:val="KEYSTROKES"/>
+              <w:rPr>
+                <w:rFonts w:ascii="Calibri" w:hAnsi="Calibri"/>
+                <w:b w:val="0"/>
+                <w:i/>
+                <w:color w:val="auto"/>
+                <w:highlight w:val="green"/>
+              </w:rPr>
+            </w:pPr>
           </w:p>
         </w:tc>
       </w:tr>
@@ -8626,7 +9093,7 @@
       <w:tr>
         <w:tc>
           <w:tcPr>
-            <w:tcW w:w="5035" w:type="dxa"/>
+            <w:tcW w:w="2701" w:type="dxa"/>
           </w:tcPr>
           <w:p>
             <w:pPr>
@@ -8643,21 +9110,13 @@
                 <w:b w:val="0"/>
                 <w:color w:val="auto"/>
               </w:rPr>
-              <w:t xml:space="preserve">Jump </w:t>
-            </w:r>
-            <w:r>
-              <w:rPr>
-                <w:rFonts w:ascii="Calibri" w:hAnsi="Calibri"/>
-                <w:b w:val="0"/>
-                <w:color w:val="auto"/>
-              </w:rPr>
-              <w:t>--Amon</w:t>
+              <w:t>Jump --Amon</w:t>
             </w:r>
           </w:p>
         </w:tc>
         <w:tc>
           <w:tcPr>
-            <w:tcW w:w="5035" w:type="dxa"/>
+            <w:tcW w:w="2846" w:type="dxa"/>
           </w:tcPr>
           <w:p>
             <w:pPr>
@@ -8678,13 +9137,96 @@
               </w:rPr>
               <w:t>Move to a new section of the program</w:t>
             </w:r>
+          </w:p>
+        </w:tc>
+        <w:tc>
+          <w:tcPr>
+            <w:tcW w:w="2190" w:type="dxa"/>
+          </w:tcPr>
+          <w:p>
+            <w:pPr>
+              <w:pStyle w:val="KEYSTROKES"/>
+              <w:rPr>
+                <w:rFonts w:ascii="Calibri" w:hAnsi="Calibri"/>
+                <w:b w:val="0"/>
+                <w:i/>
+                <w:color w:val="auto"/>
+              </w:rPr>
+            </w:pPr>
+            <w:r>
+              <w:rPr>
+                <w:rFonts w:ascii="Calibri" w:hAnsi="Calibri"/>
+                <w:b w:val="0"/>
+                <w:i/>
+                <w:color w:val="auto"/>
+              </w:rPr>
+              <w:t xml:space="preserve">Jump: </w:t>
+            </w:r>
+            <w:proofErr w:type="spellStart"/>
+            <w:r>
+              <w:rPr>
+                <w:rFonts w:ascii="Calibri" w:hAnsi="Calibri"/>
+                <w:b w:val="0"/>
+                <w:i/>
+                <w:color w:val="auto"/>
+              </w:rPr>
+              <w:t>new_place</w:t>
+            </w:r>
+            <w:proofErr w:type="spellEnd"/>
+          </w:p>
+          <w:p>
+            <w:pPr>
+              <w:pStyle w:val="KEYSTROKES"/>
+              <w:rPr>
+                <w:rFonts w:ascii="Calibri" w:hAnsi="Calibri"/>
+                <w:b w:val="0"/>
+                <w:i/>
+                <w:color w:val="auto"/>
+              </w:rPr>
+            </w:pPr>
+            <w:r>
+              <w:rPr>
+                <w:rFonts w:ascii="Calibri" w:hAnsi="Calibri"/>
+                <w:b w:val="0"/>
+                <w:i/>
+                <w:color w:val="auto"/>
+              </w:rPr>
+              <w:t xml:space="preserve">PC = </w:t>
+            </w:r>
+            <w:proofErr w:type="spellStart"/>
+            <w:r>
+              <w:rPr>
+                <w:rFonts w:ascii="Calibri" w:hAnsi="Calibri"/>
+                <w:b w:val="0"/>
+                <w:i/>
+                <w:color w:val="auto"/>
+              </w:rPr>
+              <w:t>new_place</w:t>
+            </w:r>
+            <w:proofErr w:type="spellEnd"/>
+          </w:p>
+        </w:tc>
+        <w:tc>
+          <w:tcPr>
+            <w:tcW w:w="2333" w:type="dxa"/>
+          </w:tcPr>
+          <w:p>
+            <w:pPr>
+              <w:pStyle w:val="KEYSTROKES"/>
+              <w:rPr>
+                <w:rFonts w:ascii="Calibri" w:hAnsi="Calibri"/>
+                <w:b w:val="0"/>
+                <w:i/>
+                <w:color w:val="auto"/>
+              </w:rPr>
+            </w:pPr>
           </w:p>
         </w:tc>
       </w:tr>
       <w:tr>
         <w:tc>
           <w:tcPr>
-            <w:tcW w:w="5035" w:type="dxa"/>
+            <w:tcW w:w="2701" w:type="dxa"/>
           </w:tcPr>
           <w:p>
             <w:pPr>
@@ -8695,22 +9237,17 @@
                 <w:color w:val="auto"/>
               </w:rPr>
             </w:pPr>
+            <w:proofErr w:type="spellStart"/>
             <w:r>
               <w:rPr>
                 <w:rFonts w:ascii="Calibri" w:hAnsi="Calibri"/>
                 <w:b w:val="0"/>
                 <w:color w:val="auto"/>
               </w:rPr>
-              <w:t>B</w:t>
-            </w:r>
-            <w:r>
-              <w:rPr>
-                <w:rFonts w:ascii="Calibri" w:hAnsi="Calibri"/>
-                <w:b w:val="0"/>
-                <w:color w:val="auto"/>
-              </w:rPr>
-              <w:t>eq</w:t>
-            </w:r>
+              <w:lastRenderedPageBreak/>
+              <w:t>Beq</w:t>
+            </w:r>
+            <w:proofErr w:type="spellEnd"/>
             <w:r>
               <w:rPr>
                 <w:rFonts w:ascii="Calibri" w:hAnsi="Calibri"/>
@@ -8723,7 +9260,7 @@
         </w:tc>
         <w:tc>
           <w:tcPr>
-            <w:tcW w:w="5035" w:type="dxa"/>
+            <w:tcW w:w="2846" w:type="dxa"/>
           </w:tcPr>
           <w:p>
             <w:pPr>
@@ -8744,13 +9281,85 @@
               </w:rPr>
               <w:t>Branch if equal</w:t>
             </w:r>
+          </w:p>
+        </w:tc>
+        <w:tc>
+          <w:tcPr>
+            <w:tcW w:w="2190" w:type="dxa"/>
+          </w:tcPr>
+          <w:p>
+            <w:pPr>
+              <w:pStyle w:val="KEYSTROKES"/>
+              <w:rPr>
+                <w:rFonts w:ascii="Calibri" w:hAnsi="Calibri"/>
+                <w:b w:val="0"/>
+                <w:i/>
+                <w:color w:val="auto"/>
+              </w:rPr>
+            </w:pPr>
+            <w:proofErr w:type="spellStart"/>
+            <w:r>
+              <w:rPr>
+                <w:rFonts w:ascii="Calibri" w:hAnsi="Calibri"/>
+                <w:b w:val="0"/>
+                <w:i/>
+                <w:color w:val="auto"/>
+              </w:rPr>
+              <w:t>Beq</w:t>
+            </w:r>
+            <w:proofErr w:type="spellEnd"/>
+            <w:r>
+              <w:rPr>
+                <w:rFonts w:ascii="Calibri" w:hAnsi="Calibri"/>
+                <w:b w:val="0"/>
+                <w:i/>
+                <w:color w:val="auto"/>
+              </w:rPr>
+              <w:t xml:space="preserve"> reg1, reg2</w:t>
+            </w:r>
+          </w:p>
+          <w:p>
+            <w:pPr>
+              <w:pStyle w:val="KEYSTROKES"/>
+              <w:rPr>
+                <w:rFonts w:ascii="Calibri" w:hAnsi="Calibri"/>
+                <w:b w:val="0"/>
+                <w:i/>
+                <w:color w:val="auto"/>
+              </w:rPr>
+            </w:pPr>
+            <w:r>
+              <w:rPr>
+                <w:rFonts w:ascii="Calibri" w:hAnsi="Calibri"/>
+                <w:b w:val="0"/>
+                <w:i/>
+                <w:color w:val="auto"/>
+              </w:rPr>
+              <w:t>If reg1 == reg2: move to branch</w:t>
+            </w:r>
+          </w:p>
+        </w:tc>
+        <w:tc>
+          <w:tcPr>
+            <w:tcW w:w="2333" w:type="dxa"/>
+          </w:tcPr>
+          <w:p>
+            <w:pPr>
+              <w:pStyle w:val="KEYSTROKES"/>
+              <w:rPr>
+                <w:rFonts w:ascii="Calibri" w:hAnsi="Calibri"/>
+                <w:b w:val="0"/>
+                <w:i/>
+                <w:color w:val="auto"/>
+              </w:rPr>
+            </w:pPr>
           </w:p>
         </w:tc>
       </w:tr>
       <w:tr>
         <w:tc>
           <w:tcPr>
-            <w:tcW w:w="5035" w:type="dxa"/>
+            <w:tcW w:w="2701" w:type="dxa"/>
           </w:tcPr>
           <w:p>
             <w:pPr>
@@ -8761,14 +9370,34 @@
                 <w:color w:val="auto"/>
               </w:rPr>
             </w:pPr>
+            <w:proofErr w:type="spellStart"/>
             <w:r>
               <w:rPr>
                 <w:rFonts w:ascii="Calibri" w:hAnsi="Calibri"/>
                 <w:b w:val="0"/>
                 <w:color w:val="auto"/>
               </w:rPr>
-              <w:t>Sw, lw</w:t>
-            </w:r>
+              <w:t>Sw</w:t>
+            </w:r>
+            <w:proofErr w:type="spellEnd"/>
+            <w:r>
+              <w:rPr>
+                <w:rFonts w:ascii="Calibri" w:hAnsi="Calibri"/>
+                <w:b w:val="0"/>
+                <w:color w:val="auto"/>
+              </w:rPr>
+              <w:t xml:space="preserve">, </w:t>
+            </w:r>
+            <w:proofErr w:type="spellStart"/>
+            <w:r>
+              <w:rPr>
+                <w:rFonts w:ascii="Calibri" w:hAnsi="Calibri"/>
+                <w:b w:val="0"/>
+                <w:color w:val="auto"/>
+              </w:rPr>
+              <w:t>lw</w:t>
+            </w:r>
+            <w:proofErr w:type="spellEnd"/>
             <w:r>
               <w:rPr>
                 <w:rFonts w:ascii="Calibri" w:hAnsi="Calibri"/>
@@ -8781,7 +9410,7 @@
         </w:tc>
         <w:tc>
           <w:tcPr>
-            <w:tcW w:w="5035" w:type="dxa"/>
+            <w:tcW w:w="2846" w:type="dxa"/>
           </w:tcPr>
           <w:p>
             <w:pPr>
@@ -8802,13 +9431,45 @@
               </w:rPr>
               <w:t>Store word, load word</w:t>
             </w:r>
+          </w:p>
+        </w:tc>
+        <w:tc>
+          <w:tcPr>
+            <w:tcW w:w="2190" w:type="dxa"/>
+          </w:tcPr>
+          <w:p>
+            <w:pPr>
+              <w:pStyle w:val="KEYSTROKES"/>
+              <w:rPr>
+                <w:rFonts w:ascii="Calibri" w:hAnsi="Calibri"/>
+                <w:b w:val="0"/>
+                <w:i/>
+                <w:color w:val="auto"/>
+              </w:rPr>
+            </w:pPr>
+          </w:p>
+        </w:tc>
+        <w:tc>
+          <w:tcPr>
+            <w:tcW w:w="2333" w:type="dxa"/>
+          </w:tcPr>
+          <w:p>
+            <w:pPr>
+              <w:pStyle w:val="KEYSTROKES"/>
+              <w:rPr>
+                <w:rFonts w:ascii="Calibri" w:hAnsi="Calibri"/>
+                <w:b w:val="0"/>
+                <w:i/>
+                <w:color w:val="auto"/>
+              </w:rPr>
+            </w:pPr>
           </w:p>
         </w:tc>
       </w:tr>
       <w:tr>
         <w:tc>
           <w:tcPr>
-            <w:tcW w:w="5035" w:type="dxa"/>
+            <w:tcW w:w="2701" w:type="dxa"/>
           </w:tcPr>
           <w:p>
             <w:pPr>
@@ -8819,22 +9480,16 @@
                 <w:color w:val="auto"/>
               </w:rPr>
             </w:pPr>
+            <w:proofErr w:type="spellStart"/>
             <w:r>
               <w:rPr>
                 <w:rFonts w:ascii="Calibri" w:hAnsi="Calibri"/>
                 <w:b w:val="0"/>
                 <w:color w:val="auto"/>
               </w:rPr>
-              <w:t>M</w:t>
-            </w:r>
-            <w:r>
-              <w:rPr>
-                <w:rFonts w:ascii="Calibri" w:hAnsi="Calibri"/>
-                <w:b w:val="0"/>
-                <w:color w:val="auto"/>
-              </w:rPr>
-              <w:t>ov</w:t>
-            </w:r>
+              <w:t>Mov</w:t>
+            </w:r>
+            <w:proofErr w:type="spellEnd"/>
             <w:r>
               <w:rPr>
                 <w:rFonts w:ascii="Calibri" w:hAnsi="Calibri"/>
@@ -8847,7 +9502,7 @@
         </w:tc>
         <w:tc>
           <w:tcPr>
-            <w:tcW w:w="5035" w:type="dxa"/>
+            <w:tcW w:w="2846" w:type="dxa"/>
           </w:tcPr>
           <w:p>
             <w:pPr>
@@ -8859,6 +9514,7 @@
                 <w:color w:val="auto"/>
               </w:rPr>
             </w:pPr>
+            <w:proofErr w:type="spellStart"/>
             <w:r>
               <w:rPr>
                 <w:rFonts w:ascii="Calibri" w:hAnsi="Calibri"/>
@@ -8866,15 +9522,97 @@
                 <w:i/>
                 <w:color w:val="auto"/>
               </w:rPr>
-              <w:t>Mov data into a new register</w:t>
-            </w:r>
+              <w:t>Mov</w:t>
+            </w:r>
+            <w:proofErr w:type="spellEnd"/>
+            <w:r>
+              <w:rPr>
+                <w:rFonts w:ascii="Calibri" w:hAnsi="Calibri"/>
+                <w:b w:val="0"/>
+                <w:i/>
+                <w:color w:val="auto"/>
+              </w:rPr>
+              <w:t xml:space="preserve"> data into a new register</w:t>
+            </w:r>
+          </w:p>
+        </w:tc>
+        <w:tc>
+          <w:tcPr>
+            <w:tcW w:w="2190" w:type="dxa"/>
+          </w:tcPr>
+          <w:p>
+            <w:pPr>
+              <w:pStyle w:val="KEYSTROKES"/>
+              <w:rPr>
+                <w:rFonts w:ascii="Calibri" w:hAnsi="Calibri"/>
+                <w:b w:val="0"/>
+                <w:i/>
+                <w:color w:val="auto"/>
+              </w:rPr>
+            </w:pPr>
+            <w:proofErr w:type="spellStart"/>
+            <w:r>
+              <w:rPr>
+                <w:rFonts w:ascii="Calibri" w:hAnsi="Calibri"/>
+                <w:b w:val="0"/>
+                <w:i/>
+                <w:color w:val="auto"/>
+              </w:rPr>
+              <w:t>Mov</w:t>
+            </w:r>
+            <w:proofErr w:type="spellEnd"/>
+            <w:r>
+              <w:rPr>
+                <w:rFonts w:ascii="Calibri" w:hAnsi="Calibri"/>
+                <w:b w:val="0"/>
+                <w:i/>
+                <w:color w:val="auto"/>
+              </w:rPr>
+              <w:t xml:space="preserve"> reg1, reg2</w:t>
+            </w:r>
+          </w:p>
+          <w:p>
+            <w:pPr>
+              <w:pStyle w:val="KEYSTROKES"/>
+              <w:rPr>
+                <w:rFonts w:ascii="Calibri" w:hAnsi="Calibri"/>
+                <w:b w:val="0"/>
+                <w:i/>
+                <w:color w:val="auto"/>
+              </w:rPr>
+            </w:pPr>
+            <w:r>
+              <w:rPr>
+                <w:rFonts w:ascii="Calibri" w:hAnsi="Calibri"/>
+                <w:b w:val="0"/>
+                <w:i/>
+                <w:color w:val="auto"/>
+              </w:rPr>
+              <w:t>Move the contents of register 2 into register 1</w:t>
+            </w:r>
+          </w:p>
+        </w:tc>
+        <w:tc>
+          <w:tcPr>
+            <w:tcW w:w="2333" w:type="dxa"/>
+          </w:tcPr>
+          <w:p>
+            <w:pPr>
+              <w:pStyle w:val="KEYSTROKES"/>
+              <w:rPr>
+                <w:rFonts w:ascii="Calibri" w:hAnsi="Calibri"/>
+                <w:b w:val="0"/>
+                <w:i/>
+                <w:color w:val="auto"/>
+              </w:rPr>
+            </w:pPr>
           </w:p>
         </w:tc>
       </w:tr>
       <w:tr>
         <w:tc>
           <w:tcPr>
-            <w:tcW w:w="5035" w:type="dxa"/>
+            <w:tcW w:w="2701" w:type="dxa"/>
           </w:tcPr>
           <w:p>
             <w:pPr>
@@ -8891,21 +9629,13 @@
                 <w:b w:val="0"/>
                 <w:color w:val="auto"/>
               </w:rPr>
-              <w:t>//, /* */</w:t>
-            </w:r>
-            <w:r>
-              <w:rPr>
-                <w:rFonts w:ascii="Calibri" w:hAnsi="Calibri"/>
-                <w:b w:val="0"/>
-                <w:color w:val="auto"/>
-              </w:rPr>
-              <w:t xml:space="preserve"> --Julia</w:t>
+              <w:t>/* */ --Julia</w:t>
             </w:r>
           </w:p>
         </w:tc>
         <w:tc>
           <w:tcPr>
-            <w:tcW w:w="5035" w:type="dxa"/>
+            <w:tcW w:w="2846" w:type="dxa"/>
           </w:tcPr>
           <w:p>
             <w:pPr>
@@ -8925,6 +9655,56 @@
                 <w:color w:val="auto"/>
               </w:rPr>
               <w:t>Comments</w:t>
+            </w:r>
+          </w:p>
+        </w:tc>
+        <w:tc>
+          <w:tcPr>
+            <w:tcW w:w="2190" w:type="dxa"/>
+          </w:tcPr>
+          <w:p>
+            <w:pPr>
+              <w:pStyle w:val="KEYSTROKES"/>
+              <w:rPr>
+                <w:rFonts w:ascii="Calibri" w:hAnsi="Calibri"/>
+                <w:b w:val="0"/>
+                <w:i/>
+                <w:color w:val="auto"/>
+              </w:rPr>
+            </w:pPr>
+            <w:r>
+              <w:rPr>
+                <w:rFonts w:ascii="Calibri" w:hAnsi="Calibri"/>
+                <w:b w:val="0"/>
+                <w:i/>
+                <w:color w:val="auto"/>
+              </w:rPr>
+              <w:t>Add a comment to the code</w:t>
+            </w:r>
+          </w:p>
+        </w:tc>
+        <w:tc>
+          <w:tcPr>
+            <w:tcW w:w="2333" w:type="dxa"/>
+          </w:tcPr>
+          <w:p>
+            <w:pPr>
+              <w:pStyle w:val="KEYSTROKES"/>
+              <w:rPr>
+                <w:rFonts w:ascii="Calibri" w:hAnsi="Calibri"/>
+                <w:b w:val="0"/>
+                <w:i/>
+                <w:color w:val="auto"/>
+              </w:rPr>
+            </w:pPr>
+            <w:r>
+              <w:rPr>
+                <w:rFonts w:ascii="Calibri" w:hAnsi="Calibri"/>
+                <w:b w:val="0"/>
+                <w:i/>
+                <w:color w:val="auto"/>
+              </w:rPr>
+              <w:t>--</w:t>
             </w:r>
           </w:p>
         </w:tc>
@@ -8932,7 +9712,7 @@
       <w:tr>
         <w:tc>
           <w:tcPr>
-            <w:tcW w:w="5035" w:type="dxa"/>
+            <w:tcW w:w="2701" w:type="dxa"/>
           </w:tcPr>
           <w:p>
             <w:pPr>
@@ -8955,7 +9735,7 @@
         </w:tc>
         <w:tc>
           <w:tcPr>
-            <w:tcW w:w="5035" w:type="dxa"/>
+            <w:tcW w:w="2846" w:type="dxa"/>
           </w:tcPr>
           <w:p>
             <w:pPr>
@@ -8974,7 +9754,48 @@
                 <w:i/>
                 <w:color w:val="auto"/>
               </w:rPr>
-              <w:t>Immeadiately crashes the program</w:t>
+              <w:t>Immediately crashes the program</w:t>
+            </w:r>
+          </w:p>
+        </w:tc>
+        <w:tc>
+          <w:tcPr>
+            <w:tcW w:w="2190" w:type="dxa"/>
+          </w:tcPr>
+          <w:p>
+            <w:pPr>
+              <w:pStyle w:val="KEYSTROKES"/>
+              <w:rPr>
+                <w:rFonts w:ascii="Calibri" w:hAnsi="Calibri"/>
+                <w:b w:val="0"/>
+                <w:i/>
+                <w:color w:val="auto"/>
+              </w:rPr>
+            </w:pPr>
+          </w:p>
+        </w:tc>
+        <w:tc>
+          <w:tcPr>
+            <w:tcW w:w="2333" w:type="dxa"/>
+          </w:tcPr>
+          <w:p>
+            <w:pPr>
+              <w:pStyle w:val="KEYSTROKES"/>
+              <w:rPr>
+                <w:rFonts w:ascii="Calibri" w:hAnsi="Calibri"/>
+                <w:b w:val="0"/>
+                <w:i/>
+                <w:color w:val="auto"/>
+              </w:rPr>
+            </w:pPr>
+            <w:r>
+              <w:rPr>
+                <w:rFonts w:ascii="Calibri" w:hAnsi="Calibri"/>
+                <w:b w:val="0"/>
+                <w:i/>
+                <w:color w:val="auto"/>
+              </w:rPr>
+              <w:t>1111 1111</w:t>
             </w:r>
             <w:bookmarkStart w:id="2" w:name="_GoBack"/>
             <w:bookmarkEnd w:id="2"/>
@@ -9296,13 +10117,23 @@
           <w:color w:val="auto"/>
         </w:rPr>
       </w:pPr>
+      <w:proofErr w:type="spellStart"/>
       <w:r>
         <w:rPr>
           <w:rFonts w:ascii="Calibri" w:hAnsi="Calibri" w:cs="Calibri"/>
           <w:b w:val="0"/>
           <w:color w:val="auto"/>
         </w:rPr>
-        <w:t>NextHexCode = “”</w:t>
+        <w:t>NextHexCode</w:t>
+      </w:r>
+      <w:proofErr w:type="spellEnd"/>
+      <w:r>
+        <w:rPr>
+          <w:rFonts w:ascii="Calibri" w:hAnsi="Calibri" w:cs="Calibri"/>
+          <w:b w:val="0"/>
+          <w:color w:val="auto"/>
+        </w:rPr>
+        <w:t xml:space="preserve"> = “”</w:t>
       </w:r>
     </w:p>
     <w:p>
@@ -9353,13 +10184,23 @@
           <w:color w:val="auto"/>
         </w:rPr>
       </w:pPr>
+      <w:proofErr w:type="gramStart"/>
       <w:r>
         <w:rPr>
           <w:rFonts w:ascii="Calibri" w:hAnsi="Calibri" w:cs="Calibri"/>
           <w:b w:val="0"/>
           <w:color w:val="auto"/>
         </w:rPr>
-        <w:t>store memory location of the label in a dictionary</w:t>
+        <w:t>store</w:t>
+      </w:r>
+      <w:proofErr w:type="gramEnd"/>
+      <w:r>
+        <w:rPr>
+          <w:rFonts w:ascii="Calibri" w:hAnsi="Calibri" w:cs="Calibri"/>
+          <w:b w:val="0"/>
+          <w:color w:val="auto"/>
+        </w:rPr>
+        <w:t xml:space="preserve"> memory location of the label in a dictionary</w:t>
       </w:r>
     </w:p>
     <w:p>
@@ -9397,8 +10238,18 @@
           <w:b w:val="0"/>
           <w:color w:val="auto"/>
         </w:rPr>
-        <w:t>Based on keyword update NextHexCode</w:t>
-      </w:r>
+        <w:t xml:space="preserve">Based on keyword update </w:t>
+      </w:r>
+      <w:proofErr w:type="spellStart"/>
+      <w:r>
+        <w:rPr>
+          <w:rFonts w:ascii="Calibri" w:hAnsi="Calibri" w:cs="Calibri"/>
+          <w:b w:val="0"/>
+          <w:color w:val="auto"/>
+        </w:rPr>
+        <w:t>NextHexCode</w:t>
+      </w:r>
+      <w:proofErr w:type="spellEnd"/>
     </w:p>
     <w:p>
       <w:pPr>
@@ -9435,8 +10286,18 @@
           <w:b w:val="0"/>
           <w:color w:val="auto"/>
         </w:rPr>
-        <w:t>Based on argument types (register, variable, immediate) and instruction type update NextHexCode</w:t>
-      </w:r>
+        <w:t xml:space="preserve">Based on argument types (register, variable, immediate) and instruction type update </w:t>
+      </w:r>
+      <w:proofErr w:type="spellStart"/>
+      <w:r>
+        <w:rPr>
+          <w:rFonts w:ascii="Calibri" w:hAnsi="Calibri" w:cs="Calibri"/>
+          <w:b w:val="0"/>
+          <w:color w:val="auto"/>
+        </w:rPr>
+        <w:t>NextHexCode</w:t>
+      </w:r>
+      <w:proofErr w:type="spellEnd"/>
     </w:p>
     <w:p>
       <w:pPr>
@@ -9454,7 +10315,25 @@
           <w:b w:val="0"/>
           <w:color w:val="auto"/>
         </w:rPr>
-        <w:t>Write NextHexCode to the output machine code file.</w:t>
+        <w:t xml:space="preserve">Write </w:t>
+      </w:r>
+      <w:proofErr w:type="spellStart"/>
+      <w:r>
+        <w:rPr>
+          <w:rFonts w:ascii="Calibri" w:hAnsi="Calibri" w:cs="Calibri"/>
+          <w:b w:val="0"/>
+          <w:color w:val="auto"/>
+        </w:rPr>
+        <w:t>NextHexCode</w:t>
+      </w:r>
+      <w:proofErr w:type="spellEnd"/>
+      <w:r>
+        <w:rPr>
+          <w:rFonts w:ascii="Calibri" w:hAnsi="Calibri" w:cs="Calibri"/>
+          <w:b w:val="0"/>
+          <w:color w:val="auto"/>
+        </w:rPr>
+        <w:t xml:space="preserve"> to the output machine code file.</w:t>
       </w:r>
     </w:p>
     <w:p>
@@ -9538,7 +10417,43 @@
           <w:b w:val="0"/>
           <w:color w:val="auto"/>
         </w:rPr>
-        <w:t>Use the utilities Lexx and Yacc (you will have to learn these on your own)</w:t>
+        <w:t xml:space="preserve">Use the utilities </w:t>
+      </w:r>
+      <w:proofErr w:type="spellStart"/>
+      <w:r>
+        <w:rPr>
+          <w:rFonts w:ascii="Calibri" w:hAnsi="Calibri"/>
+          <w:b w:val="0"/>
+          <w:color w:val="auto"/>
+        </w:rPr>
+        <w:t>Lexx</w:t>
+      </w:r>
+      <w:proofErr w:type="spellEnd"/>
+      <w:r>
+        <w:rPr>
+          <w:rFonts w:ascii="Calibri" w:hAnsi="Calibri"/>
+          <w:b w:val="0"/>
+          <w:color w:val="auto"/>
+        </w:rPr>
+        <w:t xml:space="preserve"> and </w:t>
+      </w:r>
+      <w:proofErr w:type="spellStart"/>
+      <w:r>
+        <w:rPr>
+          <w:rFonts w:ascii="Calibri" w:hAnsi="Calibri"/>
+          <w:b w:val="0"/>
+          <w:color w:val="auto"/>
+        </w:rPr>
+        <w:t>Yacc</w:t>
+      </w:r>
+      <w:proofErr w:type="spellEnd"/>
+      <w:r>
+        <w:rPr>
+          <w:rFonts w:ascii="Calibri" w:hAnsi="Calibri"/>
+          <w:b w:val="0"/>
+          <w:color w:val="auto"/>
+        </w:rPr>
+        <w:t xml:space="preserve"> (you will have to learn these on your own)</w:t>
       </w:r>
     </w:p>
     <w:p>
@@ -9873,6 +10788,7 @@
         </w:rPr>
         <w:t xml:space="preserve">What issues did you run into in writing an </w:t>
       </w:r>
+      <w:proofErr w:type="spellStart"/>
       <w:r>
         <w:rPr>
           <w:rFonts w:asciiTheme="minorHAnsi" w:hAnsiTheme="minorHAnsi" w:cstheme="minorHAnsi"/>
@@ -9885,6 +10801,7 @@
         </w:rPr>
         <w:t>S</w:t>
       </w:r>
+      <w:proofErr w:type="spellEnd"/>
       <w:r>
         <w:rPr>
           <w:rFonts w:asciiTheme="minorHAnsi" w:hAnsiTheme="minorHAnsi" w:cstheme="minorHAnsi"/>
@@ -10080,7 +10997,25 @@
           <w:b w:val="0"/>
           <w:color w:val="auto"/>
         </w:rPr>
-        <w:t>In general A work will go above and beyond the basic requirements given in the document and rubric.</w:t>
+        <w:t xml:space="preserve">In general </w:t>
+      </w:r>
+      <w:proofErr w:type="gramStart"/>
+      <w:r>
+        <w:rPr>
+          <w:rFonts w:ascii="Calibri" w:hAnsi="Calibri"/>
+          <w:b w:val="0"/>
+          <w:color w:val="auto"/>
+        </w:rPr>
+        <w:t>A</w:t>
+      </w:r>
+      <w:proofErr w:type="gramEnd"/>
+      <w:r>
+        <w:rPr>
+          <w:rFonts w:ascii="Calibri" w:hAnsi="Calibri"/>
+          <w:b w:val="0"/>
+          <w:color w:val="auto"/>
+        </w:rPr>
+        <w:t xml:space="preserve"> work will go above and beyond the basic requirements given in the document and rubric.</w:t>
       </w:r>
     </w:p>
     <w:p>
@@ -10326,7 +11261,23 @@
                 <w:rFonts w:ascii="Calibri" w:hAnsi="Calibri"/>
                 <w:sz w:val="16"/>
               </w:rPr>
-              <w:t>Adequate comparison of both processors architecture, machine code, and assembly language with adequate comparison of 3 instructions and answers to majority of the questions. Both Table I and Table II completed adequately.</w:t>
+              <w:t xml:space="preserve">Adequate comparison of both processors architecture, machine code, and assembly language with adequate comparison of 3 instructions and answers to majority of the questions. Both Table </w:t>
+            </w:r>
+            <w:proofErr w:type="gramStart"/>
+            <w:r>
+              <w:rPr>
+                <w:rFonts w:ascii="Calibri" w:hAnsi="Calibri"/>
+                <w:sz w:val="16"/>
+              </w:rPr>
+              <w:t>I</w:t>
+            </w:r>
+            <w:proofErr w:type="gramEnd"/>
+            <w:r>
+              <w:rPr>
+                <w:rFonts w:ascii="Calibri" w:hAnsi="Calibri"/>
+                <w:sz w:val="16"/>
+              </w:rPr>
+              <w:t xml:space="preserve"> and Table II completed adequately.</w:t>
             </w:r>
           </w:p>
         </w:tc>
@@ -10880,7 +11831,7 @@
         <w:rFonts w:ascii="Calibri" w:hAnsi="Calibri"/>
         <w:noProof/>
       </w:rPr>
-      <w:t>4</w:t>
+      <w:t>6</w:t>
     </w:r>
     <w:r>
       <w:rPr>
@@ -14948,7 +15899,7 @@
 </file>
 
 <file path=customXml/itemProps1.xml><?xml version="1.0" encoding="utf-8"?>
-<ds:datastoreItem xmlns:ds="http://schemas.openxmlformats.org/officeDocument/2006/customXml" ds:itemID="{D63E7F0E-BF34-4000-8D7E-FBF4B1A50F7B}">
+<ds:datastoreItem xmlns:ds="http://schemas.openxmlformats.org/officeDocument/2006/customXml" ds:itemID="{0940F36A-84BE-40B5-9F52-77FFF08173DC}">
   <ds:schemaRefs>
     <ds:schemaRef ds:uri="http://schemas.openxmlformats.org/officeDocument/2006/bibliography"/>
   </ds:schemaRefs>

</xml_diff>

<commit_message>
Changed how the translated code is being stored
</commit_message>
<xml_diff>
--- a/MP1/CS401_FP1_Julia_Abbott.docx
+++ b/MP1/CS401_FP1_Julia_Abbott.docx
@@ -8057,52 +8057,6 @@
                 <w:i/>
                 <w:color w:val="auto"/>
               </w:rPr>
-              <w:t>X, Y</w:t>
-            </w:r>
-          </w:p>
-        </w:tc>
-        <w:tc>
-          <w:tcPr>
-            <w:tcW w:w="4629" w:type="dxa"/>
-          </w:tcPr>
-          <w:p>
-            <w:pPr>
-              <w:pStyle w:val="KEYSTROKES"/>
-              <w:rPr>
-                <w:rFonts w:ascii="Calibri" w:hAnsi="Calibri"/>
-                <w:b w:val="0"/>
-                <w:i/>
-                <w:color w:val="auto"/>
-              </w:rPr>
-            </w:pPr>
-          </w:p>
-        </w:tc>
-      </w:tr>
-      <w:tr>
-        <w:trPr>
-          <w:trHeight w:val="251"/>
-        </w:trPr>
-        <w:tc>
-          <w:tcPr>
-            <w:tcW w:w="4630" w:type="dxa"/>
-          </w:tcPr>
-          <w:p>
-            <w:pPr>
-              <w:pStyle w:val="KEYSTROKES"/>
-              <w:rPr>
-                <w:rFonts w:ascii="Calibri" w:hAnsi="Calibri"/>
-                <w:b w:val="0"/>
-                <w:i/>
-                <w:color w:val="auto"/>
-              </w:rPr>
-            </w:pPr>
-            <w:r>
-              <w:rPr>
-                <w:rFonts w:ascii="Calibri" w:hAnsi="Calibri"/>
-                <w:b w:val="0"/>
-                <w:i/>
-                <w:color w:val="auto"/>
-              </w:rPr>
               <w:t>ECX</w:t>
             </w:r>
           </w:p>
@@ -8158,8 +8112,28 @@
                 <w:i/>
                 <w:color w:val="auto"/>
               </w:rPr>
-              <w:t>A1 … A10</w:t>
+              <w:t>A0</w:t>
             </w:r>
+            <w:r>
+              <w:rPr>
+                <w:rFonts w:ascii="Calibri" w:hAnsi="Calibri"/>
+                <w:b w:val="0"/>
+                <w:i/>
+                <w:color w:val="auto"/>
+              </w:rPr>
+              <w:t xml:space="preserve"> … A</w:t>
+            </w:r>
+            <w:r>
+              <w:rPr>
+                <w:rFonts w:ascii="Calibri" w:hAnsi="Calibri"/>
+                <w:b w:val="0"/>
+                <w:i/>
+                <w:color w:val="auto"/>
+              </w:rPr>
+              <w:t>9, J0 …J9, T0…T9</w:t>
+            </w:r>
+            <w:bookmarkStart w:id="0" w:name="_GoBack"/>
+            <w:bookmarkEnd w:id="0"/>
           </w:p>
         </w:tc>
         <w:tc>
@@ -8682,16 +8656,7 @@
                 <w:i/>
                 <w:color w:val="auto"/>
               </w:rPr>
-              <w:t xml:space="preserve">Sub </w:t>
-            </w:r>
-            <w:r>
-              <w:rPr>
-                <w:rFonts w:ascii="Calibri" w:hAnsi="Calibri"/>
-                <w:b w:val="0"/>
-                <w:i/>
-                <w:color w:val="auto"/>
-              </w:rPr>
-              <w:t>reg1, reg2, value</w:t>
+              <w:t>Sub reg1, reg2, value</w:t>
             </w:r>
           </w:p>
           <w:p>
@@ -8711,25 +8676,7 @@
                 <w:i/>
                 <w:color w:val="auto"/>
               </w:rPr>
-              <w:t>Reg1</w:t>
-            </w:r>
-            <w:r>
-              <w:rPr>
-                <w:rFonts w:ascii="Calibri" w:hAnsi="Calibri"/>
-                <w:b w:val="0"/>
-                <w:i/>
-                <w:color w:val="auto"/>
-              </w:rPr>
-              <w:t xml:space="preserve"> = reg2 -</w:t>
-            </w:r>
-            <w:r>
-              <w:rPr>
-                <w:rFonts w:ascii="Calibri" w:hAnsi="Calibri"/>
-                <w:b w:val="0"/>
-                <w:i/>
-                <w:color w:val="auto"/>
-              </w:rPr>
-              <w:t xml:space="preserve"> value</w:t>
+              <w:t>Reg1 = reg2 - value</w:t>
             </w:r>
           </w:p>
         </w:tc>
@@ -8851,25 +8798,7 @@
                 <w:i/>
                 <w:color w:val="auto"/>
               </w:rPr>
-              <w:t>Reg1</w:t>
-            </w:r>
-            <w:r>
-              <w:rPr>
-                <w:rFonts w:ascii="Calibri" w:hAnsi="Calibri"/>
-                <w:b w:val="0"/>
-                <w:i/>
-                <w:color w:val="auto"/>
-              </w:rPr>
-              <w:t xml:space="preserve"> = reg2 *</w:t>
-            </w:r>
-            <w:r>
-              <w:rPr>
-                <w:rFonts w:ascii="Calibri" w:hAnsi="Calibri"/>
-                <w:b w:val="0"/>
-                <w:i/>
-                <w:color w:val="auto"/>
-              </w:rPr>
-              <w:t xml:space="preserve"> value</w:t>
+              <w:t>Reg1 = reg2 * value</w:t>
             </w:r>
           </w:p>
         </w:tc>
@@ -8993,8 +8922,8 @@
                 <w:highlight w:val="green"/>
               </w:rPr>
             </w:pPr>
-            <w:commentRangeStart w:id="0"/>
             <w:commentRangeStart w:id="1"/>
+            <w:commentRangeStart w:id="2"/>
             <w:r>
               <w:rPr>
                 <w:rFonts w:ascii="Calibri" w:hAnsi="Calibri"/>
@@ -9031,7 +8960,7 @@
               </w:rPr>
               <w:t>Get the modulus of two registers and put it into a third</w:t>
             </w:r>
-            <w:commentRangeEnd w:id="0"/>
+            <w:commentRangeEnd w:id="1"/>
             <w:r>
               <w:rPr>
                 <w:rStyle w:val="CommentReference"/>
@@ -9040,7 +8969,7 @@
                 <w:bCs w:val="0"/>
                 <w:color w:val="auto"/>
               </w:rPr>
-              <w:commentReference w:id="0"/>
+              <w:commentReference w:id="1"/>
             </w:r>
             <w:r>
               <w:rPr>
@@ -9050,7 +8979,7 @@
                 <w:bCs w:val="0"/>
                 <w:color w:val="auto"/>
               </w:rPr>
-              <w:commentReference w:id="1"/>
+              <w:commentReference w:id="2"/>
             </w:r>
           </w:p>
         </w:tc>
@@ -9089,7 +9018,7 @@
           </w:p>
         </w:tc>
       </w:tr>
-      <w:commentRangeEnd w:id="1"/>
+      <w:commentRangeEnd w:id="2"/>
       <w:tr>
         <w:tc>
           <w:tcPr>
@@ -9244,7 +9173,6 @@
                 <w:b w:val="0"/>
                 <w:color w:val="auto"/>
               </w:rPr>
-              <w:lastRenderedPageBreak/>
               <w:t>Beq</w:t>
             </w:r>
             <w:proofErr w:type="spellEnd"/>
@@ -9335,6 +9263,7 @@
                 <w:i/>
                 <w:color w:val="auto"/>
               </w:rPr>
+              <w:lastRenderedPageBreak/>
               <w:t>If reg1 == reg2: move to branch</w:t>
             </w:r>
           </w:p>
@@ -9629,7 +9558,15 @@
                 <w:b w:val="0"/>
                 <w:color w:val="auto"/>
               </w:rPr>
-              <w:t>/* */ --Julia</w:t>
+              <w:t>//</w:t>
+            </w:r>
+            <w:r>
+              <w:rPr>
+                <w:rFonts w:ascii="Calibri" w:hAnsi="Calibri"/>
+                <w:b w:val="0"/>
+                <w:color w:val="auto"/>
+              </w:rPr>
+              <w:t xml:space="preserve"> --Julia</w:t>
             </w:r>
           </w:p>
         </w:tc>
@@ -9797,8 +9734,6 @@
               </w:rPr>
               <w:t>1111 1111</w:t>
             </w:r>
-            <w:bookmarkStart w:id="2" w:name="_GoBack"/>
-            <w:bookmarkEnd w:id="2"/>
           </w:p>
         </w:tc>
       </w:tr>
@@ -11736,7 +11671,7 @@
 
 <file path=word/comments.xml><?xml version="1.0" encoding="utf-8"?>
 <w:comments xmlns:wpc="http://schemas.microsoft.com/office/word/2010/wordprocessingCanvas" xmlns:cx="http://schemas.microsoft.com/office/drawing/2014/chartex" xmlns:cx1="http://schemas.microsoft.com/office/drawing/2015/9/8/chartex" xmlns:mc="http://schemas.openxmlformats.org/markup-compatibility/2006" xmlns:o="urn:schemas-microsoft-com:office:office" xmlns:r="http://schemas.openxmlformats.org/officeDocument/2006/relationships" xmlns:m="http://schemas.openxmlformats.org/officeDocument/2006/math" xmlns:v="urn:schemas-microsoft-com:vml" xmlns:wp14="http://schemas.microsoft.com/office/word/2010/wordprocessingDrawing" xmlns:wp="http://schemas.openxmlformats.org/drawingml/2006/wordprocessingDrawing" xmlns:w10="urn:schemas-microsoft-com:office:word" xmlns:w="http://schemas.openxmlformats.org/wordprocessingml/2006/main" xmlns:w14="http://schemas.microsoft.com/office/word/2010/wordml" xmlns:w15="http://schemas.microsoft.com/office/word/2012/wordml" xmlns:w16se="http://schemas.microsoft.com/office/word/2015/wordml/symex" xmlns:wpg="http://schemas.microsoft.com/office/word/2010/wordprocessingGroup" xmlns:wpi="http://schemas.microsoft.com/office/word/2010/wordprocessingInk" xmlns:wne="http://schemas.microsoft.com/office/word/2006/wordml" xmlns:wps="http://schemas.microsoft.com/office/word/2010/wordprocessingShape" mc:Ignorable="w14 w15 w16se wp14">
-  <w:comment w:id="0" w:author="Administrator" w:date="2019-03-14T17:30:00Z" w:initials="A">
+  <w:comment w:id="1" w:author="Administrator" w:date="2019-03-14T17:30:00Z" w:initials="A">
     <w:p>
       <w:pPr>
         <w:pStyle w:val="CommentText"/>
@@ -11752,7 +11687,7 @@
       </w:r>
     </w:p>
   </w:comment>
-  <w:comment w:id="1" w:author="Administrator" w:date="2019-03-14T17:30:00Z" w:initials="A">
+  <w:comment w:id="2" w:author="Administrator" w:date="2019-03-14T17:30:00Z" w:initials="A">
     <w:p>
       <w:pPr>
         <w:pStyle w:val="CommentText"/>
@@ -15899,7 +15834,7 @@
 </file>
 
 <file path=customXml/itemProps1.xml><?xml version="1.0" encoding="utf-8"?>
-<ds:datastoreItem xmlns:ds="http://schemas.openxmlformats.org/officeDocument/2006/customXml" ds:itemID="{0940F36A-84BE-40B5-9F52-77FFF08173DC}">
+<ds:datastoreItem xmlns:ds="http://schemas.openxmlformats.org/officeDocument/2006/customXml" ds:itemID="{FC32E0B0-F2B4-45A4-9945-D37B25C41AA1}">
   <ds:schemaRefs>
     <ds:schemaRef ds:uri="http://schemas.openxmlformats.org/officeDocument/2006/bibliography"/>
   </ds:schemaRefs>

</xml_diff>